<commit_message>
Calidad: programa 2 funcional
</commit_message>
<xml_diff>
--- a/calidad-pruebas-software/programa-2/Formato de Diseño de Pruebas y Evidencia Funcionamiento.docx
+++ b/calidad-pruebas-software/programa-2/Formato de Diseño de Pruebas y Evidencia Funcionamiento.docx
@@ -631,76 +631,24 @@
                 <w:sz w:val="20"/>
                 <w:szCs w:val="20"/>
               </w:rPr>
-              <w:t>Teclear en pantalla:</w:t>
-            </w:r>
-          </w:p>
-          <w:p>
-            <w:pPr>
-              <w:pStyle w:val="Sinespaciado"/>
-              <w:rPr>
-                <w:sz w:val="20"/>
-                <w:szCs w:val="20"/>
-              </w:rPr>
-            </w:pPr>
-            <w:r>
-              <w:rPr>
-                <w:sz w:val="20"/>
-                <w:szCs w:val="20"/>
-              </w:rPr>
-              <w:t>Cuenta.txt</w:t>
-            </w:r>
-          </w:p>
-          <w:p>
-            <w:pPr>
-              <w:pStyle w:val="Sinespaciado"/>
-              <w:rPr>
-                <w:sz w:val="20"/>
-                <w:szCs w:val="20"/>
-              </w:rPr>
-            </w:pPr>
-            <w:proofErr w:type="spellStart"/>
-            <w:r>
-              <w:rPr>
-                <w:sz w:val="20"/>
-                <w:szCs w:val="20"/>
-              </w:rPr>
-              <w:t>Cliente.src</w:t>
-            </w:r>
-            <w:proofErr w:type="spellEnd"/>
-          </w:p>
-          <w:p>
-            <w:pPr>
-              <w:pStyle w:val="Sinespaciado"/>
-              <w:rPr>
-                <w:sz w:val="20"/>
-                <w:szCs w:val="20"/>
-              </w:rPr>
-            </w:pPr>
-            <w:r>
-              <w:rPr>
-                <w:sz w:val="20"/>
-                <w:szCs w:val="20"/>
-              </w:rPr>
-              <w:t>Banco.txt</w:t>
-            </w:r>
-          </w:p>
-          <w:p>
-            <w:pPr>
-              <w:pStyle w:val="Sinespaciado"/>
-              <w:rPr>
-                <w:sz w:val="20"/>
-                <w:szCs w:val="20"/>
-              </w:rPr>
-            </w:pPr>
-            <w:proofErr w:type="spellStart"/>
-            <w:r>
-              <w:rPr>
-                <w:sz w:val="20"/>
-                <w:szCs w:val="20"/>
-              </w:rPr>
-              <w:t>Banco.src</w:t>
-            </w:r>
-            <w:proofErr w:type="spellEnd"/>
+              <w:t>Redirigir el archivo</w:t>
+            </w:r>
+          </w:p>
+          <w:p>
+            <w:pPr>
+              <w:pStyle w:val="Sinespaciado"/>
+              <w:rPr>
+                <w:sz w:val="20"/>
+                <w:szCs w:val="20"/>
+              </w:rPr>
+            </w:pPr>
+            <w:r>
+              <w:rPr>
+                <w:sz w:val="20"/>
+                <w:szCs w:val="20"/>
+              </w:rPr>
+              <w:t>programa_2 &lt; TestN1.txt</w:t>
+            </w:r>
           </w:p>
         </w:tc>
         <w:tc>
@@ -734,6 +682,7 @@
                 <w:rFonts w:ascii="Consolas" w:hAnsi="Consolas"/>
                 <w:sz w:val="18"/>
                 <w:szCs w:val="18"/>
+                <w:u w:val="single"/>
                 <w:lang w:val="es-US"/>
               </w:rPr>
             </w:pPr>
@@ -744,35 +693,27 @@
                 <w:szCs w:val="18"/>
                 <w:lang w:val="es-US"/>
               </w:rPr>
+              <w:t xml:space="preserve">Cliente: T=43, I=4, B=21, D=10, M=5, A=32 </w:t>
+            </w:r>
+          </w:p>
+          <w:p>
+            <w:pPr>
+              <w:pStyle w:val="Default"/>
+              <w:rPr>
+                <w:rFonts w:ascii="Consolas" w:hAnsi="Consolas"/>
+                <w:sz w:val="18"/>
+                <w:szCs w:val="18"/>
+                <w:lang w:val="es-US"/>
+              </w:rPr>
+            </w:pPr>
+            <w:r>
+              <w:rPr>
+                <w:rFonts w:ascii="Consolas" w:hAnsi="Consolas"/>
+                <w:sz w:val="18"/>
+                <w:szCs w:val="18"/>
+                <w:lang w:val="es-US"/>
+              </w:rPr>
               <w:t xml:space="preserve">Cuenta: T=81, I=2, B=38, D=12, M=2, A=55 </w:t>
-            </w:r>
-          </w:p>
-          <w:p>
-            <w:pPr>
-              <w:pStyle w:val="Default"/>
-              <w:rPr>
-                <w:rFonts w:ascii="Consolas" w:hAnsi="Consolas"/>
-                <w:sz w:val="18"/>
-                <w:szCs w:val="18"/>
-              </w:rPr>
-            </w:pPr>
-            <w:proofErr w:type="spellStart"/>
-            <w:r>
-              <w:rPr>
-                <w:rFonts w:ascii="Consolas" w:hAnsi="Consolas"/>
-                <w:sz w:val="18"/>
-                <w:szCs w:val="18"/>
-              </w:rPr>
-              <w:t>Cliente</w:t>
-            </w:r>
-            <w:proofErr w:type="spellEnd"/>
-            <w:r>
-              <w:rPr>
-                <w:rFonts w:ascii="Consolas" w:hAnsi="Consolas"/>
-                <w:sz w:val="18"/>
-                <w:szCs w:val="18"/>
-              </w:rPr>
-              <w:t xml:space="preserve">: T=43, I=4, B=21, D=10, M=5, A=32 </w:t>
             </w:r>
           </w:p>
           <w:p>
@@ -984,7 +925,23 @@
                 <w:szCs w:val="20"/>
                 <w:lang w:val="es-US"/>
               </w:rPr>
-              <w:t>Probar dos clases en dos archivos con datos, una clase base y una reusada</w:t>
+              <w:t>Probar dos clases en dos archivos con datos</w:t>
+            </w:r>
+            <w:r>
+              <w:rPr>
+                <w:sz w:val="20"/>
+                <w:szCs w:val="20"/>
+                <w:lang w:val="es-US"/>
+              </w:rPr>
+              <w:t>:</w:t>
+            </w:r>
+            <w:r>
+              <w:rPr>
+                <w:sz w:val="20"/>
+                <w:szCs w:val="20"/>
+                <w:lang w:val="es-US"/>
+              </w:rPr>
+              <w:t xml:space="preserve"> una base y una reusada</w:t>
             </w:r>
           </w:p>
         </w:tc>
@@ -1005,42 +962,24 @@
                 <w:sz w:val="20"/>
                 <w:szCs w:val="20"/>
               </w:rPr>
-              <w:t>Teclear en pantalla:</w:t>
-            </w:r>
-          </w:p>
-          <w:p>
-            <w:pPr>
-              <w:pStyle w:val="Sinespaciado"/>
-              <w:rPr>
-                <w:sz w:val="20"/>
-                <w:szCs w:val="20"/>
-              </w:rPr>
-            </w:pPr>
-            <w:r>
-              <w:rPr>
-                <w:sz w:val="20"/>
-                <w:szCs w:val="20"/>
-              </w:rPr>
-              <w:t>Lista.txt</w:t>
-            </w:r>
-          </w:p>
-          <w:p>
-            <w:pPr>
-              <w:pStyle w:val="Sinespaciado"/>
-              <w:rPr>
-                <w:sz w:val="20"/>
-                <w:szCs w:val="20"/>
-              </w:rPr>
-            </w:pPr>
-            <w:proofErr w:type="spellStart"/>
-            <w:r>
-              <w:rPr>
-                <w:sz w:val="20"/>
-                <w:szCs w:val="20"/>
-              </w:rPr>
-              <w:t>Nodo.src</w:t>
-            </w:r>
-            <w:proofErr w:type="spellEnd"/>
+              <w:t>Redirigir el archivo</w:t>
+            </w:r>
+          </w:p>
+          <w:p>
+            <w:pPr>
+              <w:pStyle w:val="Sinespaciado"/>
+              <w:rPr>
+                <w:sz w:val="20"/>
+                <w:szCs w:val="20"/>
+              </w:rPr>
+            </w:pPr>
+            <w:r>
+              <w:rPr>
+                <w:sz w:val="20"/>
+                <w:szCs w:val="20"/>
+              </w:rPr>
+              <w:t>programa_2 &lt; TestN2.txt</w:t>
+            </w:r>
           </w:p>
         </w:tc>
         <w:tc>
@@ -1275,7 +1214,21 @@
                 <w:sz w:val="20"/>
                 <w:szCs w:val="20"/>
               </w:rPr>
-              <w:t>Probar tres clases en tres archivos con datos: una base, una nueva y una reusada</w:t>
+              <w:t xml:space="preserve">Probar tres clases en </w:t>
+            </w:r>
+            <w:r>
+              <w:rPr>
+                <w:sz w:val="20"/>
+                <w:szCs w:val="20"/>
+              </w:rPr>
+              <w:t>cuatro</w:t>
+            </w:r>
+            <w:r>
+              <w:rPr>
+                <w:sz w:val="20"/>
+                <w:szCs w:val="20"/>
+              </w:rPr>
+              <w:t xml:space="preserve"> archivos con datos: una base, una nueva y una reusada</w:t>
             </w:r>
           </w:p>
         </w:tc>
@@ -1289,62 +1242,31 @@
               <w:rPr>
                 <w:sz w:val="20"/>
                 <w:szCs w:val="20"/>
-                <w:lang w:val="en-US"/>
-              </w:rPr>
-            </w:pPr>
-            <w:r>
-              <w:rPr>
-                <w:sz w:val="20"/>
-                <w:szCs w:val="20"/>
-                <w:lang w:val="en-US"/>
-              </w:rPr>
-              <w:t>Lista.txt</w:t>
-            </w:r>
-          </w:p>
-          <w:p>
-            <w:pPr>
-              <w:pStyle w:val="Sinespaciado"/>
-              <w:rPr>
-                <w:sz w:val="20"/>
-                <w:szCs w:val="20"/>
-                <w:lang w:val="en-US"/>
-              </w:rPr>
-            </w:pPr>
-            <w:proofErr w:type="spellStart"/>
-            <w:r>
-              <w:rPr>
-                <w:sz w:val="20"/>
-                <w:szCs w:val="20"/>
-                <w:lang w:val="en-US"/>
-              </w:rPr>
-              <w:t>Nodo.src</w:t>
-            </w:r>
-            <w:proofErr w:type="spellEnd"/>
-            <w:r>
-              <w:rPr>
-                <w:sz w:val="20"/>
-                <w:szCs w:val="20"/>
-                <w:lang w:val="en-US"/>
-              </w:rPr>
-              <w:t xml:space="preserve"> </w:t>
-            </w:r>
-          </w:p>
-          <w:p>
-            <w:pPr>
-              <w:pStyle w:val="Sinespaciado"/>
-              <w:rPr>
-                <w:sz w:val="20"/>
-                <w:szCs w:val="20"/>
-                <w:lang w:val="en-US"/>
-              </w:rPr>
-            </w:pPr>
-            <w:r>
-              <w:rPr>
-                <w:sz w:val="20"/>
-                <w:szCs w:val="20"/>
-                <w:lang w:val="en-US"/>
-              </w:rPr>
-              <w:t>TestN1.txt</w:t>
+              </w:rPr>
+            </w:pPr>
+            <w:r>
+              <w:rPr>
+                <w:sz w:val="20"/>
+                <w:szCs w:val="20"/>
+              </w:rPr>
+              <w:t>Redirigir el archivo</w:t>
+            </w:r>
+          </w:p>
+          <w:p>
+            <w:pPr>
+              <w:pStyle w:val="Sinespaciado"/>
+              <w:rPr>
+                <w:sz w:val="20"/>
+                <w:szCs w:val="20"/>
+                <w:lang w:val="es-US"/>
+              </w:rPr>
+            </w:pPr>
+            <w:r>
+              <w:rPr>
+                <w:sz w:val="20"/>
+                <w:szCs w:val="20"/>
+              </w:rPr>
+              <w:t>programa_2 &lt; TestN3.txt</w:t>
             </w:r>
           </w:p>
         </w:tc>
@@ -1385,7 +1307,7 @@
                 <w:sz w:val="18"/>
                 <w:szCs w:val="18"/>
               </w:rPr>
-              <w:t>Lista: T=42, I=4, B=65, D=35, M=3, A=12</w:t>
+              <w:t>Cliente: T=43, I=4, B=21, D=10, M=5, A=32</w:t>
             </w:r>
           </w:p>
           <w:p>
@@ -1431,26 +1353,15 @@
                 <w:rFonts w:ascii="Consolas" w:hAnsi="Consolas" w:cs="Courier New"/>
                 <w:sz w:val="18"/>
                 <w:szCs w:val="18"/>
-                <w:lang w:val="en-US"/>
-              </w:rPr>
-            </w:pPr>
-            <w:r>
-              <w:rPr>
-                <w:rFonts w:ascii="Consolas" w:hAnsi="Consolas" w:cs="Courier New"/>
-                <w:sz w:val="18"/>
-                <w:szCs w:val="18"/>
-                <w:lang w:val="en-US"/>
-              </w:rPr>
-              <w:t>TestN1.txt</w:t>
-            </w:r>
-            <w:r>
-              <w:rPr>
-                <w:rFonts w:ascii="Consolas" w:hAnsi="Consolas" w:cs="Courier New"/>
-                <w:sz w:val="18"/>
-                <w:szCs w:val="18"/>
-                <w:lang w:val="en-US"/>
-              </w:rPr>
-              <w:t>: T=, I=, B=, D=, M=, A=</w:t>
+              </w:rPr>
+            </w:pPr>
+            <w:r>
+              <w:rPr>
+                <w:rFonts w:ascii="Consolas" w:hAnsi="Consolas" w:cs="Courier New"/>
+                <w:sz w:val="18"/>
+                <w:szCs w:val="18"/>
+              </w:rPr>
+              <w:t>Banco: T=35, I=4</w:t>
             </w:r>
           </w:p>
           <w:p>
@@ -1532,7 +1443,7 @@
                 <w:rFonts w:ascii="Consolas" w:hAnsi="Consolas" w:cs="Courier New"/>
                 <w:sz w:val="18"/>
                 <w:szCs w:val="18"/>
-                <w:lang w:val="en-US"/>
+                <w:lang w:val="es-US"/>
               </w:rPr>
             </w:pPr>
             <w:proofErr w:type="gramStart"/>
@@ -1551,7 +1462,7 @@
                 <w:sz w:val="18"/>
                 <w:szCs w:val="18"/>
               </w:rPr>
-              <w:t xml:space="preserve"> de LDC=</w:t>
+              <w:t xml:space="preserve"> de LDC=105</w:t>
             </w:r>
           </w:p>
         </w:tc>
@@ -1565,7 +1476,7 @@
               <w:rPr>
                 <w:sz w:val="20"/>
                 <w:szCs w:val="20"/>
-                <w:lang w:val="en-US"/>
+                <w:lang w:val="es-US"/>
               </w:rPr>
             </w:pPr>
           </w:p>
@@ -1611,7 +1522,7 @@
                 <w:sz w:val="20"/>
                 <w:szCs w:val="20"/>
               </w:rPr>
-              <w:t>Probar una clase en dos archivos de datos</w:t>
+              <w:t>Probar una clase en dos archivos con datos</w:t>
             </w:r>
           </w:p>
         </w:tc>
@@ -1625,9 +1536,32 @@
               <w:rPr>
                 <w:sz w:val="20"/>
                 <w:szCs w:val="20"/>
+              </w:rPr>
+            </w:pPr>
+            <w:r>
+              <w:rPr>
+                <w:sz w:val="20"/>
+                <w:szCs w:val="20"/>
+              </w:rPr>
+              <w:t>Redirigir el archivo</w:t>
+            </w:r>
+          </w:p>
+          <w:p>
+            <w:pPr>
+              <w:pStyle w:val="Sinespaciado"/>
+              <w:rPr>
+                <w:sz w:val="20"/>
+                <w:szCs w:val="20"/>
                 <w:lang w:val="es-US"/>
               </w:rPr>
             </w:pPr>
+            <w:r>
+              <w:rPr>
+                <w:sz w:val="20"/>
+                <w:szCs w:val="20"/>
+              </w:rPr>
+              <w:t>programa_2 &lt; TestN4.txt</w:t>
+            </w:r>
           </w:p>
         </w:tc>
         <w:tc>
@@ -1643,6 +1577,150 @@
                 <w:szCs w:val="18"/>
               </w:rPr>
             </w:pPr>
+            <w:r>
+              <w:rPr>
+                <w:rFonts w:ascii="Consolas" w:hAnsi="Consolas" w:cs="Courier New"/>
+                <w:sz w:val="18"/>
+                <w:szCs w:val="18"/>
+              </w:rPr>
+              <w:t>CLASES BASE:</w:t>
+            </w:r>
+          </w:p>
+          <w:p>
+            <w:pPr>
+              <w:pStyle w:val="Sinespaciado"/>
+              <w:rPr>
+                <w:rFonts w:ascii="Consolas" w:hAnsi="Consolas" w:cs="Courier New"/>
+                <w:sz w:val="18"/>
+                <w:szCs w:val="18"/>
+              </w:rPr>
+            </w:pPr>
+            <w:r>
+              <w:rPr>
+                <w:rFonts w:ascii="Consolas" w:hAnsi="Consolas" w:cs="Courier New"/>
+                <w:sz w:val="18"/>
+                <w:szCs w:val="18"/>
+              </w:rPr>
+              <w:t>--------------------------------------------</w:t>
+            </w:r>
+          </w:p>
+          <w:p>
+            <w:pPr>
+              <w:pStyle w:val="Sinespaciado"/>
+              <w:rPr>
+                <w:rFonts w:ascii="Consolas" w:hAnsi="Consolas" w:cs="Courier New"/>
+                <w:sz w:val="18"/>
+                <w:szCs w:val="18"/>
+              </w:rPr>
+            </w:pPr>
+            <w:r>
+              <w:rPr>
+                <w:rFonts w:ascii="Consolas" w:hAnsi="Consolas" w:cs="Courier New"/>
+                <w:sz w:val="18"/>
+                <w:szCs w:val="18"/>
+              </w:rPr>
+              <w:t>CLASES NUEVAS:</w:t>
+            </w:r>
+          </w:p>
+          <w:p>
+            <w:pPr>
+              <w:pStyle w:val="Sinespaciado"/>
+              <w:rPr>
+                <w:rFonts w:ascii="Consolas" w:hAnsi="Consolas" w:cs="Courier New"/>
+                <w:sz w:val="18"/>
+                <w:szCs w:val="18"/>
+              </w:rPr>
+            </w:pPr>
+            <w:r>
+              <w:rPr>
+                <w:rFonts w:ascii="Consolas" w:hAnsi="Consolas" w:cs="Courier New"/>
+                <w:sz w:val="18"/>
+                <w:szCs w:val="18"/>
+              </w:rPr>
+              <w:t>Banco: T=35, I=4</w:t>
+            </w:r>
+          </w:p>
+          <w:p>
+            <w:pPr>
+              <w:pStyle w:val="Sinespaciado"/>
+              <w:rPr>
+                <w:rFonts w:ascii="Consolas" w:hAnsi="Consolas" w:cs="Courier New"/>
+                <w:sz w:val="18"/>
+                <w:szCs w:val="18"/>
+              </w:rPr>
+            </w:pPr>
+            <w:r>
+              <w:rPr>
+                <w:rFonts w:ascii="Consolas" w:hAnsi="Consolas" w:cs="Courier New"/>
+                <w:sz w:val="18"/>
+                <w:szCs w:val="18"/>
+              </w:rPr>
+              <w:t>--------------------------------------------</w:t>
+            </w:r>
+          </w:p>
+          <w:p>
+            <w:pPr>
+              <w:pStyle w:val="Sinespaciado"/>
+              <w:rPr>
+                <w:rFonts w:ascii="Consolas" w:hAnsi="Consolas" w:cs="Courier New"/>
+                <w:sz w:val="18"/>
+                <w:szCs w:val="18"/>
+              </w:rPr>
+            </w:pPr>
+            <w:r>
+              <w:rPr>
+                <w:rFonts w:ascii="Consolas" w:hAnsi="Consolas" w:cs="Courier New"/>
+                <w:sz w:val="18"/>
+                <w:szCs w:val="18"/>
+              </w:rPr>
+              <w:t>CLASES REUSADAS:</w:t>
+            </w:r>
+          </w:p>
+          <w:p>
+            <w:pPr>
+              <w:pStyle w:val="Sinespaciado"/>
+              <w:rPr>
+                <w:rFonts w:ascii="Consolas" w:hAnsi="Consolas" w:cs="Courier New"/>
+                <w:sz w:val="18"/>
+                <w:szCs w:val="18"/>
+              </w:rPr>
+            </w:pPr>
+            <w:r>
+              <w:rPr>
+                <w:rFonts w:ascii="Consolas" w:hAnsi="Consolas" w:cs="Courier New"/>
+                <w:sz w:val="18"/>
+                <w:szCs w:val="18"/>
+              </w:rPr>
+              <w:t>--------------------------------------------</w:t>
+            </w:r>
+          </w:p>
+          <w:p>
+            <w:pPr>
+              <w:pStyle w:val="Sinespaciado"/>
+              <w:rPr>
+                <w:rFonts w:ascii="Consolas" w:hAnsi="Consolas" w:cs="Courier New"/>
+                <w:sz w:val="18"/>
+                <w:szCs w:val="18"/>
+              </w:rPr>
+            </w:pPr>
+            <w:proofErr w:type="gramStart"/>
+            <w:r>
+              <w:rPr>
+                <w:rFonts w:ascii="Consolas" w:hAnsi="Consolas" w:cs="Courier New"/>
+                <w:sz w:val="18"/>
+                <w:szCs w:val="18"/>
+              </w:rPr>
+              <w:t>Total</w:t>
+            </w:r>
+            <w:proofErr w:type="gramEnd"/>
+            <w:r>
+              <w:rPr>
+                <w:rFonts w:ascii="Consolas" w:hAnsi="Consolas" w:cs="Courier New"/>
+                <w:sz w:val="18"/>
+                <w:szCs w:val="18"/>
+              </w:rPr>
+              <w:t xml:space="preserve"> de LDC=35</w:t>
+            </w:r>
           </w:p>
         </w:tc>
         <w:tc>
@@ -1680,6 +1758,7 @@
                 <w:sz w:val="20"/>
                 <w:szCs w:val="20"/>
               </w:rPr>
+              <w:lastRenderedPageBreak/>
               <w:t>5</w:t>
             </w:r>
           </w:p>
@@ -1701,7 +1780,7 @@
                 <w:sz w:val="20"/>
                 <w:szCs w:val="20"/>
               </w:rPr>
-              <w:t>Probar una clase sin al menos un tipo de línea (contador en 0)</w:t>
+              <w:t>Probar una clase con identificadores encerrados entre comillas dobles</w:t>
             </w:r>
           </w:p>
         </w:tc>
@@ -1718,6 +1797,32 @@
                 <w:lang w:val="es-US"/>
               </w:rPr>
             </w:pPr>
+            <w:r>
+              <w:rPr>
+                <w:sz w:val="20"/>
+                <w:szCs w:val="20"/>
+                <w:lang w:val="es-US"/>
+              </w:rPr>
+              <w:t>Teclear en pantalla:</w:t>
+            </w:r>
+          </w:p>
+          <w:p>
+            <w:pPr>
+              <w:pStyle w:val="Sinespaciado"/>
+              <w:rPr>
+                <w:sz w:val="20"/>
+                <w:szCs w:val="20"/>
+                <w:lang w:val="es-US"/>
+              </w:rPr>
+            </w:pPr>
+            <w:r>
+              <w:rPr>
+                <w:sz w:val="20"/>
+                <w:szCs w:val="20"/>
+                <w:lang w:val="es-US"/>
+              </w:rPr>
+              <w:t>TestN5.txt</w:t>
+            </w:r>
           </w:p>
         </w:tc>
         <w:tc>
@@ -1733,6 +1838,418 @@
                 <w:szCs w:val="18"/>
               </w:rPr>
             </w:pPr>
+            <w:r>
+              <w:rPr>
+                <w:rFonts w:ascii="Consolas" w:hAnsi="Consolas" w:cs="Courier New"/>
+                <w:sz w:val="18"/>
+                <w:szCs w:val="18"/>
+              </w:rPr>
+              <w:t>CLASES BASE:</w:t>
+            </w:r>
+          </w:p>
+          <w:p>
+            <w:pPr>
+              <w:pStyle w:val="Sinespaciado"/>
+              <w:rPr>
+                <w:rFonts w:ascii="Consolas" w:hAnsi="Consolas" w:cs="Courier New"/>
+                <w:sz w:val="18"/>
+                <w:szCs w:val="18"/>
+              </w:rPr>
+            </w:pPr>
+            <w:r>
+              <w:rPr>
+                <w:rFonts w:ascii="Consolas" w:hAnsi="Consolas" w:cs="Courier New"/>
+                <w:sz w:val="18"/>
+                <w:szCs w:val="18"/>
+              </w:rPr>
+              <w:t>--------------------------------------------</w:t>
+            </w:r>
+          </w:p>
+          <w:p>
+            <w:pPr>
+              <w:pStyle w:val="Sinespaciado"/>
+              <w:rPr>
+                <w:rFonts w:ascii="Consolas" w:hAnsi="Consolas" w:cs="Courier New"/>
+                <w:sz w:val="18"/>
+                <w:szCs w:val="18"/>
+              </w:rPr>
+            </w:pPr>
+            <w:r>
+              <w:rPr>
+                <w:rFonts w:ascii="Consolas" w:hAnsi="Consolas" w:cs="Courier New"/>
+                <w:sz w:val="18"/>
+                <w:szCs w:val="18"/>
+              </w:rPr>
+              <w:t>CLASES NUEVAS:</w:t>
+            </w:r>
+          </w:p>
+          <w:p>
+            <w:pPr>
+              <w:pStyle w:val="Sinespaciado"/>
+              <w:rPr>
+                <w:rFonts w:ascii="Consolas" w:hAnsi="Consolas" w:cs="Courier New"/>
+                <w:sz w:val="18"/>
+                <w:szCs w:val="18"/>
+              </w:rPr>
+            </w:pPr>
+            <w:r>
+              <w:rPr>
+                <w:rFonts w:ascii="Consolas" w:hAnsi="Consolas" w:cs="Courier New"/>
+                <w:sz w:val="18"/>
+                <w:szCs w:val="18"/>
+              </w:rPr>
+              <w:t>TestN5: T=6, I=0</w:t>
+            </w:r>
+          </w:p>
+          <w:p>
+            <w:pPr>
+              <w:pStyle w:val="Sinespaciado"/>
+              <w:rPr>
+                <w:rFonts w:ascii="Consolas" w:hAnsi="Consolas" w:cs="Courier New"/>
+                <w:sz w:val="18"/>
+                <w:szCs w:val="18"/>
+              </w:rPr>
+            </w:pPr>
+            <w:r>
+              <w:rPr>
+                <w:rFonts w:ascii="Consolas" w:hAnsi="Consolas" w:cs="Courier New"/>
+                <w:sz w:val="18"/>
+                <w:szCs w:val="18"/>
+              </w:rPr>
+              <w:t>--------------------------------------------</w:t>
+            </w:r>
+          </w:p>
+          <w:p>
+            <w:pPr>
+              <w:pStyle w:val="Sinespaciado"/>
+              <w:rPr>
+                <w:rFonts w:ascii="Consolas" w:hAnsi="Consolas" w:cs="Courier New"/>
+                <w:sz w:val="18"/>
+                <w:szCs w:val="18"/>
+              </w:rPr>
+            </w:pPr>
+            <w:r>
+              <w:rPr>
+                <w:rFonts w:ascii="Consolas" w:hAnsi="Consolas" w:cs="Courier New"/>
+                <w:sz w:val="18"/>
+                <w:szCs w:val="18"/>
+              </w:rPr>
+              <w:t>CLASES REUSADAS:</w:t>
+            </w:r>
+          </w:p>
+          <w:p>
+            <w:pPr>
+              <w:pStyle w:val="Sinespaciado"/>
+              <w:rPr>
+                <w:rFonts w:ascii="Consolas" w:hAnsi="Consolas" w:cs="Courier New"/>
+                <w:sz w:val="18"/>
+                <w:szCs w:val="18"/>
+              </w:rPr>
+            </w:pPr>
+            <w:r>
+              <w:rPr>
+                <w:rFonts w:ascii="Consolas" w:hAnsi="Consolas" w:cs="Courier New"/>
+                <w:sz w:val="18"/>
+                <w:szCs w:val="18"/>
+              </w:rPr>
+              <w:t>--------------------------------------------</w:t>
+            </w:r>
+          </w:p>
+          <w:p>
+            <w:pPr>
+              <w:pStyle w:val="Sinespaciado"/>
+              <w:rPr>
+                <w:rFonts w:ascii="Consolas" w:hAnsi="Consolas" w:cs="Courier New"/>
+                <w:sz w:val="18"/>
+                <w:szCs w:val="18"/>
+              </w:rPr>
+            </w:pPr>
+            <w:proofErr w:type="gramStart"/>
+            <w:r>
+              <w:rPr>
+                <w:rFonts w:ascii="Consolas" w:hAnsi="Consolas" w:cs="Courier New"/>
+                <w:sz w:val="18"/>
+                <w:szCs w:val="18"/>
+              </w:rPr>
+              <w:t>Total</w:t>
+            </w:r>
+            <w:proofErr w:type="gramEnd"/>
+            <w:r>
+              <w:rPr>
+                <w:rFonts w:ascii="Consolas" w:hAnsi="Consolas" w:cs="Courier New"/>
+                <w:sz w:val="18"/>
+                <w:szCs w:val="18"/>
+              </w:rPr>
+              <w:t xml:space="preserve"> de LDC=6</w:t>
+            </w:r>
+          </w:p>
+        </w:tc>
+        <w:tc>
+          <w:tcPr>
+            <w:tcW w:w="4666" w:type="dxa"/>
+          </w:tcPr>
+          <w:p>
+            <w:pPr>
+              <w:pStyle w:val="Sinespaciado"/>
+              <w:rPr>
+                <w:sz w:val="20"/>
+                <w:szCs w:val="20"/>
+                <w:lang w:val="es-US"/>
+              </w:rPr>
+            </w:pPr>
+          </w:p>
+        </w:tc>
+      </w:tr>
+      <w:tr>
+        <w:tc>
+          <w:tcPr>
+            <w:tcW w:w="227" w:type="dxa"/>
+          </w:tcPr>
+          <w:p>
+            <w:pPr>
+              <w:pStyle w:val="Sinespaciado"/>
+              <w:jc w:val="center"/>
+              <w:rPr>
+                <w:sz w:val="20"/>
+                <w:szCs w:val="20"/>
+              </w:rPr>
+            </w:pPr>
+            <w:r>
+              <w:rPr>
+                <w:sz w:val="20"/>
+                <w:szCs w:val="20"/>
+              </w:rPr>
+              <w:t>6</w:t>
+            </w:r>
+          </w:p>
+        </w:tc>
+        <w:tc>
+          <w:tcPr>
+            <w:tcW w:w="2288" w:type="dxa"/>
+          </w:tcPr>
+          <w:p>
+            <w:pPr>
+              <w:pStyle w:val="Sinespaciado"/>
+              <w:rPr>
+                <w:sz w:val="20"/>
+                <w:szCs w:val="20"/>
+              </w:rPr>
+            </w:pPr>
+            <w:r>
+              <w:rPr>
+                <w:sz w:val="20"/>
+                <w:szCs w:val="20"/>
+              </w:rPr>
+              <w:t>Probar una clase con identificadores encerrados en un comentario multilínea</w:t>
+            </w:r>
+          </w:p>
+        </w:tc>
+        <w:tc>
+          <w:tcPr>
+            <w:tcW w:w="2725" w:type="dxa"/>
+          </w:tcPr>
+          <w:p>
+            <w:pPr>
+              <w:pStyle w:val="Sinespaciado"/>
+              <w:rPr>
+                <w:sz w:val="20"/>
+                <w:szCs w:val="20"/>
+                <w:lang w:val="es-US"/>
+              </w:rPr>
+            </w:pPr>
+            <w:r>
+              <w:rPr>
+                <w:sz w:val="20"/>
+                <w:szCs w:val="20"/>
+                <w:lang w:val="es-US"/>
+              </w:rPr>
+              <w:t>Teclear en pantalla:</w:t>
+            </w:r>
+          </w:p>
+          <w:p>
+            <w:pPr>
+              <w:pStyle w:val="Sinespaciado"/>
+              <w:rPr>
+                <w:sz w:val="20"/>
+                <w:szCs w:val="20"/>
+                <w:lang w:val="es-US"/>
+              </w:rPr>
+            </w:pPr>
+            <w:r>
+              <w:rPr>
+                <w:sz w:val="20"/>
+                <w:szCs w:val="20"/>
+                <w:lang w:val="es-US"/>
+              </w:rPr>
+              <w:t>TestN6.txt</w:t>
+            </w:r>
+          </w:p>
+        </w:tc>
+        <w:tc>
+          <w:tcPr>
+            <w:tcW w:w="4835" w:type="dxa"/>
+          </w:tcPr>
+          <w:p>
+            <w:pPr>
+              <w:pStyle w:val="Sinespaciado"/>
+              <w:rPr>
+                <w:rFonts w:ascii="Consolas" w:hAnsi="Consolas" w:cs="Courier New"/>
+                <w:sz w:val="18"/>
+                <w:szCs w:val="18"/>
+              </w:rPr>
+            </w:pPr>
+            <w:r>
+              <w:rPr>
+                <w:rFonts w:ascii="Consolas" w:hAnsi="Consolas" w:cs="Courier New"/>
+                <w:sz w:val="18"/>
+                <w:szCs w:val="18"/>
+              </w:rPr>
+              <w:t>CLASES BASE:</w:t>
+            </w:r>
+          </w:p>
+          <w:p>
+            <w:pPr>
+              <w:pStyle w:val="Sinespaciado"/>
+              <w:rPr>
+                <w:rFonts w:ascii="Consolas" w:hAnsi="Consolas" w:cs="Courier New"/>
+                <w:sz w:val="18"/>
+                <w:szCs w:val="18"/>
+              </w:rPr>
+            </w:pPr>
+            <w:r>
+              <w:rPr>
+                <w:rFonts w:ascii="Consolas" w:hAnsi="Consolas" w:cs="Courier New"/>
+                <w:sz w:val="18"/>
+                <w:szCs w:val="18"/>
+              </w:rPr>
+              <w:t>--------------------------------------------</w:t>
+            </w:r>
+          </w:p>
+          <w:p>
+            <w:pPr>
+              <w:pStyle w:val="Sinespaciado"/>
+              <w:rPr>
+                <w:rFonts w:ascii="Consolas" w:hAnsi="Consolas" w:cs="Courier New"/>
+                <w:sz w:val="18"/>
+                <w:szCs w:val="18"/>
+              </w:rPr>
+            </w:pPr>
+            <w:r>
+              <w:rPr>
+                <w:rFonts w:ascii="Consolas" w:hAnsi="Consolas" w:cs="Courier New"/>
+                <w:sz w:val="18"/>
+                <w:szCs w:val="18"/>
+              </w:rPr>
+              <w:t>CLASES NUEVAS:</w:t>
+            </w:r>
+          </w:p>
+          <w:p>
+            <w:pPr>
+              <w:pStyle w:val="Sinespaciado"/>
+              <w:rPr>
+                <w:rFonts w:ascii="Consolas" w:hAnsi="Consolas" w:cs="Courier New"/>
+                <w:sz w:val="18"/>
+                <w:szCs w:val="18"/>
+              </w:rPr>
+            </w:pPr>
+            <w:r>
+              <w:rPr>
+                <w:rFonts w:ascii="Consolas" w:hAnsi="Consolas" w:cs="Courier New"/>
+                <w:sz w:val="18"/>
+                <w:szCs w:val="18"/>
+              </w:rPr>
+              <w:t>TestN6: T=3, I=</w:t>
+            </w:r>
+            <w:r>
+              <w:rPr>
+                <w:rFonts w:ascii="Consolas" w:hAnsi="Consolas" w:cs="Courier New"/>
+                <w:sz w:val="18"/>
+                <w:szCs w:val="18"/>
+              </w:rPr>
+              <w:t>0</w:t>
+            </w:r>
+          </w:p>
+          <w:p>
+            <w:pPr>
+              <w:pStyle w:val="Sinespaciado"/>
+              <w:rPr>
+                <w:rFonts w:ascii="Consolas" w:hAnsi="Consolas" w:cs="Courier New"/>
+                <w:sz w:val="18"/>
+                <w:szCs w:val="18"/>
+              </w:rPr>
+            </w:pPr>
+            <w:r>
+              <w:rPr>
+                <w:rFonts w:ascii="Consolas" w:hAnsi="Consolas" w:cs="Courier New"/>
+                <w:sz w:val="18"/>
+                <w:szCs w:val="18"/>
+              </w:rPr>
+              <w:t>--------------------------------------------</w:t>
+            </w:r>
+          </w:p>
+          <w:p>
+            <w:pPr>
+              <w:pStyle w:val="Sinespaciado"/>
+              <w:rPr>
+                <w:rFonts w:ascii="Consolas" w:hAnsi="Consolas" w:cs="Courier New"/>
+                <w:sz w:val="18"/>
+                <w:szCs w:val="18"/>
+              </w:rPr>
+            </w:pPr>
+            <w:r>
+              <w:rPr>
+                <w:rFonts w:ascii="Consolas" w:hAnsi="Consolas" w:cs="Courier New"/>
+                <w:sz w:val="18"/>
+                <w:szCs w:val="18"/>
+              </w:rPr>
+              <w:t>CLASES REUSADAS:</w:t>
+            </w:r>
+          </w:p>
+          <w:p>
+            <w:pPr>
+              <w:pStyle w:val="Sinespaciado"/>
+              <w:rPr>
+                <w:rFonts w:ascii="Consolas" w:hAnsi="Consolas" w:cs="Courier New"/>
+                <w:sz w:val="18"/>
+                <w:szCs w:val="18"/>
+              </w:rPr>
+            </w:pPr>
+            <w:r>
+              <w:rPr>
+                <w:rFonts w:ascii="Consolas" w:hAnsi="Consolas" w:cs="Courier New"/>
+                <w:sz w:val="18"/>
+                <w:szCs w:val="18"/>
+              </w:rPr>
+              <w:t>--------------------------------------------</w:t>
+            </w:r>
+          </w:p>
+          <w:p>
+            <w:pPr>
+              <w:pStyle w:val="Sinespaciado"/>
+              <w:rPr>
+                <w:rFonts w:ascii="Consolas" w:hAnsi="Consolas" w:cs="Courier New"/>
+                <w:sz w:val="18"/>
+                <w:szCs w:val="18"/>
+              </w:rPr>
+            </w:pPr>
+            <w:proofErr w:type="gramStart"/>
+            <w:r>
+              <w:rPr>
+                <w:rFonts w:ascii="Consolas" w:hAnsi="Consolas" w:cs="Courier New"/>
+                <w:sz w:val="18"/>
+                <w:szCs w:val="18"/>
+              </w:rPr>
+              <w:t>Total</w:t>
+            </w:r>
+            <w:proofErr w:type="gramEnd"/>
+            <w:r>
+              <w:rPr>
+                <w:rFonts w:ascii="Consolas" w:hAnsi="Consolas" w:cs="Courier New"/>
+                <w:sz w:val="18"/>
+                <w:szCs w:val="18"/>
+              </w:rPr>
+              <w:t xml:space="preserve"> de LDC=3</w:t>
+            </w:r>
           </w:p>
         </w:tc>
         <w:tc>
@@ -2155,40 +2672,6 @@
                 <w:sz w:val="20"/>
                 <w:szCs w:val="20"/>
               </w:rPr>
-              <w:t>Lista.txt</w:t>
-            </w:r>
-          </w:p>
-          <w:p>
-            <w:pPr>
-              <w:pStyle w:val="Sinespaciado"/>
-              <w:rPr>
-                <w:sz w:val="20"/>
-                <w:szCs w:val="20"/>
-              </w:rPr>
-            </w:pPr>
-            <w:proofErr w:type="spellStart"/>
-            <w:r>
-              <w:rPr>
-                <w:sz w:val="20"/>
-                <w:szCs w:val="20"/>
-              </w:rPr>
-              <w:t>Nodo.src</w:t>
-            </w:r>
-            <w:proofErr w:type="spellEnd"/>
-          </w:p>
-          <w:p>
-            <w:pPr>
-              <w:pStyle w:val="Sinespaciado"/>
-              <w:rPr>
-                <w:sz w:val="20"/>
-                <w:szCs w:val="20"/>
-              </w:rPr>
-            </w:pPr>
-            <w:r>
-              <w:rPr>
-                <w:sz w:val="20"/>
-                <w:szCs w:val="20"/>
-              </w:rPr>
               <w:t>Test</w:t>
             </w:r>
             <w:r>
@@ -2203,14 +2686,7 @@
                 <w:sz w:val="20"/>
                 <w:szCs w:val="20"/>
               </w:rPr>
-              <w:t>1</w:t>
-            </w:r>
-            <w:r>
-              <w:rPr>
-                <w:sz w:val="20"/>
-                <w:szCs w:val="20"/>
-              </w:rPr>
-              <w:t>.txt</w:t>
+              <w:t>1.txt</w:t>
             </w:r>
           </w:p>
           <w:p>
@@ -2260,24 +2736,6 @@
                 <w:sz w:val="18"/>
                 <w:szCs w:val="18"/>
               </w:rPr>
-              <w:t>Lista: T=42, I=4, B=65, D=35, M=3, A=12</w:t>
-            </w:r>
-          </w:p>
-          <w:p>
-            <w:pPr>
-              <w:pStyle w:val="Sinespaciado"/>
-              <w:rPr>
-                <w:rFonts w:ascii="Consolas" w:hAnsi="Consolas" w:cs="Courier New"/>
-                <w:sz w:val="18"/>
-                <w:szCs w:val="18"/>
-              </w:rPr>
-            </w:pPr>
-            <w:r>
-              <w:rPr>
-                <w:rFonts w:ascii="Consolas" w:hAnsi="Consolas" w:cs="Courier New"/>
-                <w:sz w:val="18"/>
-                <w:szCs w:val="18"/>
-              </w:rPr>
               <w:t>--------------------------------------------</w:t>
             </w:r>
           </w:p>
@@ -2350,24 +2808,6 @@
                 <w:sz w:val="18"/>
                 <w:szCs w:val="18"/>
               </w:rPr>
-              <w:t>Nodo: T=27, I=1, B=27</w:t>
-            </w:r>
-          </w:p>
-          <w:p>
-            <w:pPr>
-              <w:pStyle w:val="Sinespaciado"/>
-              <w:rPr>
-                <w:rFonts w:ascii="Consolas" w:hAnsi="Consolas" w:cs="Courier New"/>
-                <w:sz w:val="18"/>
-                <w:szCs w:val="18"/>
-              </w:rPr>
-            </w:pPr>
-            <w:r>
-              <w:rPr>
-                <w:rFonts w:ascii="Consolas" w:hAnsi="Consolas" w:cs="Courier New"/>
-                <w:sz w:val="18"/>
-                <w:szCs w:val="18"/>
-              </w:rPr>
               <w:t>--------------------------------------------</w:t>
             </w:r>
           </w:p>
@@ -2396,7 +2836,15 @@
                 <w:sz w:val="18"/>
                 <w:szCs w:val="18"/>
               </w:rPr>
-              <w:t xml:space="preserve"> de LDC=69</w:t>
+              <w:t xml:space="preserve"> de LDC=</w:t>
+            </w:r>
+            <w:r>
+              <w:rPr>
+                <w:rFonts w:ascii="Consolas" w:hAnsi="Consolas" w:cs="Courier New"/>
+                <w:sz w:val="18"/>
+                <w:szCs w:val="18"/>
+              </w:rPr>
+              <w:t>0</w:t>
             </w:r>
           </w:p>
           <w:p>
@@ -2423,6 +2871,14 @@
                 <w:szCs w:val="18"/>
               </w:rPr>
               <w:t>Test</w:t>
+            </w:r>
+            <w:r>
+              <w:rPr>
+                <w:rFonts w:ascii="Consolas" w:hAnsi="Consolas" w:cs="Courier New"/>
+                <w:sz w:val="18"/>
+                <w:szCs w:val="18"/>
+              </w:rPr>
+              <w:t>E</w:t>
             </w:r>
             <w:r>
               <w:rPr>
@@ -2505,21 +2961,7 @@
                 <w:sz w:val="20"/>
                 <w:szCs w:val="20"/>
               </w:rPr>
-              <w:t>Hay una clase base idéntica a la de un programa anterior</w:t>
-            </w:r>
-            <w:r>
-              <w:rPr>
-                <w:sz w:val="20"/>
-                <w:szCs w:val="20"/>
-              </w:rPr>
-              <w:t xml:space="preserve"> (copia)</w:t>
-            </w:r>
-            <w:r>
-              <w:rPr>
-                <w:sz w:val="20"/>
-                <w:szCs w:val="20"/>
-              </w:rPr>
-              <w:t>, sin líneas modificadas, eliminadas o agregadas</w:t>
+              <w:t>Hay un archivo no vacío sin líneas de código totales</w:t>
             </w:r>
           </w:p>
         </w:tc>
@@ -2556,257 +2998,222 @@
                 <w:sz w:val="20"/>
                 <w:szCs w:val="20"/>
               </w:rPr>
-              <w:t>Lista.txt</w:t>
-            </w:r>
-          </w:p>
-          <w:p>
-            <w:pPr>
-              <w:pStyle w:val="Sinespaciado"/>
-              <w:rPr>
-                <w:sz w:val="20"/>
-                <w:szCs w:val="20"/>
-              </w:rPr>
-            </w:pPr>
-            <w:proofErr w:type="spellStart"/>
-            <w:r>
-              <w:rPr>
-                <w:sz w:val="20"/>
-                <w:szCs w:val="20"/>
-              </w:rPr>
-              <w:t>Nodo.src</w:t>
-            </w:r>
-            <w:proofErr w:type="spellEnd"/>
-          </w:p>
-          <w:p>
-            <w:pPr>
-              <w:pStyle w:val="Sinespaciado"/>
-              <w:rPr>
-                <w:sz w:val="20"/>
-                <w:szCs w:val="20"/>
-              </w:rPr>
-            </w:pPr>
-            <w:r>
-              <w:rPr>
-                <w:sz w:val="20"/>
-                <w:szCs w:val="20"/>
+              <w:t>TestE2.txt</w:t>
+            </w:r>
+          </w:p>
+        </w:tc>
+        <w:tc>
+          <w:tcPr>
+            <w:tcW w:w="4835" w:type="dxa"/>
+          </w:tcPr>
+          <w:p>
+            <w:pPr>
+              <w:pStyle w:val="Sinespaciado"/>
+              <w:rPr>
+                <w:rFonts w:ascii="Consolas" w:hAnsi="Consolas" w:cs="Courier New"/>
+                <w:sz w:val="18"/>
+                <w:szCs w:val="18"/>
+              </w:rPr>
+            </w:pPr>
+            <w:r>
+              <w:rPr>
+                <w:rFonts w:ascii="Consolas" w:hAnsi="Consolas" w:cs="Courier New"/>
+                <w:sz w:val="18"/>
+                <w:szCs w:val="18"/>
+              </w:rPr>
+              <w:t>CLASES BASE:</w:t>
+            </w:r>
+          </w:p>
+          <w:p>
+            <w:pPr>
+              <w:pStyle w:val="Sinespaciado"/>
+              <w:rPr>
+                <w:rFonts w:ascii="Consolas" w:hAnsi="Consolas" w:cs="Courier New"/>
+                <w:sz w:val="18"/>
+                <w:szCs w:val="18"/>
+              </w:rPr>
+            </w:pPr>
+            <w:r>
+              <w:rPr>
+                <w:rFonts w:ascii="Consolas" w:hAnsi="Consolas" w:cs="Courier New"/>
+                <w:sz w:val="18"/>
+                <w:szCs w:val="18"/>
+              </w:rPr>
+              <w:t>--------------------------------------------</w:t>
+            </w:r>
+          </w:p>
+          <w:p>
+            <w:pPr>
+              <w:pStyle w:val="Sinespaciado"/>
+              <w:rPr>
+                <w:rFonts w:ascii="Consolas" w:hAnsi="Consolas" w:cs="Courier New"/>
+                <w:sz w:val="18"/>
+                <w:szCs w:val="18"/>
+              </w:rPr>
+            </w:pPr>
+            <w:r>
+              <w:rPr>
+                <w:rFonts w:ascii="Consolas" w:hAnsi="Consolas" w:cs="Courier New"/>
+                <w:sz w:val="18"/>
+                <w:szCs w:val="18"/>
+              </w:rPr>
+              <w:t>CLASES NUEVAS:</w:t>
+            </w:r>
+          </w:p>
+          <w:p>
+            <w:pPr>
+              <w:pStyle w:val="Sinespaciado"/>
+              <w:rPr>
+                <w:rFonts w:ascii="Consolas" w:hAnsi="Consolas" w:cs="Courier New"/>
+                <w:sz w:val="18"/>
+                <w:szCs w:val="18"/>
+              </w:rPr>
+            </w:pPr>
+            <w:r>
+              <w:rPr>
+                <w:rFonts w:ascii="Consolas" w:hAnsi="Consolas" w:cs="Courier New"/>
+                <w:sz w:val="18"/>
+                <w:szCs w:val="18"/>
+              </w:rPr>
+              <w:t>--------------------------------------------</w:t>
+            </w:r>
+          </w:p>
+          <w:p>
+            <w:pPr>
+              <w:pStyle w:val="Sinespaciado"/>
+              <w:rPr>
+                <w:rFonts w:ascii="Consolas" w:hAnsi="Consolas" w:cs="Courier New"/>
+                <w:sz w:val="18"/>
+                <w:szCs w:val="18"/>
+              </w:rPr>
+            </w:pPr>
+            <w:r>
+              <w:rPr>
+                <w:rFonts w:ascii="Consolas" w:hAnsi="Consolas" w:cs="Courier New"/>
+                <w:sz w:val="18"/>
+                <w:szCs w:val="18"/>
+              </w:rPr>
+              <w:t>CLASES REUSADAS:</w:t>
+            </w:r>
+          </w:p>
+          <w:p>
+            <w:pPr>
+              <w:pStyle w:val="Sinespaciado"/>
+              <w:rPr>
+                <w:rFonts w:ascii="Consolas" w:hAnsi="Consolas" w:cs="Courier New"/>
+                <w:sz w:val="18"/>
+                <w:szCs w:val="18"/>
+              </w:rPr>
+            </w:pPr>
+            <w:r>
+              <w:rPr>
+                <w:rFonts w:ascii="Consolas" w:hAnsi="Consolas" w:cs="Courier New"/>
+                <w:sz w:val="18"/>
+                <w:szCs w:val="18"/>
+              </w:rPr>
+              <w:t>--------------------------------------------</w:t>
+            </w:r>
+          </w:p>
+          <w:p>
+            <w:pPr>
+              <w:pStyle w:val="Sinespaciado"/>
+              <w:rPr>
+                <w:rFonts w:ascii="Consolas" w:hAnsi="Consolas" w:cs="Courier New"/>
+                <w:sz w:val="18"/>
+                <w:szCs w:val="18"/>
+              </w:rPr>
+            </w:pPr>
+            <w:proofErr w:type="gramStart"/>
+            <w:r>
+              <w:rPr>
+                <w:rFonts w:ascii="Consolas" w:hAnsi="Consolas" w:cs="Courier New"/>
+                <w:sz w:val="18"/>
+                <w:szCs w:val="18"/>
+              </w:rPr>
+              <w:t>Total</w:t>
+            </w:r>
+            <w:proofErr w:type="gramEnd"/>
+            <w:r>
+              <w:rPr>
+                <w:rFonts w:ascii="Consolas" w:hAnsi="Consolas" w:cs="Courier New"/>
+                <w:sz w:val="18"/>
+                <w:szCs w:val="18"/>
+              </w:rPr>
+              <w:t xml:space="preserve"> de LDC=</w:t>
+            </w:r>
+            <w:r>
+              <w:rPr>
+                <w:rFonts w:ascii="Consolas" w:hAnsi="Consolas" w:cs="Courier New"/>
+                <w:sz w:val="18"/>
+                <w:szCs w:val="18"/>
+              </w:rPr>
+              <w:t>0</w:t>
+            </w:r>
+          </w:p>
+          <w:p>
+            <w:pPr>
+              <w:pStyle w:val="Sinespaciado"/>
+              <w:rPr>
+                <w:rFonts w:ascii="Consolas" w:hAnsi="Consolas" w:cs="Courier New"/>
+                <w:sz w:val="18"/>
+                <w:szCs w:val="18"/>
+              </w:rPr>
+            </w:pPr>
+            <w:r>
+              <w:rPr>
+                <w:rFonts w:ascii="Consolas" w:hAnsi="Consolas" w:cs="Courier New"/>
+                <w:sz w:val="18"/>
+                <w:szCs w:val="18"/>
+              </w:rPr>
+              <w:t xml:space="preserve">El archivo </w:t>
+            </w:r>
+            <w:r>
+              <w:rPr>
+                <w:rFonts w:ascii="Consolas" w:hAnsi="Consolas" w:cs="Courier New"/>
+                <w:sz w:val="18"/>
+                <w:szCs w:val="18"/>
               </w:rPr>
               <w:t>Test</w:t>
             </w:r>
             <w:r>
               <w:rPr>
-                <w:sz w:val="20"/>
-                <w:szCs w:val="20"/>
+                <w:rFonts w:ascii="Consolas" w:hAnsi="Consolas" w:cs="Courier New"/>
+                <w:sz w:val="18"/>
+                <w:szCs w:val="18"/>
               </w:rPr>
               <w:t>E</w:t>
             </w:r>
             <w:r>
               <w:rPr>
-                <w:sz w:val="20"/>
-                <w:szCs w:val="20"/>
+                <w:rFonts w:ascii="Consolas" w:hAnsi="Consolas" w:cs="Courier New"/>
+                <w:sz w:val="18"/>
+                <w:szCs w:val="18"/>
               </w:rPr>
               <w:t>2</w:t>
             </w:r>
             <w:r>
               <w:rPr>
-                <w:sz w:val="20"/>
-                <w:szCs w:val="20"/>
+                <w:rFonts w:ascii="Consolas" w:hAnsi="Consolas" w:cs="Courier New"/>
+                <w:sz w:val="18"/>
+                <w:szCs w:val="18"/>
               </w:rPr>
               <w:t>.txt</w:t>
             </w:r>
-          </w:p>
-        </w:tc>
-        <w:tc>
-          <w:tcPr>
-            <w:tcW w:w="4835" w:type="dxa"/>
-          </w:tcPr>
-          <w:p>
-            <w:pPr>
-              <w:pStyle w:val="Sinespaciado"/>
-              <w:rPr>
-                <w:rFonts w:ascii="Consolas" w:hAnsi="Consolas" w:cs="Courier New"/>
-                <w:sz w:val="18"/>
-                <w:szCs w:val="18"/>
-              </w:rPr>
-            </w:pPr>
-            <w:r>
-              <w:rPr>
-                <w:rFonts w:ascii="Consolas" w:hAnsi="Consolas" w:cs="Courier New"/>
-                <w:sz w:val="18"/>
-                <w:szCs w:val="18"/>
-              </w:rPr>
-              <w:t>CLASES BASE:</w:t>
-            </w:r>
-          </w:p>
-          <w:p>
-            <w:pPr>
-              <w:pStyle w:val="Sinespaciado"/>
-              <w:rPr>
-                <w:rFonts w:ascii="Consolas" w:hAnsi="Consolas" w:cs="Courier New"/>
-                <w:sz w:val="18"/>
-                <w:szCs w:val="18"/>
-              </w:rPr>
-            </w:pPr>
-            <w:r>
-              <w:rPr>
-                <w:rFonts w:ascii="Consolas" w:hAnsi="Consolas" w:cs="Courier New"/>
-                <w:sz w:val="18"/>
-                <w:szCs w:val="18"/>
-              </w:rPr>
-              <w:t>Lista: T=42, I=4, B=65, D=35, M=3, A=12</w:t>
-            </w:r>
-          </w:p>
-          <w:p>
-            <w:pPr>
-              <w:pStyle w:val="Sinespaciado"/>
-              <w:rPr>
-                <w:rFonts w:ascii="Consolas" w:hAnsi="Consolas" w:cs="Courier New"/>
-                <w:sz w:val="18"/>
-                <w:szCs w:val="18"/>
-              </w:rPr>
-            </w:pPr>
-            <w:r>
-              <w:rPr>
-                <w:rFonts w:ascii="Consolas" w:hAnsi="Consolas" w:cs="Courier New"/>
-                <w:sz w:val="18"/>
-                <w:szCs w:val="18"/>
-              </w:rPr>
-              <w:t>--------------------------------------------</w:t>
-            </w:r>
-          </w:p>
-          <w:p>
-            <w:pPr>
-              <w:pStyle w:val="Sinespaciado"/>
-              <w:rPr>
-                <w:rFonts w:ascii="Consolas" w:hAnsi="Consolas" w:cs="Courier New"/>
-                <w:sz w:val="18"/>
-                <w:szCs w:val="18"/>
-              </w:rPr>
-            </w:pPr>
-            <w:r>
-              <w:rPr>
-                <w:rFonts w:ascii="Consolas" w:hAnsi="Consolas" w:cs="Courier New"/>
-                <w:sz w:val="18"/>
-                <w:szCs w:val="18"/>
-              </w:rPr>
-              <w:t>CLASES NUEVAS:</w:t>
-            </w:r>
-          </w:p>
-          <w:p>
-            <w:pPr>
-              <w:pStyle w:val="Sinespaciado"/>
-              <w:rPr>
-                <w:rFonts w:ascii="Consolas" w:hAnsi="Consolas" w:cs="Courier New"/>
-                <w:sz w:val="18"/>
-                <w:szCs w:val="18"/>
-              </w:rPr>
-            </w:pPr>
-            <w:r>
-              <w:rPr>
-                <w:rFonts w:ascii="Consolas" w:hAnsi="Consolas" w:cs="Courier New"/>
-                <w:sz w:val="18"/>
-                <w:szCs w:val="18"/>
-              </w:rPr>
-              <w:t>--------------------------------------------</w:t>
-            </w:r>
-          </w:p>
-          <w:p>
-            <w:pPr>
-              <w:pStyle w:val="Sinespaciado"/>
-              <w:rPr>
-                <w:rFonts w:ascii="Consolas" w:hAnsi="Consolas" w:cs="Courier New"/>
-                <w:sz w:val="18"/>
-                <w:szCs w:val="18"/>
-              </w:rPr>
-            </w:pPr>
-            <w:r>
-              <w:rPr>
-                <w:rFonts w:ascii="Consolas" w:hAnsi="Consolas" w:cs="Courier New"/>
-                <w:sz w:val="18"/>
-                <w:szCs w:val="18"/>
-              </w:rPr>
-              <w:t>CLASES REUSADAS:</w:t>
-            </w:r>
-          </w:p>
-          <w:p>
-            <w:pPr>
-              <w:pStyle w:val="Sinespaciado"/>
-              <w:rPr>
-                <w:rFonts w:ascii="Consolas" w:hAnsi="Consolas" w:cs="Courier New"/>
-                <w:sz w:val="18"/>
-                <w:szCs w:val="18"/>
-              </w:rPr>
-            </w:pPr>
-            <w:r>
-              <w:rPr>
-                <w:rFonts w:ascii="Consolas" w:hAnsi="Consolas" w:cs="Courier New"/>
-                <w:sz w:val="18"/>
-                <w:szCs w:val="18"/>
-              </w:rPr>
-              <w:t>Nodo: T=27, I=1, B=27</w:t>
-            </w:r>
-          </w:p>
-          <w:p>
-            <w:pPr>
-              <w:pStyle w:val="Sinespaciado"/>
-              <w:rPr>
-                <w:rFonts w:ascii="Consolas" w:hAnsi="Consolas" w:cs="Courier New"/>
-                <w:sz w:val="18"/>
-                <w:szCs w:val="18"/>
-              </w:rPr>
-            </w:pPr>
-            <w:r>
-              <w:rPr>
-                <w:rFonts w:ascii="Consolas" w:hAnsi="Consolas" w:cs="Courier New"/>
-                <w:sz w:val="18"/>
-                <w:szCs w:val="18"/>
-              </w:rPr>
-              <w:t>--------------------------------------------</w:t>
-            </w:r>
-          </w:p>
-          <w:p>
-            <w:pPr>
-              <w:pStyle w:val="Sinespaciado"/>
-              <w:rPr>
-                <w:rFonts w:ascii="Consolas" w:hAnsi="Consolas" w:cs="Courier New"/>
-                <w:sz w:val="18"/>
-                <w:szCs w:val="18"/>
-              </w:rPr>
-            </w:pPr>
-            <w:proofErr w:type="gramStart"/>
-            <w:r>
-              <w:rPr>
-                <w:rFonts w:ascii="Consolas" w:hAnsi="Consolas" w:cs="Courier New"/>
-                <w:sz w:val="18"/>
-                <w:szCs w:val="18"/>
-              </w:rPr>
-              <w:t>Total</w:t>
-            </w:r>
-            <w:proofErr w:type="gramEnd"/>
-            <w:r>
-              <w:rPr>
-                <w:rFonts w:ascii="Consolas" w:hAnsi="Consolas" w:cs="Courier New"/>
-                <w:sz w:val="18"/>
-                <w:szCs w:val="18"/>
-              </w:rPr>
-              <w:t xml:space="preserve"> de LDC=69</w:t>
-            </w:r>
-          </w:p>
-          <w:p>
-            <w:pPr>
-              <w:pStyle w:val="Sinespaciado"/>
-              <w:rPr>
-                <w:rFonts w:ascii="Consolas" w:hAnsi="Consolas" w:cs="Courier New"/>
-                <w:sz w:val="18"/>
-                <w:szCs w:val="18"/>
-              </w:rPr>
-            </w:pPr>
-            <w:r>
-              <w:rPr>
-                <w:rFonts w:ascii="Consolas" w:hAnsi="Consolas" w:cs="Courier New"/>
-                <w:sz w:val="18"/>
-                <w:szCs w:val="18"/>
-              </w:rPr>
-              <w:t>El archivo Test2.txt es una copia: no contiene líneas modificadas, eliminadas o agregadas</w:t>
+            <w:r>
+              <w:rPr>
+                <w:rFonts w:ascii="Consolas" w:hAnsi="Consolas" w:cs="Courier New"/>
+                <w:sz w:val="18"/>
+                <w:szCs w:val="18"/>
+              </w:rPr>
+              <w:t xml:space="preserve"> </w:t>
+            </w:r>
+            <w:r>
+              <w:rPr>
+                <w:rFonts w:ascii="Consolas" w:hAnsi="Consolas" w:cs="Courier New"/>
+                <w:sz w:val="18"/>
+                <w:szCs w:val="18"/>
+              </w:rPr>
+              <w:t>no contiene líneas de código</w:t>
             </w:r>
           </w:p>
         </w:tc>
@@ -2865,7 +3272,28 @@
                 <w:sz w:val="20"/>
                 <w:szCs w:val="20"/>
               </w:rPr>
-              <w:t>El nombre de la parte no corresponde con el nombre del archivo</w:t>
+              <w:t xml:space="preserve">Hay una clase base idéntica </w:t>
+            </w:r>
+            <w:r>
+              <w:rPr>
+                <w:sz w:val="20"/>
+                <w:szCs w:val="20"/>
+              </w:rPr>
+              <w:t xml:space="preserve">que es </w:t>
+            </w:r>
+            <w:r>
+              <w:rPr>
+                <w:sz w:val="20"/>
+                <w:szCs w:val="20"/>
+              </w:rPr>
+              <w:t>copia</w:t>
+            </w:r>
+            <w:r>
+              <w:rPr>
+                <w:sz w:val="20"/>
+                <w:szCs w:val="20"/>
+              </w:rPr>
+              <w:t>, sin líneas modificadas, eliminadas o agregadas</w:t>
             </w:r>
           </w:p>
         </w:tc>
@@ -2902,22 +3330,17 @@
                 <w:sz w:val="20"/>
                 <w:szCs w:val="20"/>
               </w:rPr>
-              <w:t>Test</w:t>
-            </w:r>
-            <w:r>
-              <w:rPr>
-                <w:sz w:val="20"/>
-                <w:szCs w:val="20"/>
-              </w:rPr>
-              <w:t>E</w:t>
-            </w:r>
-            <w:r>
-              <w:rPr>
-                <w:sz w:val="20"/>
-                <w:szCs w:val="20"/>
-              </w:rPr>
-              <w:t>3.txt</w:t>
-            </w:r>
+              <w:t>TestE3.txt</w:t>
+            </w:r>
+          </w:p>
+          <w:p>
+            <w:pPr>
+              <w:pStyle w:val="Sinespaciado"/>
+              <w:rPr>
+                <w:sz w:val="20"/>
+                <w:szCs w:val="20"/>
+              </w:rPr>
+            </w:pPr>
           </w:p>
         </w:tc>
         <w:tc>
@@ -2957,6 +3380,24 @@
                 <w:sz w:val="18"/>
                 <w:szCs w:val="18"/>
               </w:rPr>
+              <w:t>Lista: T=42, I=4, B=65, D=35, M=3, A=12</w:t>
+            </w:r>
+          </w:p>
+          <w:p>
+            <w:pPr>
+              <w:pStyle w:val="Sinespaciado"/>
+              <w:rPr>
+                <w:rFonts w:ascii="Consolas" w:hAnsi="Consolas" w:cs="Courier New"/>
+                <w:sz w:val="18"/>
+                <w:szCs w:val="18"/>
+              </w:rPr>
+            </w:pPr>
+            <w:r>
+              <w:rPr>
+                <w:rFonts w:ascii="Consolas" w:hAnsi="Consolas" w:cs="Courier New"/>
+                <w:sz w:val="18"/>
+                <w:szCs w:val="18"/>
+              </w:rPr>
               <w:t>--------------------------------------------</w:t>
             </w:r>
           </w:p>
@@ -3029,6 +3470,24 @@
                 <w:sz w:val="18"/>
                 <w:szCs w:val="18"/>
               </w:rPr>
+              <w:t>Nodo: T=27, I=1, B=27</w:t>
+            </w:r>
+          </w:p>
+          <w:p>
+            <w:pPr>
+              <w:pStyle w:val="Sinespaciado"/>
+              <w:rPr>
+                <w:rFonts w:ascii="Consolas" w:hAnsi="Consolas" w:cs="Courier New"/>
+                <w:sz w:val="18"/>
+                <w:szCs w:val="18"/>
+              </w:rPr>
+            </w:pPr>
+            <w:r>
+              <w:rPr>
+                <w:rFonts w:ascii="Consolas" w:hAnsi="Consolas" w:cs="Courier New"/>
+                <w:sz w:val="18"/>
+                <w:szCs w:val="18"/>
+              </w:rPr>
               <w:t>--------------------------------------------</w:t>
             </w:r>
           </w:p>
@@ -3057,59 +3516,33 @@
                 <w:sz w:val="18"/>
                 <w:szCs w:val="18"/>
               </w:rPr>
-              <w:t xml:space="preserve"> de LDC=</w:t>
-            </w:r>
-            <w:r>
-              <w:rPr>
-                <w:rFonts w:ascii="Consolas" w:hAnsi="Consolas" w:cs="Courier New"/>
-                <w:sz w:val="18"/>
-                <w:szCs w:val="18"/>
-              </w:rPr>
-              <w:t>0</w:t>
-            </w:r>
-          </w:p>
-          <w:p>
-            <w:pPr>
-              <w:pStyle w:val="Sinespaciado"/>
-              <w:rPr>
-                <w:rFonts w:ascii="Consolas" w:hAnsi="Consolas" w:cs="Courier New"/>
-                <w:sz w:val="18"/>
-                <w:szCs w:val="18"/>
-              </w:rPr>
-            </w:pPr>
-            <w:r>
-              <w:rPr>
-                <w:rFonts w:ascii="Consolas" w:hAnsi="Consolas" w:cs="Courier New"/>
-                <w:sz w:val="18"/>
-                <w:szCs w:val="18"/>
-              </w:rPr>
-              <w:t>El nombre del archivo Test3.txt no coincide con el nombre de la clase “</w:t>
-            </w:r>
-            <w:proofErr w:type="spellStart"/>
-            <w:r>
-              <w:rPr>
-                <w:rFonts w:ascii="Consolas" w:hAnsi="Consolas" w:cs="Courier New"/>
-                <w:sz w:val="18"/>
-                <w:szCs w:val="18"/>
-              </w:rPr>
-              <w:t>Test</w:t>
-            </w:r>
-            <w:r>
-              <w:rPr>
-                <w:rFonts w:ascii="Consolas" w:hAnsi="Consolas" w:cs="Courier New"/>
-                <w:sz w:val="18"/>
-                <w:szCs w:val="18"/>
-              </w:rPr>
-              <w:t>Class</w:t>
-            </w:r>
-            <w:proofErr w:type="spellEnd"/>
-            <w:r>
-              <w:rPr>
-                <w:rFonts w:ascii="Consolas" w:hAnsi="Consolas" w:cs="Courier New"/>
-                <w:sz w:val="18"/>
-                <w:szCs w:val="18"/>
-              </w:rPr>
-              <w:t>”</w:t>
+              <w:t xml:space="preserve"> de LDC=69</w:t>
+            </w:r>
+          </w:p>
+          <w:p>
+            <w:pPr>
+              <w:pStyle w:val="Sinespaciado"/>
+              <w:rPr>
+                <w:rFonts w:ascii="Consolas" w:hAnsi="Consolas" w:cs="Courier New"/>
+                <w:sz w:val="18"/>
+                <w:szCs w:val="18"/>
+              </w:rPr>
+            </w:pPr>
+            <w:r>
+              <w:rPr>
+                <w:rFonts w:ascii="Consolas" w:hAnsi="Consolas" w:cs="Courier New"/>
+                <w:sz w:val="18"/>
+                <w:szCs w:val="18"/>
+              </w:rPr>
+              <w:t>El archivo Test2.txt es una copia</w:t>
+            </w:r>
+            <w:r>
+              <w:rPr>
+                <w:rFonts w:ascii="Consolas" w:hAnsi="Consolas" w:cs="Courier New"/>
+                <w:sz w:val="18"/>
+                <w:szCs w:val="18"/>
+              </w:rPr>
+              <w:t xml:space="preserve"> de una clase base</w:t>
             </w:r>
           </w:p>
         </w:tc>
@@ -3168,21 +3601,21 @@
                 <w:sz w:val="20"/>
                 <w:szCs w:val="20"/>
               </w:rPr>
-              <w:t>Hay más de 2 partes en un mismo archivo</w:t>
-            </w:r>
-            <w:r>
-              <w:rPr>
-                <w:sz w:val="20"/>
-                <w:szCs w:val="20"/>
-              </w:rPr>
-              <w:t>: se toma en cuenta</w:t>
-            </w:r>
-            <w:r>
-              <w:rPr>
-                <w:sz w:val="20"/>
-                <w:szCs w:val="20"/>
-              </w:rPr>
-              <w:t xml:space="preserve"> la clase cuyo nombre sea el del archivo sin extensión</w:t>
+              <w:t>Hay un archivo que contiene un identificador</w:t>
+            </w:r>
+            <w:r>
+              <w:rPr>
+                <w:sz w:val="20"/>
+                <w:szCs w:val="20"/>
+              </w:rPr>
+              <w:t xml:space="preserve"> de contabilización</w:t>
+            </w:r>
+            <w:r>
+              <w:rPr>
+                <w:sz w:val="20"/>
+                <w:szCs w:val="20"/>
+              </w:rPr>
+              <w:t xml:space="preserve"> no válido</w:t>
             </w:r>
           </w:p>
         </w:tc>
@@ -3203,30 +3636,14 @@
                 <w:sz w:val="20"/>
                 <w:szCs w:val="20"/>
               </w:rPr>
-              <w:t>Teclear en pantalla:</w:t>
-            </w:r>
-          </w:p>
-          <w:p>
-            <w:pPr>
-              <w:pStyle w:val="Sinespaciado"/>
-              <w:rPr>
-                <w:sz w:val="20"/>
-                <w:szCs w:val="20"/>
-              </w:rPr>
-            </w:pPr>
-            <w:r>
-              <w:rPr>
-                <w:sz w:val="20"/>
-                <w:szCs w:val="20"/>
-              </w:rPr>
-              <w:t>Test</w:t>
-            </w:r>
-            <w:r>
-              <w:rPr>
-                <w:sz w:val="20"/>
-                <w:szCs w:val="20"/>
-              </w:rPr>
-              <w:t>E4</w:t>
+              <w:t>TestE</w:t>
+            </w:r>
+            <w:r>
+              <w:rPr>
+                <w:sz w:val="20"/>
+                <w:szCs w:val="20"/>
+              </w:rPr>
+              <w:t>4</w:t>
             </w:r>
             <w:r>
               <w:rPr>
@@ -3430,7 +3847,7 @@
                 <w:szCs w:val="18"/>
                 <w:lang w:val="es-US"/>
               </w:rPr>
-              <w:t xml:space="preserve">El archivo </w:t>
+              <w:t>Identificador no válido: //.</w:t>
             </w:r>
             <w:r>
               <w:rPr>
@@ -3439,18 +3856,19 @@
                 <w:szCs w:val="18"/>
                 <w:lang w:val="es-US"/>
               </w:rPr>
-              <w:t>Test4.txt contiene</w:t>
-            </w:r>
-            <w:r>
+              <w:t>x</w:t>
+            </w:r>
+          </w:p>
+          <w:p>
+            <w:pPr>
+              <w:pStyle w:val="Sinespaciado"/>
               <w:rPr>
                 <w:rFonts w:ascii="Consolas" w:hAnsi="Consolas" w:cs="Courier New"/>
                 <w:sz w:val="18"/>
                 <w:szCs w:val="18"/>
                 <w:lang w:val="es-US"/>
               </w:rPr>
-              <w:t xml:space="preserve"> también a la clase “</w:t>
-            </w:r>
-            <w:proofErr w:type="spellStart"/>
+            </w:pPr>
             <w:r>
               <w:rPr>
                 <w:rFonts w:ascii="Consolas" w:hAnsi="Consolas" w:cs="Courier New"/>
@@ -3458,9 +3876,9 @@
                 <w:szCs w:val="18"/>
                 <w:lang w:val="es-US"/>
               </w:rPr>
-              <w:t>TestClass</w:t>
-            </w:r>
-            <w:proofErr w:type="spellEnd"/>
+              <w:t>Identificador no válido: /</w:t>
+            </w:r>
+            <w:proofErr w:type="gramStart"/>
             <w:r>
               <w:rPr>
                 <w:rFonts w:ascii="Consolas" w:hAnsi="Consolas" w:cs="Courier New"/>
@@ -3468,401 +3886,39 @@
                 <w:szCs w:val="18"/>
                 <w:lang w:val="es-US"/>
               </w:rPr>
-              <w:t>” y esta ha sido omitida en el conteo</w:t>
-            </w:r>
-          </w:p>
-        </w:tc>
-        <w:tc>
-          <w:tcPr>
-            <w:tcW w:w="4666" w:type="dxa"/>
-          </w:tcPr>
-          <w:p>
-            <w:pPr>
-              <w:pStyle w:val="Sinespaciado"/>
-              <w:rPr>
-                <w:sz w:val="20"/>
-                <w:szCs w:val="20"/>
+              <w:t>/.y</w:t>
+            </w:r>
+            <w:proofErr w:type="gramEnd"/>
+          </w:p>
+          <w:p>
+            <w:pPr>
+              <w:pStyle w:val="Sinespaciado"/>
+              <w:rPr>
+                <w:rFonts w:ascii="Consolas" w:hAnsi="Consolas" w:cs="Courier New"/>
+                <w:sz w:val="18"/>
+                <w:szCs w:val="18"/>
+              </w:rPr>
+            </w:pPr>
+            <w:r>
+              <w:rPr>
+                <w:rFonts w:ascii="Consolas" w:hAnsi="Consolas" w:cs="Courier New"/>
+                <w:sz w:val="18"/>
+                <w:szCs w:val="18"/>
                 <w:lang w:val="es-US"/>
               </w:rPr>
-            </w:pPr>
-          </w:p>
-        </w:tc>
-      </w:tr>
-      <w:tr>
-        <w:tc>
-          <w:tcPr>
-            <w:tcW w:w="227" w:type="dxa"/>
-          </w:tcPr>
-          <w:p>
-            <w:pPr>
-              <w:pStyle w:val="Sinespaciado"/>
-              <w:jc w:val="center"/>
-              <w:rPr>
-                <w:sz w:val="20"/>
-                <w:szCs w:val="20"/>
-              </w:rPr>
-            </w:pPr>
-            <w:r>
-              <w:rPr>
-                <w:sz w:val="20"/>
-                <w:szCs w:val="20"/>
-              </w:rPr>
-              <w:t>5</w:t>
-            </w:r>
-          </w:p>
-        </w:tc>
-        <w:tc>
-          <w:tcPr>
-            <w:tcW w:w="2288" w:type="dxa"/>
-          </w:tcPr>
-          <w:p>
-            <w:pPr>
-              <w:pStyle w:val="Sinespaciado"/>
-              <w:rPr>
-                <w:sz w:val="20"/>
-                <w:szCs w:val="20"/>
-              </w:rPr>
-            </w:pPr>
-            <w:r>
-              <w:rPr>
-                <w:sz w:val="20"/>
-                <w:szCs w:val="20"/>
-              </w:rPr>
-              <w:t>Hay un archivo que contiene un identificador</w:t>
-            </w:r>
-            <w:r>
-              <w:rPr>
-                <w:sz w:val="20"/>
-                <w:szCs w:val="20"/>
-              </w:rPr>
-              <w:t xml:space="preserve"> de contabilización</w:t>
-            </w:r>
-            <w:r>
-              <w:rPr>
-                <w:sz w:val="20"/>
-                <w:szCs w:val="20"/>
-              </w:rPr>
-              <w:t xml:space="preserve"> no válido</w:t>
-            </w:r>
-          </w:p>
-        </w:tc>
-        <w:tc>
-          <w:tcPr>
-            <w:tcW w:w="2725" w:type="dxa"/>
-          </w:tcPr>
-          <w:p>
-            <w:pPr>
-              <w:pStyle w:val="Sinespaciado"/>
-              <w:rPr>
-                <w:sz w:val="20"/>
-                <w:szCs w:val="20"/>
-              </w:rPr>
-            </w:pPr>
-            <w:r>
-              <w:rPr>
-                <w:sz w:val="20"/>
-                <w:szCs w:val="20"/>
-              </w:rPr>
-              <w:t>TestE5.txt</w:t>
-            </w:r>
-          </w:p>
-        </w:tc>
-        <w:tc>
-          <w:tcPr>
-            <w:tcW w:w="4835" w:type="dxa"/>
-          </w:tcPr>
-          <w:p>
-            <w:pPr>
-              <w:pStyle w:val="Sinespaciado"/>
-              <w:rPr>
-                <w:rFonts w:ascii="Consolas" w:hAnsi="Consolas" w:cs="Courier New"/>
-                <w:sz w:val="18"/>
-                <w:szCs w:val="18"/>
-              </w:rPr>
-            </w:pPr>
-            <w:r>
-              <w:rPr>
-                <w:rFonts w:ascii="Consolas" w:hAnsi="Consolas" w:cs="Courier New"/>
-                <w:sz w:val="18"/>
-                <w:szCs w:val="18"/>
-              </w:rPr>
-              <w:t>CLASES BASE:</w:t>
-            </w:r>
-          </w:p>
-          <w:p>
-            <w:pPr>
-              <w:pStyle w:val="Sinespaciado"/>
-              <w:rPr>
-                <w:rFonts w:ascii="Consolas" w:hAnsi="Consolas" w:cs="Courier New"/>
-                <w:sz w:val="18"/>
-                <w:szCs w:val="18"/>
-              </w:rPr>
-            </w:pPr>
-            <w:r>
-              <w:rPr>
-                <w:rFonts w:ascii="Consolas" w:hAnsi="Consolas" w:cs="Courier New"/>
-                <w:sz w:val="18"/>
-                <w:szCs w:val="18"/>
-              </w:rPr>
-              <w:t>Lista: T=42, I=4, B=65, D=35, M=3, A=12</w:t>
-            </w:r>
-          </w:p>
-          <w:p>
-            <w:pPr>
-              <w:pStyle w:val="Sinespaciado"/>
-              <w:rPr>
-                <w:rFonts w:ascii="Consolas" w:hAnsi="Consolas" w:cs="Courier New"/>
-                <w:sz w:val="18"/>
-                <w:szCs w:val="18"/>
-              </w:rPr>
-            </w:pPr>
-            <w:r>
-              <w:rPr>
-                <w:rFonts w:ascii="Consolas" w:hAnsi="Consolas" w:cs="Courier New"/>
-                <w:sz w:val="18"/>
-                <w:szCs w:val="18"/>
-              </w:rPr>
-              <w:t>--------------------------------------------</w:t>
-            </w:r>
-          </w:p>
-          <w:p>
-            <w:pPr>
-              <w:pStyle w:val="Sinespaciado"/>
-              <w:rPr>
-                <w:rFonts w:ascii="Consolas" w:hAnsi="Consolas" w:cs="Courier New"/>
-                <w:sz w:val="18"/>
-                <w:szCs w:val="18"/>
-              </w:rPr>
-            </w:pPr>
-            <w:r>
-              <w:rPr>
-                <w:rFonts w:ascii="Consolas" w:hAnsi="Consolas" w:cs="Courier New"/>
-                <w:sz w:val="18"/>
-                <w:szCs w:val="18"/>
-              </w:rPr>
-              <w:t>CLASES NUEVAS:</w:t>
-            </w:r>
-          </w:p>
-          <w:p>
-            <w:pPr>
-              <w:pStyle w:val="Sinespaciado"/>
-              <w:rPr>
-                <w:rFonts w:ascii="Consolas" w:hAnsi="Consolas" w:cs="Courier New"/>
-                <w:sz w:val="18"/>
-                <w:szCs w:val="18"/>
-              </w:rPr>
-            </w:pPr>
-            <w:r>
-              <w:rPr>
-                <w:rFonts w:ascii="Consolas" w:hAnsi="Consolas" w:cs="Courier New"/>
-                <w:sz w:val="18"/>
-                <w:szCs w:val="18"/>
-              </w:rPr>
-              <w:t>--------------------------------------------</w:t>
-            </w:r>
-          </w:p>
-          <w:p>
-            <w:pPr>
-              <w:pStyle w:val="Sinespaciado"/>
-              <w:rPr>
-                <w:rFonts w:ascii="Consolas" w:hAnsi="Consolas" w:cs="Courier New"/>
-                <w:sz w:val="18"/>
-                <w:szCs w:val="18"/>
-              </w:rPr>
-            </w:pPr>
-            <w:r>
-              <w:rPr>
-                <w:rFonts w:ascii="Consolas" w:hAnsi="Consolas" w:cs="Courier New"/>
-                <w:sz w:val="18"/>
-                <w:szCs w:val="18"/>
-              </w:rPr>
-              <w:t>CLASES REUSADAS:</w:t>
-            </w:r>
-          </w:p>
-          <w:p>
-            <w:pPr>
-              <w:pStyle w:val="Sinespaciado"/>
-              <w:rPr>
-                <w:rFonts w:ascii="Consolas" w:hAnsi="Consolas" w:cs="Courier New"/>
-                <w:sz w:val="18"/>
-                <w:szCs w:val="18"/>
-              </w:rPr>
-            </w:pPr>
-            <w:r>
-              <w:rPr>
-                <w:rFonts w:ascii="Consolas" w:hAnsi="Consolas" w:cs="Courier New"/>
-                <w:sz w:val="18"/>
-                <w:szCs w:val="18"/>
-              </w:rPr>
-              <w:lastRenderedPageBreak/>
-              <w:t>Nodo: T=27, I=1, B=27</w:t>
-            </w:r>
-          </w:p>
-          <w:p>
-            <w:pPr>
-              <w:pStyle w:val="Sinespaciado"/>
-              <w:rPr>
-                <w:rFonts w:ascii="Consolas" w:hAnsi="Consolas" w:cs="Courier New"/>
-                <w:sz w:val="18"/>
-                <w:szCs w:val="18"/>
-              </w:rPr>
-            </w:pPr>
-            <w:r>
-              <w:rPr>
-                <w:rFonts w:ascii="Consolas" w:hAnsi="Consolas" w:cs="Courier New"/>
-                <w:sz w:val="18"/>
-                <w:szCs w:val="18"/>
-              </w:rPr>
-              <w:t>--------------------------------------------</w:t>
-            </w:r>
-          </w:p>
-          <w:p>
-            <w:pPr>
-              <w:pStyle w:val="Sinespaciado"/>
-              <w:rPr>
-                <w:rFonts w:ascii="Consolas" w:hAnsi="Consolas" w:cs="Courier New"/>
-                <w:sz w:val="18"/>
-                <w:szCs w:val="18"/>
-              </w:rPr>
-            </w:pPr>
+              <w:t>Identificador no válido: /</w:t>
+            </w:r>
             <w:proofErr w:type="gramStart"/>
             <w:r>
               <w:rPr>
                 <w:rFonts w:ascii="Consolas" w:hAnsi="Consolas" w:cs="Courier New"/>
                 <w:sz w:val="18"/>
                 <w:szCs w:val="18"/>
-              </w:rPr>
-              <w:t>Total</w:t>
+                <w:lang w:val="es-US"/>
+              </w:rPr>
+              <w:t>/.z</w:t>
             </w:r>
             <w:proofErr w:type="gramEnd"/>
-            <w:r>
-              <w:rPr>
-                <w:rFonts w:ascii="Consolas" w:hAnsi="Consolas" w:cs="Courier New"/>
-                <w:sz w:val="18"/>
-                <w:szCs w:val="18"/>
-              </w:rPr>
-              <w:t xml:space="preserve"> de LDC=69</w:t>
-            </w:r>
-          </w:p>
-          <w:p>
-            <w:pPr>
-              <w:pStyle w:val="Sinespaciado"/>
-              <w:rPr>
-                <w:rFonts w:ascii="Consolas" w:hAnsi="Consolas" w:cs="Courier New"/>
-                <w:sz w:val="18"/>
-                <w:szCs w:val="18"/>
-              </w:rPr>
-            </w:pPr>
-            <w:r>
-              <w:rPr>
-                <w:rFonts w:ascii="Consolas" w:hAnsi="Consolas" w:cs="Courier New"/>
-                <w:sz w:val="18"/>
-                <w:szCs w:val="18"/>
-                <w:lang w:val="es-US"/>
-              </w:rPr>
-              <w:t>Identificador no válido: /</w:t>
-            </w:r>
-            <w:proofErr w:type="gramStart"/>
-            <w:r>
-              <w:rPr>
-                <w:rFonts w:ascii="Consolas" w:hAnsi="Consolas" w:cs="Courier New"/>
-                <w:sz w:val="18"/>
-                <w:szCs w:val="18"/>
-                <w:lang w:val="es-US"/>
-              </w:rPr>
-              <w:t>/.</w:t>
-            </w:r>
-            <w:r>
-              <w:rPr>
-                <w:rFonts w:ascii="Consolas" w:hAnsi="Consolas" w:cs="Courier New"/>
-                <w:sz w:val="18"/>
-                <w:szCs w:val="18"/>
-                <w:lang w:val="es-US"/>
-              </w:rPr>
-              <w:t>z</w:t>
-            </w:r>
-            <w:proofErr w:type="gramEnd"/>
-          </w:p>
-        </w:tc>
-        <w:tc>
-          <w:tcPr>
-            <w:tcW w:w="4666" w:type="dxa"/>
-          </w:tcPr>
-          <w:p>
-            <w:pPr>
-              <w:pStyle w:val="Sinespaciado"/>
-              <w:rPr>
-                <w:sz w:val="20"/>
-                <w:szCs w:val="20"/>
-              </w:rPr>
-            </w:pPr>
-          </w:p>
-        </w:tc>
-      </w:tr>
-      <w:tr>
-        <w:tc>
-          <w:tcPr>
-            <w:tcW w:w="227" w:type="dxa"/>
-          </w:tcPr>
-          <w:p>
-            <w:pPr>
-              <w:pStyle w:val="Sinespaciado"/>
-              <w:jc w:val="center"/>
-              <w:rPr>
-                <w:sz w:val="20"/>
-                <w:szCs w:val="20"/>
-              </w:rPr>
-            </w:pPr>
-            <w:r>
-              <w:rPr>
-                <w:sz w:val="20"/>
-                <w:szCs w:val="20"/>
-              </w:rPr>
-              <w:t>6</w:t>
-            </w:r>
-          </w:p>
-        </w:tc>
-        <w:tc>
-          <w:tcPr>
-            <w:tcW w:w="2288" w:type="dxa"/>
-          </w:tcPr>
-          <w:p>
-            <w:pPr>
-              <w:pStyle w:val="Sinespaciado"/>
-              <w:rPr>
-                <w:sz w:val="20"/>
-                <w:szCs w:val="20"/>
-              </w:rPr>
-            </w:pPr>
-          </w:p>
-        </w:tc>
-        <w:tc>
-          <w:tcPr>
-            <w:tcW w:w="2725" w:type="dxa"/>
-          </w:tcPr>
-          <w:p>
-            <w:pPr>
-              <w:pStyle w:val="Sinespaciado"/>
-              <w:rPr>
-                <w:sz w:val="20"/>
-                <w:szCs w:val="20"/>
-              </w:rPr>
-            </w:pPr>
-          </w:p>
-        </w:tc>
-        <w:tc>
-          <w:tcPr>
-            <w:tcW w:w="4835" w:type="dxa"/>
-          </w:tcPr>
-          <w:p>
-            <w:pPr>
-              <w:pStyle w:val="Sinespaciado"/>
-              <w:rPr>
-                <w:rFonts w:ascii="Consolas" w:hAnsi="Consolas" w:cs="Courier New"/>
-                <w:sz w:val="18"/>
-                <w:szCs w:val="18"/>
-              </w:rPr>
-            </w:pPr>
           </w:p>
         </w:tc>
         <w:tc>
@@ -3887,6 +3943,641 @@
         <w:rPr>
           <w:sz w:val="16"/>
           <w:szCs w:val="16"/>
+        </w:rPr>
+      </w:pPr>
+    </w:p>
+    <w:p>
+      <w:pPr>
+        <w:pStyle w:val="Sinespaciado"/>
+        <w:rPr>
+          <w:sz w:val="16"/>
+          <w:szCs w:val="16"/>
+        </w:rPr>
+      </w:pPr>
+    </w:p>
+    <w:p>
+      <w:pPr>
+        <w:rPr>
+          <w:sz w:val="16"/>
+          <w:szCs w:val="16"/>
+        </w:rPr>
+      </w:pPr>
+      <w:r>
+        <w:rPr>
+          <w:sz w:val="16"/>
+          <w:szCs w:val="16"/>
+        </w:rPr>
+        <w:br w:type="page"/>
+      </w:r>
+    </w:p>
+    <w:tbl>
+      <w:tblPr>
+        <w:tblStyle w:val="Tablaconcuadrcula"/>
+        <w:tblW w:w="14741" w:type="dxa"/>
+        <w:tblLayout w:type="fixed"/>
+        <w:tblCellMar>
+          <w:left w:w="28" w:type="dxa"/>
+          <w:right w:w="28" w:type="dxa"/>
+        </w:tblCellMar>
+        <w:tblLook w:val="04A0" w:firstRow="1" w:lastRow="0" w:firstColumn="1" w:lastColumn="0" w:noHBand="0" w:noVBand="1"/>
+      </w:tblPr>
+      <w:tblGrid>
+        <w:gridCol w:w="332"/>
+        <w:gridCol w:w="3348"/>
+        <w:gridCol w:w="3987"/>
+        <w:gridCol w:w="7074"/>
+      </w:tblGrid>
+      <w:tr>
+        <w:tc>
+          <w:tcPr>
+            <w:tcW w:w="227" w:type="dxa"/>
+          </w:tcPr>
+          <w:p>
+            <w:pPr>
+              <w:pStyle w:val="Sinespaciado"/>
+              <w:jc w:val="center"/>
+              <w:rPr>
+                <w:sz w:val="20"/>
+                <w:szCs w:val="20"/>
+              </w:rPr>
+            </w:pPr>
+            <w:r>
+              <w:rPr>
+                <w:sz w:val="20"/>
+                <w:szCs w:val="20"/>
+              </w:rPr>
+              <w:lastRenderedPageBreak/>
+              <w:t>3</w:t>
+            </w:r>
+          </w:p>
+        </w:tc>
+        <w:tc>
+          <w:tcPr>
+            <w:tcW w:w="2288" w:type="dxa"/>
+          </w:tcPr>
+          <w:p>
+            <w:pPr>
+              <w:pStyle w:val="Sinespaciado"/>
+              <w:rPr>
+                <w:sz w:val="20"/>
+                <w:szCs w:val="20"/>
+              </w:rPr>
+            </w:pPr>
+            <w:r>
+              <w:rPr>
+                <w:sz w:val="20"/>
+                <w:szCs w:val="20"/>
+              </w:rPr>
+              <w:t>El nombre de la parte no corresponde con el nombre del archivo</w:t>
+            </w:r>
+          </w:p>
+        </w:tc>
+        <w:tc>
+          <w:tcPr>
+            <w:tcW w:w="2725" w:type="dxa"/>
+          </w:tcPr>
+          <w:p>
+            <w:pPr>
+              <w:pStyle w:val="Sinespaciado"/>
+              <w:rPr>
+                <w:sz w:val="20"/>
+                <w:szCs w:val="20"/>
+              </w:rPr>
+            </w:pPr>
+            <w:r>
+              <w:rPr>
+                <w:sz w:val="20"/>
+                <w:szCs w:val="20"/>
+              </w:rPr>
+              <w:t>Teclear en pantalla:</w:t>
+            </w:r>
+          </w:p>
+          <w:p>
+            <w:pPr>
+              <w:pStyle w:val="Sinespaciado"/>
+              <w:rPr>
+                <w:sz w:val="20"/>
+                <w:szCs w:val="20"/>
+              </w:rPr>
+            </w:pPr>
+            <w:r>
+              <w:rPr>
+                <w:sz w:val="20"/>
+                <w:szCs w:val="20"/>
+              </w:rPr>
+              <w:t>TestE3.txt</w:t>
+            </w:r>
+          </w:p>
+        </w:tc>
+        <w:tc>
+          <w:tcPr>
+            <w:tcW w:w="4835" w:type="dxa"/>
+          </w:tcPr>
+          <w:p>
+            <w:pPr>
+              <w:pStyle w:val="Sinespaciado"/>
+              <w:rPr>
+                <w:rFonts w:ascii="Consolas" w:hAnsi="Consolas" w:cs="Courier New"/>
+                <w:sz w:val="18"/>
+                <w:szCs w:val="18"/>
+              </w:rPr>
+            </w:pPr>
+            <w:r>
+              <w:rPr>
+                <w:rFonts w:ascii="Consolas" w:hAnsi="Consolas" w:cs="Courier New"/>
+                <w:sz w:val="18"/>
+                <w:szCs w:val="18"/>
+              </w:rPr>
+              <w:t>CLASES BASE:</w:t>
+            </w:r>
+          </w:p>
+          <w:p>
+            <w:pPr>
+              <w:pStyle w:val="Sinespaciado"/>
+              <w:rPr>
+                <w:rFonts w:ascii="Consolas" w:hAnsi="Consolas" w:cs="Courier New"/>
+                <w:sz w:val="18"/>
+                <w:szCs w:val="18"/>
+              </w:rPr>
+            </w:pPr>
+            <w:r>
+              <w:rPr>
+                <w:rFonts w:ascii="Consolas" w:hAnsi="Consolas" w:cs="Courier New"/>
+                <w:sz w:val="18"/>
+                <w:szCs w:val="18"/>
+              </w:rPr>
+              <w:t>--------------------------------------------</w:t>
+            </w:r>
+          </w:p>
+          <w:p>
+            <w:pPr>
+              <w:pStyle w:val="Sinespaciado"/>
+              <w:rPr>
+                <w:rFonts w:ascii="Consolas" w:hAnsi="Consolas" w:cs="Courier New"/>
+                <w:sz w:val="18"/>
+                <w:szCs w:val="18"/>
+              </w:rPr>
+            </w:pPr>
+            <w:r>
+              <w:rPr>
+                <w:rFonts w:ascii="Consolas" w:hAnsi="Consolas" w:cs="Courier New"/>
+                <w:sz w:val="18"/>
+                <w:szCs w:val="18"/>
+              </w:rPr>
+              <w:t>CLASES NUEVAS:</w:t>
+            </w:r>
+          </w:p>
+          <w:p>
+            <w:pPr>
+              <w:pStyle w:val="Sinespaciado"/>
+              <w:rPr>
+                <w:rFonts w:ascii="Consolas" w:hAnsi="Consolas" w:cs="Courier New"/>
+                <w:sz w:val="18"/>
+                <w:szCs w:val="18"/>
+              </w:rPr>
+            </w:pPr>
+            <w:r>
+              <w:rPr>
+                <w:rFonts w:ascii="Consolas" w:hAnsi="Consolas" w:cs="Courier New"/>
+                <w:sz w:val="18"/>
+                <w:szCs w:val="18"/>
+              </w:rPr>
+              <w:t>--------------------------------------------</w:t>
+            </w:r>
+          </w:p>
+          <w:p>
+            <w:pPr>
+              <w:pStyle w:val="Sinespaciado"/>
+              <w:rPr>
+                <w:rFonts w:ascii="Consolas" w:hAnsi="Consolas" w:cs="Courier New"/>
+                <w:sz w:val="18"/>
+                <w:szCs w:val="18"/>
+              </w:rPr>
+            </w:pPr>
+            <w:r>
+              <w:rPr>
+                <w:rFonts w:ascii="Consolas" w:hAnsi="Consolas" w:cs="Courier New"/>
+                <w:sz w:val="18"/>
+                <w:szCs w:val="18"/>
+              </w:rPr>
+              <w:t>CLASES REUSADAS:</w:t>
+            </w:r>
+          </w:p>
+          <w:p>
+            <w:pPr>
+              <w:pStyle w:val="Sinespaciado"/>
+              <w:rPr>
+                <w:rFonts w:ascii="Consolas" w:hAnsi="Consolas" w:cs="Courier New"/>
+                <w:sz w:val="18"/>
+                <w:szCs w:val="18"/>
+              </w:rPr>
+            </w:pPr>
+            <w:r>
+              <w:rPr>
+                <w:rFonts w:ascii="Consolas" w:hAnsi="Consolas" w:cs="Courier New"/>
+                <w:sz w:val="18"/>
+                <w:szCs w:val="18"/>
+              </w:rPr>
+              <w:t>--------------------------------------------</w:t>
+            </w:r>
+          </w:p>
+          <w:p>
+            <w:pPr>
+              <w:pStyle w:val="Sinespaciado"/>
+              <w:rPr>
+                <w:rFonts w:ascii="Consolas" w:hAnsi="Consolas" w:cs="Courier New"/>
+                <w:sz w:val="18"/>
+                <w:szCs w:val="18"/>
+              </w:rPr>
+            </w:pPr>
+            <w:proofErr w:type="gramStart"/>
+            <w:r>
+              <w:rPr>
+                <w:rFonts w:ascii="Consolas" w:hAnsi="Consolas" w:cs="Courier New"/>
+                <w:sz w:val="18"/>
+                <w:szCs w:val="18"/>
+              </w:rPr>
+              <w:t>Total</w:t>
+            </w:r>
+            <w:proofErr w:type="gramEnd"/>
+            <w:r>
+              <w:rPr>
+                <w:rFonts w:ascii="Consolas" w:hAnsi="Consolas" w:cs="Courier New"/>
+                <w:sz w:val="18"/>
+                <w:szCs w:val="18"/>
+              </w:rPr>
+              <w:t xml:space="preserve"> de LDC=</w:t>
+            </w:r>
+            <w:r>
+              <w:rPr>
+                <w:rFonts w:ascii="Consolas" w:hAnsi="Consolas" w:cs="Courier New"/>
+                <w:sz w:val="18"/>
+                <w:szCs w:val="18"/>
+              </w:rPr>
+              <w:t>0</w:t>
+            </w:r>
+          </w:p>
+          <w:p>
+            <w:pPr>
+              <w:pStyle w:val="Sinespaciado"/>
+              <w:rPr>
+                <w:rFonts w:ascii="Consolas" w:hAnsi="Consolas" w:cs="Courier New"/>
+                <w:sz w:val="18"/>
+                <w:szCs w:val="18"/>
+              </w:rPr>
+            </w:pPr>
+            <w:r>
+              <w:rPr>
+                <w:rFonts w:ascii="Consolas" w:hAnsi="Consolas" w:cs="Courier New"/>
+                <w:sz w:val="18"/>
+                <w:szCs w:val="18"/>
+              </w:rPr>
+              <w:t>El nombre del archivo Test3.txt no coincide con el nombre de la clase “</w:t>
+            </w:r>
+            <w:proofErr w:type="spellStart"/>
+            <w:r>
+              <w:rPr>
+                <w:rFonts w:ascii="Consolas" w:hAnsi="Consolas" w:cs="Courier New"/>
+                <w:sz w:val="18"/>
+                <w:szCs w:val="18"/>
+              </w:rPr>
+              <w:t>TestClass</w:t>
+            </w:r>
+            <w:proofErr w:type="spellEnd"/>
+            <w:r>
+              <w:rPr>
+                <w:rFonts w:ascii="Consolas" w:hAnsi="Consolas" w:cs="Courier New"/>
+                <w:sz w:val="18"/>
+                <w:szCs w:val="18"/>
+              </w:rPr>
+              <w:t>”</w:t>
+            </w:r>
+          </w:p>
+        </w:tc>
+      </w:tr>
+      <w:tr>
+        <w:tc>
+          <w:tcPr>
+            <w:tcW w:w="227" w:type="dxa"/>
+          </w:tcPr>
+          <w:p>
+            <w:pPr>
+              <w:pStyle w:val="Sinespaciado"/>
+              <w:jc w:val="center"/>
+              <w:rPr>
+                <w:sz w:val="20"/>
+                <w:szCs w:val="20"/>
+              </w:rPr>
+            </w:pPr>
+            <w:r>
+              <w:rPr>
+                <w:sz w:val="20"/>
+                <w:szCs w:val="20"/>
+              </w:rPr>
+              <w:t>4</w:t>
+            </w:r>
+          </w:p>
+        </w:tc>
+        <w:tc>
+          <w:tcPr>
+            <w:tcW w:w="2288" w:type="dxa"/>
+          </w:tcPr>
+          <w:p>
+            <w:pPr>
+              <w:pStyle w:val="Sinespaciado"/>
+              <w:rPr>
+                <w:sz w:val="20"/>
+                <w:szCs w:val="20"/>
+              </w:rPr>
+            </w:pPr>
+            <w:r>
+              <w:rPr>
+                <w:sz w:val="20"/>
+                <w:szCs w:val="20"/>
+              </w:rPr>
+              <w:t>Hay más de 2 partes en un mismo archivo</w:t>
+            </w:r>
+            <w:r>
+              <w:rPr>
+                <w:sz w:val="20"/>
+                <w:szCs w:val="20"/>
+              </w:rPr>
+              <w:t>: se toma en cuenta la clase cuyo nombre sea el del archivo sin extensión</w:t>
+            </w:r>
+          </w:p>
+        </w:tc>
+        <w:tc>
+          <w:tcPr>
+            <w:tcW w:w="2725" w:type="dxa"/>
+          </w:tcPr>
+          <w:p>
+            <w:pPr>
+              <w:pStyle w:val="Sinespaciado"/>
+              <w:rPr>
+                <w:sz w:val="20"/>
+                <w:szCs w:val="20"/>
+              </w:rPr>
+            </w:pPr>
+            <w:r>
+              <w:rPr>
+                <w:sz w:val="20"/>
+                <w:szCs w:val="20"/>
+              </w:rPr>
+              <w:t>Teclear en pantalla:</w:t>
+            </w:r>
+          </w:p>
+          <w:p>
+            <w:pPr>
+              <w:pStyle w:val="Sinespaciado"/>
+              <w:rPr>
+                <w:sz w:val="20"/>
+                <w:szCs w:val="20"/>
+              </w:rPr>
+            </w:pPr>
+            <w:r>
+              <w:rPr>
+                <w:sz w:val="20"/>
+                <w:szCs w:val="20"/>
+              </w:rPr>
+              <w:t>TestE4.txt</w:t>
+            </w:r>
+          </w:p>
+        </w:tc>
+        <w:tc>
+          <w:tcPr>
+            <w:tcW w:w="4835" w:type="dxa"/>
+          </w:tcPr>
+          <w:p>
+            <w:pPr>
+              <w:pStyle w:val="Sinespaciado"/>
+              <w:rPr>
+                <w:rFonts w:ascii="Consolas" w:hAnsi="Consolas" w:cs="Courier New"/>
+                <w:sz w:val="18"/>
+                <w:szCs w:val="18"/>
+              </w:rPr>
+            </w:pPr>
+            <w:r>
+              <w:rPr>
+                <w:rFonts w:ascii="Consolas" w:hAnsi="Consolas" w:cs="Courier New"/>
+                <w:sz w:val="18"/>
+                <w:szCs w:val="18"/>
+              </w:rPr>
+              <w:t>CLASES BASE:</w:t>
+            </w:r>
+          </w:p>
+          <w:p>
+            <w:pPr>
+              <w:pStyle w:val="Sinespaciado"/>
+              <w:rPr>
+                <w:rFonts w:ascii="Consolas" w:hAnsi="Consolas" w:cs="Courier New"/>
+                <w:sz w:val="18"/>
+                <w:szCs w:val="18"/>
+              </w:rPr>
+            </w:pPr>
+            <w:r>
+              <w:rPr>
+                <w:rFonts w:ascii="Consolas" w:hAnsi="Consolas" w:cs="Courier New"/>
+                <w:sz w:val="18"/>
+                <w:szCs w:val="18"/>
+              </w:rPr>
+              <w:t>Lista: T=42, I=4, B=65, D=35, M=3, A=12</w:t>
+            </w:r>
+          </w:p>
+          <w:p>
+            <w:pPr>
+              <w:pStyle w:val="Sinespaciado"/>
+              <w:rPr>
+                <w:rFonts w:ascii="Consolas" w:hAnsi="Consolas" w:cs="Courier New"/>
+                <w:sz w:val="18"/>
+                <w:szCs w:val="18"/>
+              </w:rPr>
+            </w:pPr>
+            <w:r>
+              <w:rPr>
+                <w:rFonts w:ascii="Consolas" w:hAnsi="Consolas" w:cs="Courier New"/>
+                <w:sz w:val="18"/>
+                <w:szCs w:val="18"/>
+              </w:rPr>
+              <w:t>--------------------------------------------</w:t>
+            </w:r>
+          </w:p>
+          <w:p>
+            <w:pPr>
+              <w:pStyle w:val="Sinespaciado"/>
+              <w:rPr>
+                <w:rFonts w:ascii="Consolas" w:hAnsi="Consolas" w:cs="Courier New"/>
+                <w:sz w:val="18"/>
+                <w:szCs w:val="18"/>
+              </w:rPr>
+            </w:pPr>
+            <w:r>
+              <w:rPr>
+                <w:rFonts w:ascii="Consolas" w:hAnsi="Consolas" w:cs="Courier New"/>
+                <w:sz w:val="18"/>
+                <w:szCs w:val="18"/>
+              </w:rPr>
+              <w:t>CLASES NUEVAS:</w:t>
+            </w:r>
+          </w:p>
+          <w:p>
+            <w:pPr>
+              <w:pStyle w:val="Sinespaciado"/>
+              <w:rPr>
+                <w:rFonts w:ascii="Consolas" w:hAnsi="Consolas" w:cs="Courier New"/>
+                <w:sz w:val="18"/>
+                <w:szCs w:val="18"/>
+              </w:rPr>
+            </w:pPr>
+            <w:r>
+              <w:rPr>
+                <w:rFonts w:ascii="Consolas" w:hAnsi="Consolas" w:cs="Courier New"/>
+                <w:sz w:val="18"/>
+                <w:szCs w:val="18"/>
+              </w:rPr>
+              <w:t>--------------------------------------------</w:t>
+            </w:r>
+          </w:p>
+          <w:p>
+            <w:pPr>
+              <w:pStyle w:val="Sinespaciado"/>
+              <w:rPr>
+                <w:rFonts w:ascii="Consolas" w:hAnsi="Consolas" w:cs="Courier New"/>
+                <w:sz w:val="18"/>
+                <w:szCs w:val="18"/>
+              </w:rPr>
+            </w:pPr>
+            <w:r>
+              <w:rPr>
+                <w:rFonts w:ascii="Consolas" w:hAnsi="Consolas" w:cs="Courier New"/>
+                <w:sz w:val="18"/>
+                <w:szCs w:val="18"/>
+              </w:rPr>
+              <w:t>CLASES REUSADAS:</w:t>
+            </w:r>
+          </w:p>
+          <w:p>
+            <w:pPr>
+              <w:pStyle w:val="Sinespaciado"/>
+              <w:rPr>
+                <w:rFonts w:ascii="Consolas" w:hAnsi="Consolas" w:cs="Courier New"/>
+                <w:sz w:val="18"/>
+                <w:szCs w:val="18"/>
+              </w:rPr>
+            </w:pPr>
+            <w:r>
+              <w:rPr>
+                <w:rFonts w:ascii="Consolas" w:hAnsi="Consolas" w:cs="Courier New"/>
+                <w:sz w:val="18"/>
+                <w:szCs w:val="18"/>
+              </w:rPr>
+              <w:t>Nodo: T=27, I=1, B=27</w:t>
+            </w:r>
+          </w:p>
+          <w:p>
+            <w:pPr>
+              <w:pStyle w:val="Sinespaciado"/>
+              <w:rPr>
+                <w:rFonts w:ascii="Consolas" w:hAnsi="Consolas" w:cs="Courier New"/>
+                <w:sz w:val="18"/>
+                <w:szCs w:val="18"/>
+              </w:rPr>
+            </w:pPr>
+            <w:r>
+              <w:rPr>
+                <w:rFonts w:ascii="Consolas" w:hAnsi="Consolas" w:cs="Courier New"/>
+                <w:sz w:val="18"/>
+                <w:szCs w:val="18"/>
+              </w:rPr>
+              <w:t>--------------------------------------------</w:t>
+            </w:r>
+          </w:p>
+          <w:p>
+            <w:pPr>
+              <w:pStyle w:val="Sinespaciado"/>
+              <w:rPr>
+                <w:rFonts w:ascii="Consolas" w:hAnsi="Consolas" w:cs="Courier New"/>
+                <w:sz w:val="18"/>
+                <w:szCs w:val="18"/>
+              </w:rPr>
+            </w:pPr>
+            <w:proofErr w:type="gramStart"/>
+            <w:r>
+              <w:rPr>
+                <w:rFonts w:ascii="Consolas" w:hAnsi="Consolas" w:cs="Courier New"/>
+                <w:sz w:val="18"/>
+                <w:szCs w:val="18"/>
+              </w:rPr>
+              <w:t>Total</w:t>
+            </w:r>
+            <w:proofErr w:type="gramEnd"/>
+            <w:r>
+              <w:rPr>
+                <w:rFonts w:ascii="Consolas" w:hAnsi="Consolas" w:cs="Courier New"/>
+                <w:sz w:val="18"/>
+                <w:szCs w:val="18"/>
+              </w:rPr>
+              <w:t xml:space="preserve"> de LDC=69</w:t>
+            </w:r>
+          </w:p>
+          <w:p>
+            <w:pPr>
+              <w:pStyle w:val="Sinespaciado"/>
+              <w:rPr>
+                <w:rFonts w:ascii="Consolas" w:hAnsi="Consolas" w:cs="Courier New"/>
+                <w:sz w:val="18"/>
+                <w:szCs w:val="18"/>
+                <w:lang w:val="es-US"/>
+              </w:rPr>
+            </w:pPr>
+            <w:r>
+              <w:rPr>
+                <w:rFonts w:ascii="Consolas" w:hAnsi="Consolas" w:cs="Courier New"/>
+                <w:sz w:val="18"/>
+                <w:szCs w:val="18"/>
+                <w:lang w:val="es-US"/>
+              </w:rPr>
+              <w:t>El archivo Test4.txt contiene</w:t>
+            </w:r>
+            <w:r>
+              <w:rPr>
+                <w:rFonts w:ascii="Consolas" w:hAnsi="Consolas" w:cs="Courier New"/>
+                <w:sz w:val="18"/>
+                <w:szCs w:val="18"/>
+                <w:lang w:val="es-US"/>
+              </w:rPr>
+              <w:t xml:space="preserve"> también a la clase “</w:t>
+            </w:r>
+            <w:proofErr w:type="spellStart"/>
+            <w:r>
+              <w:rPr>
+                <w:rFonts w:ascii="Consolas" w:hAnsi="Consolas" w:cs="Courier New"/>
+                <w:sz w:val="18"/>
+                <w:szCs w:val="18"/>
+                <w:lang w:val="es-US"/>
+              </w:rPr>
+              <w:t>TestClass</w:t>
+            </w:r>
+            <w:proofErr w:type="spellEnd"/>
+            <w:r>
+              <w:rPr>
+                <w:rFonts w:ascii="Consolas" w:hAnsi="Consolas" w:cs="Courier New"/>
+                <w:sz w:val="18"/>
+                <w:szCs w:val="18"/>
+                <w:lang w:val="es-US"/>
+              </w:rPr>
+              <w:t>” y esta ha sido omitida en el conteo</w:t>
+            </w:r>
+          </w:p>
+        </w:tc>
+      </w:tr>
+    </w:tbl>
+    <w:p>
+      <w:pPr>
+        <w:pStyle w:val="Sinespaciado"/>
+        <w:rPr>
+          <w:sz w:val="16"/>
+          <w:szCs w:val="16"/>
+          <w:lang w:val="es-US"/>
         </w:rPr>
       </w:pPr>
     </w:p>
@@ -4144,6 +4835,7 @@
     <w:lsdException w:name="HTML Sample" w:semiHidden="1" w:unhideWhenUsed="1"/>
     <w:lsdException w:name="HTML Typewriter" w:semiHidden="1" w:unhideWhenUsed="1"/>
     <w:lsdException w:name="HTML Variable" w:semiHidden="1" w:unhideWhenUsed="1"/>
+    <w:lsdException w:name="Normal Table" w:semiHidden="1" w:unhideWhenUsed="1"/>
     <w:lsdException w:name="annotation subject" w:semiHidden="1" w:unhideWhenUsed="1"/>
     <w:lsdException w:name="No List" w:semiHidden="1" w:unhideWhenUsed="1"/>
     <w:lsdException w:name="Outline List 1" w:semiHidden="1" w:unhideWhenUsed="1"/>
@@ -4186,8 +4878,11 @@
     <w:lsdException w:name="Table Contemporary" w:semiHidden="1" w:unhideWhenUsed="1"/>
     <w:lsdException w:name="Table Elegant" w:semiHidden="1" w:unhideWhenUsed="1"/>
     <w:lsdException w:name="Table Professional" w:semiHidden="1" w:unhideWhenUsed="1"/>
+    <w:lsdException w:name="Table Subtle 1" w:semiHidden="1" w:unhideWhenUsed="1"/>
     <w:lsdException w:name="Table Subtle 2" w:semiHidden="1" w:unhideWhenUsed="1"/>
     <w:lsdException w:name="Table Web 1" w:semiHidden="1" w:unhideWhenUsed="1"/>
+    <w:lsdException w:name="Table Web 2" w:semiHidden="1" w:unhideWhenUsed="1"/>
+    <w:lsdException w:name="Table Web 3" w:semiHidden="1" w:unhideWhenUsed="1"/>
     <w:lsdException w:name="Balloon Text" w:semiHidden="1" w:unhideWhenUsed="1"/>
     <w:lsdException w:name="Table Grid" w:uiPriority="39"/>
     <w:lsdException w:name="Table Theme" w:semiHidden="1" w:unhideWhenUsed="1"/>

</xml_diff>

<commit_message>
Código con identificadores para contabilización
</commit_message>
<xml_diff>
--- a/calidad-pruebas-software/programa-2/Formato de Diseño de Pruebas y Evidencia Funcionamiento.docx
+++ b/calidad-pruebas-software/programa-2/Formato de Diseño de Pruebas y Evidencia Funcionamiento.docx
@@ -172,7 +172,10 @@
               <w:pStyle w:val="Sinespaciado"/>
             </w:pPr>
             <w:r>
-              <w:t>08/03/2021</w:t>
+              <w:t>11</w:t>
+            </w:r>
+            <w:r>
+              <w:t>/03/2021</w:t>
             </w:r>
           </w:p>
         </w:tc>
@@ -523,25 +526,7 @@
                 <w:sz w:val="20"/>
                 <w:szCs w:val="20"/>
               </w:rPr>
-              <w:t>Imagen (</w:t>
-            </w:r>
-            <w:proofErr w:type="spellStart"/>
-            <w:r>
-              <w:rPr>
-                <w:b/>
-                <w:sz w:val="20"/>
-                <w:szCs w:val="20"/>
-              </w:rPr>
-              <w:t>screenshot</w:t>
-            </w:r>
-            <w:proofErr w:type="spellEnd"/>
-            <w:r>
-              <w:rPr>
-                <w:b/>
-                <w:sz w:val="20"/>
-                <w:szCs w:val="20"/>
-              </w:rPr>
-              <w:t>) del resultado real</w:t>
+              <w:t>Imagen (screenshot) del resultado real</w:t>
             </w:r>
             <w:r>
               <w:rPr>
@@ -846,7 +831,6 @@
                 <w:lang w:val="es-US"/>
               </w:rPr>
             </w:pPr>
-            <w:proofErr w:type="gramStart"/>
             <w:r>
               <w:rPr>
                 <w:rFonts w:ascii="Consolas" w:hAnsi="Consolas"/>
@@ -854,17 +838,7 @@
                 <w:szCs w:val="18"/>
                 <w:lang w:val="es-US"/>
               </w:rPr>
-              <w:t>Total</w:t>
-            </w:r>
-            <w:proofErr w:type="gramEnd"/>
-            <w:r>
-              <w:rPr>
-                <w:rFonts w:ascii="Consolas" w:hAnsi="Consolas"/>
-                <w:sz w:val="18"/>
-                <w:szCs w:val="18"/>
-                <w:lang w:val="es-US"/>
-              </w:rPr>
-              <w:t xml:space="preserve"> de LDC=159</w:t>
+              <w:t>Total de LDC=159</w:t>
             </w:r>
           </w:p>
         </w:tc>
@@ -880,6 +854,47 @@
                 <w:szCs w:val="20"/>
               </w:rPr>
             </w:pPr>
+            <w:r>
+              <w:rPr>
+                <w:sz w:val="20"/>
+                <w:szCs w:val="20"/>
+              </w:rPr>
+              <w:drawing>
+                <wp:inline distT="0" distB="0" distL="0" distR="0" wp14:anchorId="78E8FF7A" wp14:editId="1D9DE96D">
+                  <wp:extent cx="2927350" cy="1585595"/>
+                  <wp:effectExtent l="0" t="0" r="6350" b="0"/>
+                  <wp:docPr id="1" name="Imagen 1"/>
+                  <wp:cNvGraphicFramePr>
+                    <a:graphicFrameLocks xmlns:a="http://schemas.openxmlformats.org/drawingml/2006/main" noChangeAspect="1"/>
+                  </wp:cNvGraphicFramePr>
+                  <a:graphic xmlns:a="http://schemas.openxmlformats.org/drawingml/2006/main">
+                    <a:graphicData uri="http://schemas.openxmlformats.org/drawingml/2006/picture">
+                      <pic:pic xmlns:pic="http://schemas.openxmlformats.org/drawingml/2006/picture">
+                        <pic:nvPicPr>
+                          <pic:cNvPr id="1" name=""/>
+                          <pic:cNvPicPr/>
+                        </pic:nvPicPr>
+                        <pic:blipFill>
+                          <a:blip r:embed="rId5"/>
+                          <a:stretch>
+                            <a:fillRect/>
+                          </a:stretch>
+                        </pic:blipFill>
+                        <pic:spPr>
+                          <a:xfrm>
+                            <a:off x="0" y="0"/>
+                            <a:ext cx="2927350" cy="1585595"/>
+                          </a:xfrm>
+                          <a:prstGeom prst="rect">
+                            <a:avLst/>
+                          </a:prstGeom>
+                        </pic:spPr>
+                      </pic:pic>
+                    </a:graphicData>
+                  </a:graphic>
+                </wp:inline>
+              </w:drawing>
+            </w:r>
           </w:p>
         </w:tc>
       </w:tr>
@@ -1139,23 +1154,13 @@
                 <w:szCs w:val="18"/>
               </w:rPr>
             </w:pPr>
-            <w:proofErr w:type="gramStart"/>
-            <w:r>
-              <w:rPr>
-                <w:rFonts w:ascii="Consolas" w:hAnsi="Consolas" w:cs="Courier New"/>
-                <w:sz w:val="18"/>
-                <w:szCs w:val="18"/>
-              </w:rPr>
-              <w:t>Total</w:t>
-            </w:r>
-            <w:proofErr w:type="gramEnd"/>
-            <w:r>
-              <w:rPr>
-                <w:rFonts w:ascii="Consolas" w:hAnsi="Consolas" w:cs="Courier New"/>
-                <w:sz w:val="18"/>
-                <w:szCs w:val="18"/>
-              </w:rPr>
-              <w:t xml:space="preserve"> de LDC=69</w:t>
+            <w:r>
+              <w:rPr>
+                <w:rFonts w:ascii="Consolas" w:hAnsi="Consolas" w:cs="Courier New"/>
+                <w:sz w:val="18"/>
+                <w:szCs w:val="18"/>
+              </w:rPr>
+              <w:t>Total de LDC=69</w:t>
             </w:r>
           </w:p>
         </w:tc>
@@ -1171,6 +1176,47 @@
                 <w:szCs w:val="20"/>
               </w:rPr>
             </w:pPr>
+            <w:r>
+              <w:rPr>
+                <w:sz w:val="20"/>
+                <w:szCs w:val="20"/>
+              </w:rPr>
+              <w:drawing>
+                <wp:inline distT="0" distB="0" distL="0" distR="0" wp14:anchorId="63283775" wp14:editId="18E46823">
+                  <wp:extent cx="2927350" cy="1440180"/>
+                  <wp:effectExtent l="0" t="0" r="6350" b="7620"/>
+                  <wp:docPr id="2" name="Imagen 2"/>
+                  <wp:cNvGraphicFramePr>
+                    <a:graphicFrameLocks xmlns:a="http://schemas.openxmlformats.org/drawingml/2006/main" noChangeAspect="1"/>
+                  </wp:cNvGraphicFramePr>
+                  <a:graphic xmlns:a="http://schemas.openxmlformats.org/drawingml/2006/main">
+                    <a:graphicData uri="http://schemas.openxmlformats.org/drawingml/2006/picture">
+                      <pic:pic xmlns:pic="http://schemas.openxmlformats.org/drawingml/2006/picture">
+                        <pic:nvPicPr>
+                          <pic:cNvPr id="1" name=""/>
+                          <pic:cNvPicPr/>
+                        </pic:nvPicPr>
+                        <pic:blipFill>
+                          <a:blip r:embed="rId6"/>
+                          <a:stretch>
+                            <a:fillRect/>
+                          </a:stretch>
+                        </pic:blipFill>
+                        <pic:spPr>
+                          <a:xfrm>
+                            <a:off x="0" y="0"/>
+                            <a:ext cx="2927350" cy="1440180"/>
+                          </a:xfrm>
+                          <a:prstGeom prst="rect">
+                            <a:avLst/>
+                          </a:prstGeom>
+                        </pic:spPr>
+                      </pic:pic>
+                    </a:graphicData>
+                  </a:graphic>
+                </wp:inline>
+              </w:drawing>
+            </w:r>
           </w:p>
         </w:tc>
       </w:tr>
@@ -1446,23 +1492,13 @@
                 <w:lang w:val="es-US"/>
               </w:rPr>
             </w:pPr>
-            <w:proofErr w:type="gramStart"/>
-            <w:r>
-              <w:rPr>
-                <w:rFonts w:ascii="Consolas" w:hAnsi="Consolas" w:cs="Courier New"/>
-                <w:sz w:val="18"/>
-                <w:szCs w:val="18"/>
-              </w:rPr>
-              <w:t>Total</w:t>
-            </w:r>
-            <w:proofErr w:type="gramEnd"/>
-            <w:r>
-              <w:rPr>
-                <w:rFonts w:ascii="Consolas" w:hAnsi="Consolas" w:cs="Courier New"/>
-                <w:sz w:val="18"/>
-                <w:szCs w:val="18"/>
-              </w:rPr>
-              <w:t xml:space="preserve"> de LDC=105</w:t>
+            <w:r>
+              <w:rPr>
+                <w:rFonts w:ascii="Consolas" w:hAnsi="Consolas" w:cs="Courier New"/>
+                <w:sz w:val="18"/>
+                <w:szCs w:val="18"/>
+              </w:rPr>
+              <w:t>Total de LDC=105</w:t>
             </w:r>
           </w:p>
         </w:tc>
@@ -1479,6 +1515,48 @@
                 <w:lang w:val="es-US"/>
               </w:rPr>
             </w:pPr>
+            <w:r>
+              <w:rPr>
+                <w:sz w:val="20"/>
+                <w:szCs w:val="20"/>
+                <w:lang w:val="es-US"/>
+              </w:rPr>
+              <w:drawing>
+                <wp:inline distT="0" distB="0" distL="0" distR="0" wp14:anchorId="3A3213FC" wp14:editId="2E3581C4">
+                  <wp:extent cx="2927350" cy="1612265"/>
+                  <wp:effectExtent l="0" t="0" r="6350" b="6985"/>
+                  <wp:docPr id="3" name="Imagen 3"/>
+                  <wp:cNvGraphicFramePr>
+                    <a:graphicFrameLocks xmlns:a="http://schemas.openxmlformats.org/drawingml/2006/main" noChangeAspect="1"/>
+                  </wp:cNvGraphicFramePr>
+                  <a:graphic xmlns:a="http://schemas.openxmlformats.org/drawingml/2006/main">
+                    <a:graphicData uri="http://schemas.openxmlformats.org/drawingml/2006/picture">
+                      <pic:pic xmlns:pic="http://schemas.openxmlformats.org/drawingml/2006/picture">
+                        <pic:nvPicPr>
+                          <pic:cNvPr id="1" name=""/>
+                          <pic:cNvPicPr/>
+                        </pic:nvPicPr>
+                        <pic:blipFill>
+                          <a:blip r:embed="rId7"/>
+                          <a:stretch>
+                            <a:fillRect/>
+                          </a:stretch>
+                        </pic:blipFill>
+                        <pic:spPr>
+                          <a:xfrm>
+                            <a:off x="0" y="0"/>
+                            <a:ext cx="2927350" cy="1612265"/>
+                          </a:xfrm>
+                          <a:prstGeom prst="rect">
+                            <a:avLst/>
+                          </a:prstGeom>
+                        </pic:spPr>
+                      </pic:pic>
+                    </a:graphicData>
+                  </a:graphic>
+                </wp:inline>
+              </w:drawing>
+            </w:r>
           </w:p>
         </w:tc>
       </w:tr>
@@ -1501,6 +1579,7 @@
                 <w:sz w:val="20"/>
                 <w:szCs w:val="20"/>
               </w:rPr>
+              <w:lastRenderedPageBreak/>
               <w:t>4</w:t>
             </w:r>
           </w:p>
@@ -1703,23 +1782,13 @@
                 <w:szCs w:val="18"/>
               </w:rPr>
             </w:pPr>
-            <w:proofErr w:type="gramStart"/>
-            <w:r>
-              <w:rPr>
-                <w:rFonts w:ascii="Consolas" w:hAnsi="Consolas" w:cs="Courier New"/>
-                <w:sz w:val="18"/>
-                <w:szCs w:val="18"/>
-              </w:rPr>
-              <w:t>Total</w:t>
-            </w:r>
-            <w:proofErr w:type="gramEnd"/>
-            <w:r>
-              <w:rPr>
-                <w:rFonts w:ascii="Consolas" w:hAnsi="Consolas" w:cs="Courier New"/>
-                <w:sz w:val="18"/>
-                <w:szCs w:val="18"/>
-              </w:rPr>
-              <w:t xml:space="preserve"> de LDC=35</w:t>
+            <w:r>
+              <w:rPr>
+                <w:rFonts w:ascii="Consolas" w:hAnsi="Consolas" w:cs="Courier New"/>
+                <w:sz w:val="18"/>
+                <w:szCs w:val="18"/>
+              </w:rPr>
+              <w:t>Total de LDC=35</w:t>
             </w:r>
           </w:p>
         </w:tc>
@@ -1736,6 +1805,48 @@
                 <w:lang w:val="es-US"/>
               </w:rPr>
             </w:pPr>
+            <w:r>
+              <w:rPr>
+                <w:sz w:val="20"/>
+                <w:szCs w:val="20"/>
+                <w:lang w:val="es-US"/>
+              </w:rPr>
+              <w:drawing>
+                <wp:inline distT="0" distB="0" distL="0" distR="0" wp14:anchorId="1DB4E454" wp14:editId="3FA82DBA">
+                  <wp:extent cx="2927350" cy="1292860"/>
+                  <wp:effectExtent l="0" t="0" r="6350" b="2540"/>
+                  <wp:docPr id="4" name="Imagen 4"/>
+                  <wp:cNvGraphicFramePr>
+                    <a:graphicFrameLocks xmlns:a="http://schemas.openxmlformats.org/drawingml/2006/main" noChangeAspect="1"/>
+                  </wp:cNvGraphicFramePr>
+                  <a:graphic xmlns:a="http://schemas.openxmlformats.org/drawingml/2006/main">
+                    <a:graphicData uri="http://schemas.openxmlformats.org/drawingml/2006/picture">
+                      <pic:pic xmlns:pic="http://schemas.openxmlformats.org/drawingml/2006/picture">
+                        <pic:nvPicPr>
+                          <pic:cNvPr id="1" name=""/>
+                          <pic:cNvPicPr/>
+                        </pic:nvPicPr>
+                        <pic:blipFill>
+                          <a:blip r:embed="rId8"/>
+                          <a:stretch>
+                            <a:fillRect/>
+                          </a:stretch>
+                        </pic:blipFill>
+                        <pic:spPr>
+                          <a:xfrm>
+                            <a:off x="0" y="0"/>
+                            <a:ext cx="2927350" cy="1292860"/>
+                          </a:xfrm>
+                          <a:prstGeom prst="rect">
+                            <a:avLst/>
+                          </a:prstGeom>
+                        </pic:spPr>
+                      </pic:pic>
+                    </a:graphicData>
+                  </a:graphic>
+                </wp:inline>
+              </w:drawing>
+            </w:r>
           </w:p>
         </w:tc>
       </w:tr>
@@ -1758,7 +1869,6 @@
                 <w:sz w:val="20"/>
                 <w:szCs w:val="20"/>
               </w:rPr>
-              <w:lastRenderedPageBreak/>
               <w:t>5</w:t>
             </w:r>
           </w:p>
@@ -1964,23 +2074,13 @@
                 <w:szCs w:val="18"/>
               </w:rPr>
             </w:pPr>
-            <w:proofErr w:type="gramStart"/>
-            <w:r>
-              <w:rPr>
-                <w:rFonts w:ascii="Consolas" w:hAnsi="Consolas" w:cs="Courier New"/>
-                <w:sz w:val="18"/>
-                <w:szCs w:val="18"/>
-              </w:rPr>
-              <w:t>Total</w:t>
-            </w:r>
-            <w:proofErr w:type="gramEnd"/>
-            <w:r>
-              <w:rPr>
-                <w:rFonts w:ascii="Consolas" w:hAnsi="Consolas" w:cs="Courier New"/>
-                <w:sz w:val="18"/>
-                <w:szCs w:val="18"/>
-              </w:rPr>
-              <w:t xml:space="preserve"> de LDC=6</w:t>
+            <w:r>
+              <w:rPr>
+                <w:rFonts w:ascii="Consolas" w:hAnsi="Consolas" w:cs="Courier New"/>
+                <w:sz w:val="18"/>
+                <w:szCs w:val="18"/>
+              </w:rPr>
+              <w:t>Total de LDC=6</w:t>
             </w:r>
           </w:p>
         </w:tc>
@@ -1997,6 +2097,48 @@
                 <w:lang w:val="es-US"/>
               </w:rPr>
             </w:pPr>
+            <w:r>
+              <w:rPr>
+                <w:sz w:val="20"/>
+                <w:szCs w:val="20"/>
+                <w:lang w:val="es-US"/>
+              </w:rPr>
+              <w:drawing>
+                <wp:inline distT="0" distB="0" distL="0" distR="0" wp14:anchorId="728B893C" wp14:editId="6E1CB7D5">
+                  <wp:extent cx="2927350" cy="1266825"/>
+                  <wp:effectExtent l="0" t="0" r="6350" b="9525"/>
+                  <wp:docPr id="5" name="Imagen 5"/>
+                  <wp:cNvGraphicFramePr>
+                    <a:graphicFrameLocks xmlns:a="http://schemas.openxmlformats.org/drawingml/2006/main" noChangeAspect="1"/>
+                  </wp:cNvGraphicFramePr>
+                  <a:graphic xmlns:a="http://schemas.openxmlformats.org/drawingml/2006/main">
+                    <a:graphicData uri="http://schemas.openxmlformats.org/drawingml/2006/picture">
+                      <pic:pic xmlns:pic="http://schemas.openxmlformats.org/drawingml/2006/picture">
+                        <pic:nvPicPr>
+                          <pic:cNvPr id="1" name=""/>
+                          <pic:cNvPicPr/>
+                        </pic:nvPicPr>
+                        <pic:blipFill>
+                          <a:blip r:embed="rId9"/>
+                          <a:stretch>
+                            <a:fillRect/>
+                          </a:stretch>
+                        </pic:blipFill>
+                        <pic:spPr>
+                          <a:xfrm>
+                            <a:off x="0" y="0"/>
+                            <a:ext cx="2927350" cy="1266825"/>
+                          </a:xfrm>
+                          <a:prstGeom prst="rect">
+                            <a:avLst/>
+                          </a:prstGeom>
+                        </pic:spPr>
+                      </pic:pic>
+                    </a:graphicData>
+                  </a:graphic>
+                </wp:inline>
+              </w:drawing>
+            </w:r>
           </w:p>
         </w:tc>
       </w:tr>
@@ -2232,23 +2374,13 @@
                 <w:szCs w:val="18"/>
               </w:rPr>
             </w:pPr>
-            <w:proofErr w:type="gramStart"/>
-            <w:r>
-              <w:rPr>
-                <w:rFonts w:ascii="Consolas" w:hAnsi="Consolas" w:cs="Courier New"/>
-                <w:sz w:val="18"/>
-                <w:szCs w:val="18"/>
-              </w:rPr>
-              <w:t>Total</w:t>
-            </w:r>
-            <w:proofErr w:type="gramEnd"/>
-            <w:r>
-              <w:rPr>
-                <w:rFonts w:ascii="Consolas" w:hAnsi="Consolas" w:cs="Courier New"/>
-                <w:sz w:val="18"/>
-                <w:szCs w:val="18"/>
-              </w:rPr>
-              <w:t xml:space="preserve"> de LDC=3</w:t>
+            <w:r>
+              <w:rPr>
+                <w:rFonts w:ascii="Consolas" w:hAnsi="Consolas" w:cs="Courier New"/>
+                <w:sz w:val="18"/>
+                <w:szCs w:val="18"/>
+              </w:rPr>
+              <w:t>Total de LDC=3</w:t>
             </w:r>
           </w:p>
         </w:tc>
@@ -2265,6 +2397,48 @@
                 <w:lang w:val="es-US"/>
               </w:rPr>
             </w:pPr>
+            <w:r>
+              <w:rPr>
+                <w:sz w:val="20"/>
+                <w:szCs w:val="20"/>
+                <w:lang w:val="es-US"/>
+              </w:rPr>
+              <w:drawing>
+                <wp:inline distT="0" distB="0" distL="0" distR="0" wp14:anchorId="2AB9F6AC" wp14:editId="3B38EC91">
+                  <wp:extent cx="2927350" cy="1272540"/>
+                  <wp:effectExtent l="0" t="0" r="6350" b="3810"/>
+                  <wp:docPr id="6" name="Imagen 6"/>
+                  <wp:cNvGraphicFramePr>
+                    <a:graphicFrameLocks xmlns:a="http://schemas.openxmlformats.org/drawingml/2006/main" noChangeAspect="1"/>
+                  </wp:cNvGraphicFramePr>
+                  <a:graphic xmlns:a="http://schemas.openxmlformats.org/drawingml/2006/main">
+                    <a:graphicData uri="http://schemas.openxmlformats.org/drawingml/2006/picture">
+                      <pic:pic xmlns:pic="http://schemas.openxmlformats.org/drawingml/2006/picture">
+                        <pic:nvPicPr>
+                          <pic:cNvPr id="1" name=""/>
+                          <pic:cNvPicPr/>
+                        </pic:nvPicPr>
+                        <pic:blipFill>
+                          <a:blip r:embed="rId10"/>
+                          <a:stretch>
+                            <a:fillRect/>
+                          </a:stretch>
+                        </pic:blipFill>
+                        <pic:spPr>
+                          <a:xfrm>
+                            <a:off x="0" y="0"/>
+                            <a:ext cx="2927350" cy="1272540"/>
+                          </a:xfrm>
+                          <a:prstGeom prst="rect">
+                            <a:avLst/>
+                          </a:prstGeom>
+                        </pic:spPr>
+                      </pic:pic>
+                    </a:graphicData>
+                  </a:graphic>
+                </wp:inline>
+              </w:drawing>
+            </w:r>
           </w:p>
         </w:tc>
       </w:tr>
@@ -2548,25 +2722,7 @@
                 <w:sz w:val="20"/>
                 <w:szCs w:val="20"/>
               </w:rPr>
-              <w:t>Imagen (</w:t>
-            </w:r>
-            <w:proofErr w:type="spellStart"/>
-            <w:r>
-              <w:rPr>
-                <w:b/>
-                <w:sz w:val="20"/>
-                <w:szCs w:val="20"/>
-              </w:rPr>
-              <w:t>screenshot</w:t>
-            </w:r>
-            <w:proofErr w:type="spellEnd"/>
-            <w:r>
-              <w:rPr>
-                <w:b/>
-                <w:sz w:val="20"/>
-                <w:szCs w:val="20"/>
-              </w:rPr>
-              <w:t>) del resultado real</w:t>
+              <w:t>Imagen (screenshot) del resultado real</w:t>
             </w:r>
             <w:r>
               <w:rPr>
@@ -2820,23 +2976,13 @@
                 <w:szCs w:val="18"/>
               </w:rPr>
             </w:pPr>
-            <w:proofErr w:type="gramStart"/>
-            <w:r>
-              <w:rPr>
-                <w:rFonts w:ascii="Consolas" w:hAnsi="Consolas" w:cs="Courier New"/>
-                <w:sz w:val="18"/>
-                <w:szCs w:val="18"/>
-              </w:rPr>
-              <w:t>Total</w:t>
-            </w:r>
-            <w:proofErr w:type="gramEnd"/>
-            <w:r>
-              <w:rPr>
-                <w:rFonts w:ascii="Consolas" w:hAnsi="Consolas" w:cs="Courier New"/>
-                <w:sz w:val="18"/>
-                <w:szCs w:val="18"/>
-              </w:rPr>
-              <w:t xml:space="preserve"> de LDC=</w:t>
+            <w:r>
+              <w:rPr>
+                <w:rFonts w:ascii="Consolas" w:hAnsi="Consolas" w:cs="Courier New"/>
+                <w:sz w:val="18"/>
+                <w:szCs w:val="18"/>
+              </w:rPr>
+              <w:t>Total de LDC=</w:t>
             </w:r>
             <w:r>
               <w:rPr>
@@ -2918,6 +3064,47 @@
                 <w:szCs w:val="20"/>
               </w:rPr>
             </w:pPr>
+            <w:r>
+              <w:rPr>
+                <w:sz w:val="20"/>
+                <w:szCs w:val="20"/>
+              </w:rPr>
+              <w:drawing>
+                <wp:inline distT="0" distB="0" distL="0" distR="0" wp14:anchorId="58DFC276" wp14:editId="1B34154A">
+                  <wp:extent cx="2927350" cy="1271905"/>
+                  <wp:effectExtent l="0" t="0" r="6350" b="4445"/>
+                  <wp:docPr id="7" name="Imagen 7"/>
+                  <wp:cNvGraphicFramePr>
+                    <a:graphicFrameLocks xmlns:a="http://schemas.openxmlformats.org/drawingml/2006/main" noChangeAspect="1"/>
+                  </wp:cNvGraphicFramePr>
+                  <a:graphic xmlns:a="http://schemas.openxmlformats.org/drawingml/2006/main">
+                    <a:graphicData uri="http://schemas.openxmlformats.org/drawingml/2006/picture">
+                      <pic:pic xmlns:pic="http://schemas.openxmlformats.org/drawingml/2006/picture">
+                        <pic:nvPicPr>
+                          <pic:cNvPr id="1" name=""/>
+                          <pic:cNvPicPr/>
+                        </pic:nvPicPr>
+                        <pic:blipFill>
+                          <a:blip r:embed="rId11"/>
+                          <a:stretch>
+                            <a:fillRect/>
+                          </a:stretch>
+                        </pic:blipFill>
+                        <pic:spPr>
+                          <a:xfrm>
+                            <a:off x="0" y="0"/>
+                            <a:ext cx="2927350" cy="1271905"/>
+                          </a:xfrm>
+                          <a:prstGeom prst="rect">
+                            <a:avLst/>
+                          </a:prstGeom>
+                        </pic:spPr>
+                      </pic:pic>
+                    </a:graphicData>
+                  </a:graphic>
+                </wp:inline>
+              </w:drawing>
+            </w:r>
           </w:p>
         </w:tc>
       </w:tr>
@@ -2961,7 +3148,7 @@
                 <w:sz w:val="20"/>
                 <w:szCs w:val="20"/>
               </w:rPr>
-              <w:t>Hay un archivo no vacío sin líneas de código totales</w:t>
+              <w:t>Hay un archivo que no existe en la lista de archivos de entrada</w:t>
             </w:r>
           </w:p>
         </w:tc>
@@ -3123,23 +3310,13 @@
                 <w:szCs w:val="18"/>
               </w:rPr>
             </w:pPr>
-            <w:proofErr w:type="gramStart"/>
-            <w:r>
-              <w:rPr>
-                <w:rFonts w:ascii="Consolas" w:hAnsi="Consolas" w:cs="Courier New"/>
-                <w:sz w:val="18"/>
-                <w:szCs w:val="18"/>
-              </w:rPr>
-              <w:t>Total</w:t>
-            </w:r>
-            <w:proofErr w:type="gramEnd"/>
-            <w:r>
-              <w:rPr>
-                <w:rFonts w:ascii="Consolas" w:hAnsi="Consolas" w:cs="Courier New"/>
-                <w:sz w:val="18"/>
-                <w:szCs w:val="18"/>
-              </w:rPr>
-              <w:t xml:space="preserve"> de LDC=</w:t>
+            <w:r>
+              <w:rPr>
+                <w:rFonts w:ascii="Consolas" w:hAnsi="Consolas" w:cs="Courier New"/>
+                <w:sz w:val="18"/>
+                <w:szCs w:val="18"/>
+              </w:rPr>
+              <w:t>Total de LDC=</w:t>
             </w:r>
             <w:r>
               <w:rPr>
@@ -3213,7 +3390,7 @@
                 <w:sz w:val="18"/>
                 <w:szCs w:val="18"/>
               </w:rPr>
-              <w:t>no contiene líneas de código</w:t>
+              <w:t>no existe</w:t>
             </w:r>
           </w:p>
         </w:tc>
@@ -3229,6 +3406,47 @@
                 <w:szCs w:val="20"/>
               </w:rPr>
             </w:pPr>
+            <w:r>
+              <w:rPr>
+                <w:sz w:val="20"/>
+                <w:szCs w:val="20"/>
+              </w:rPr>
+              <w:drawing>
+                <wp:inline distT="0" distB="0" distL="0" distR="0" wp14:anchorId="5BC06F99" wp14:editId="00861D33">
+                  <wp:extent cx="2927350" cy="1268095"/>
+                  <wp:effectExtent l="0" t="0" r="6350" b="8255"/>
+                  <wp:docPr id="8" name="Imagen 8"/>
+                  <wp:cNvGraphicFramePr>
+                    <a:graphicFrameLocks xmlns:a="http://schemas.openxmlformats.org/drawingml/2006/main" noChangeAspect="1"/>
+                  </wp:cNvGraphicFramePr>
+                  <a:graphic xmlns:a="http://schemas.openxmlformats.org/drawingml/2006/main">
+                    <a:graphicData uri="http://schemas.openxmlformats.org/drawingml/2006/picture">
+                      <pic:pic xmlns:pic="http://schemas.openxmlformats.org/drawingml/2006/picture">
+                        <pic:nvPicPr>
+                          <pic:cNvPr id="1" name=""/>
+                          <pic:cNvPicPr/>
+                        </pic:nvPicPr>
+                        <pic:blipFill>
+                          <a:blip r:embed="rId12"/>
+                          <a:stretch>
+                            <a:fillRect/>
+                          </a:stretch>
+                        </pic:blipFill>
+                        <pic:spPr>
+                          <a:xfrm>
+                            <a:off x="0" y="0"/>
+                            <a:ext cx="2927350" cy="1268095"/>
+                          </a:xfrm>
+                          <a:prstGeom prst="rect">
+                            <a:avLst/>
+                          </a:prstGeom>
+                        </pic:spPr>
+                      </pic:pic>
+                    </a:graphicData>
+                  </a:graphic>
+                </wp:inline>
+              </w:drawing>
+            </w:r>
           </w:p>
         </w:tc>
       </w:tr>
@@ -3272,28 +3490,7 @@
                 <w:sz w:val="20"/>
                 <w:szCs w:val="20"/>
               </w:rPr>
-              <w:t xml:space="preserve">Hay una clase base idéntica </w:t>
-            </w:r>
-            <w:r>
-              <w:rPr>
-                <w:sz w:val="20"/>
-                <w:szCs w:val="20"/>
-              </w:rPr>
-              <w:t xml:space="preserve">que es </w:t>
-            </w:r>
-            <w:r>
-              <w:rPr>
-                <w:sz w:val="20"/>
-                <w:szCs w:val="20"/>
-              </w:rPr>
-              <w:t>copia</w:t>
-            </w:r>
-            <w:r>
-              <w:rPr>
-                <w:sz w:val="20"/>
-                <w:szCs w:val="20"/>
-              </w:rPr>
-              <w:t>, sin líneas modificadas, eliminadas o agregadas</w:t>
+              <w:t>Hay un archivo no vacío sin líneas de código totales</w:t>
             </w:r>
           </w:p>
         </w:tc>
@@ -3380,24 +3577,6 @@
                 <w:sz w:val="18"/>
                 <w:szCs w:val="18"/>
               </w:rPr>
-              <w:t>Lista: T=42, I=4, B=65, D=35, M=3, A=12</w:t>
-            </w:r>
-          </w:p>
-          <w:p>
-            <w:pPr>
-              <w:pStyle w:val="Sinespaciado"/>
-              <w:rPr>
-                <w:rFonts w:ascii="Consolas" w:hAnsi="Consolas" w:cs="Courier New"/>
-                <w:sz w:val="18"/>
-                <w:szCs w:val="18"/>
-              </w:rPr>
-            </w:pPr>
-            <w:r>
-              <w:rPr>
-                <w:rFonts w:ascii="Consolas" w:hAnsi="Consolas" w:cs="Courier New"/>
-                <w:sz w:val="18"/>
-                <w:szCs w:val="18"/>
-              </w:rPr>
               <w:t>--------------------------------------------</w:t>
             </w:r>
           </w:p>
@@ -3470,24 +3649,6 @@
                 <w:sz w:val="18"/>
                 <w:szCs w:val="18"/>
               </w:rPr>
-              <w:t>Nodo: T=27, I=1, B=27</w:t>
-            </w:r>
-          </w:p>
-          <w:p>
-            <w:pPr>
-              <w:pStyle w:val="Sinespaciado"/>
-              <w:rPr>
-                <w:rFonts w:ascii="Consolas" w:hAnsi="Consolas" w:cs="Courier New"/>
-                <w:sz w:val="18"/>
-                <w:szCs w:val="18"/>
-              </w:rPr>
-            </w:pPr>
-            <w:r>
-              <w:rPr>
-                <w:rFonts w:ascii="Consolas" w:hAnsi="Consolas" w:cs="Courier New"/>
-                <w:sz w:val="18"/>
-                <w:szCs w:val="18"/>
-              </w:rPr>
               <w:t>--------------------------------------------</w:t>
             </w:r>
           </w:p>
@@ -3500,49 +3661,87 @@
                 <w:szCs w:val="18"/>
               </w:rPr>
             </w:pPr>
-            <w:proofErr w:type="gramStart"/>
-            <w:r>
-              <w:rPr>
-                <w:rFonts w:ascii="Consolas" w:hAnsi="Consolas" w:cs="Courier New"/>
-                <w:sz w:val="18"/>
-                <w:szCs w:val="18"/>
-              </w:rPr>
-              <w:t>Total</w:t>
-            </w:r>
-            <w:proofErr w:type="gramEnd"/>
-            <w:r>
-              <w:rPr>
-                <w:rFonts w:ascii="Consolas" w:hAnsi="Consolas" w:cs="Courier New"/>
-                <w:sz w:val="18"/>
-                <w:szCs w:val="18"/>
-              </w:rPr>
-              <w:t xml:space="preserve"> de LDC=69</w:t>
-            </w:r>
-          </w:p>
-          <w:p>
-            <w:pPr>
-              <w:pStyle w:val="Sinespaciado"/>
-              <w:rPr>
-                <w:rFonts w:ascii="Consolas" w:hAnsi="Consolas" w:cs="Courier New"/>
-                <w:sz w:val="18"/>
-                <w:szCs w:val="18"/>
-              </w:rPr>
-            </w:pPr>
-            <w:r>
-              <w:rPr>
-                <w:rFonts w:ascii="Consolas" w:hAnsi="Consolas" w:cs="Courier New"/>
-                <w:sz w:val="18"/>
-                <w:szCs w:val="18"/>
-              </w:rPr>
-              <w:t>El archivo Test2.txt es una copia</w:t>
-            </w:r>
-            <w:r>
-              <w:rPr>
-                <w:rFonts w:ascii="Consolas" w:hAnsi="Consolas" w:cs="Courier New"/>
-                <w:sz w:val="18"/>
-                <w:szCs w:val="18"/>
-              </w:rPr>
-              <w:t xml:space="preserve"> de una clase base</w:t>
+            <w:r>
+              <w:rPr>
+                <w:rFonts w:ascii="Consolas" w:hAnsi="Consolas" w:cs="Courier New"/>
+                <w:sz w:val="18"/>
+                <w:szCs w:val="18"/>
+              </w:rPr>
+              <w:t>Total de LDC=</w:t>
+            </w:r>
+            <w:r>
+              <w:rPr>
+                <w:rFonts w:ascii="Consolas" w:hAnsi="Consolas" w:cs="Courier New"/>
+                <w:sz w:val="18"/>
+                <w:szCs w:val="18"/>
+              </w:rPr>
+              <w:t>0</w:t>
+            </w:r>
+          </w:p>
+          <w:p>
+            <w:pPr>
+              <w:pStyle w:val="Sinespaciado"/>
+              <w:rPr>
+                <w:rFonts w:ascii="Consolas" w:hAnsi="Consolas" w:cs="Courier New"/>
+                <w:sz w:val="18"/>
+                <w:szCs w:val="18"/>
+              </w:rPr>
+            </w:pPr>
+            <w:r>
+              <w:rPr>
+                <w:rFonts w:ascii="Consolas" w:hAnsi="Consolas" w:cs="Courier New"/>
+                <w:sz w:val="18"/>
+                <w:szCs w:val="18"/>
+              </w:rPr>
+              <w:t xml:space="preserve">El archivo </w:t>
+            </w:r>
+            <w:r>
+              <w:rPr>
+                <w:rFonts w:ascii="Consolas" w:hAnsi="Consolas" w:cs="Courier New"/>
+                <w:sz w:val="18"/>
+                <w:szCs w:val="18"/>
+              </w:rPr>
+              <w:t>Test</w:t>
+            </w:r>
+            <w:r>
+              <w:rPr>
+                <w:rFonts w:ascii="Consolas" w:hAnsi="Consolas" w:cs="Courier New"/>
+                <w:sz w:val="18"/>
+                <w:szCs w:val="18"/>
+              </w:rPr>
+              <w:t>E</w:t>
+            </w:r>
+            <w:r>
+              <w:rPr>
+                <w:rFonts w:ascii="Consolas" w:hAnsi="Consolas" w:cs="Courier New"/>
+                <w:sz w:val="18"/>
+                <w:szCs w:val="18"/>
+              </w:rPr>
+              <w:t>3</w:t>
+            </w:r>
+            <w:r>
+              <w:rPr>
+                <w:rFonts w:ascii="Consolas" w:hAnsi="Consolas" w:cs="Courier New"/>
+                <w:sz w:val="18"/>
+                <w:szCs w:val="18"/>
+              </w:rPr>
+              <w:t>.txt</w:t>
+            </w:r>
+            <w:r>
+              <w:rPr>
+                <w:rFonts w:ascii="Consolas" w:hAnsi="Consolas" w:cs="Courier New"/>
+                <w:sz w:val="18"/>
+                <w:szCs w:val="18"/>
+              </w:rPr>
+              <w:t xml:space="preserve"> </w:t>
+            </w:r>
+            <w:r>
+              <w:rPr>
+                <w:rFonts w:ascii="Consolas" w:hAnsi="Consolas" w:cs="Courier New"/>
+                <w:sz w:val="18"/>
+                <w:szCs w:val="18"/>
+              </w:rPr>
+              <w:t>no contiene líneas de código</w:t>
             </w:r>
           </w:p>
         </w:tc>
@@ -3558,6 +3757,47 @@
                 <w:szCs w:val="20"/>
               </w:rPr>
             </w:pPr>
+            <w:r>
+              <w:rPr>
+                <w:sz w:val="20"/>
+                <w:szCs w:val="20"/>
+              </w:rPr>
+              <w:drawing>
+                <wp:inline distT="0" distB="0" distL="0" distR="0" wp14:anchorId="41A43D67" wp14:editId="54D463F2">
+                  <wp:extent cx="2927350" cy="1134745"/>
+                  <wp:effectExtent l="0" t="0" r="6350" b="8255"/>
+                  <wp:docPr id="9" name="Imagen 9"/>
+                  <wp:cNvGraphicFramePr>
+                    <a:graphicFrameLocks xmlns:a="http://schemas.openxmlformats.org/drawingml/2006/main" noChangeAspect="1"/>
+                  </wp:cNvGraphicFramePr>
+                  <a:graphic xmlns:a="http://schemas.openxmlformats.org/drawingml/2006/main">
+                    <a:graphicData uri="http://schemas.openxmlformats.org/drawingml/2006/picture">
+                      <pic:pic xmlns:pic="http://schemas.openxmlformats.org/drawingml/2006/picture">
+                        <pic:nvPicPr>
+                          <pic:cNvPr id="1" name=""/>
+                          <pic:cNvPicPr/>
+                        </pic:nvPicPr>
+                        <pic:blipFill>
+                          <a:blip r:embed="rId13"/>
+                          <a:stretch>
+                            <a:fillRect/>
+                          </a:stretch>
+                        </pic:blipFill>
+                        <pic:spPr>
+                          <a:xfrm>
+                            <a:off x="0" y="0"/>
+                            <a:ext cx="2927350" cy="1134745"/>
+                          </a:xfrm>
+                          <a:prstGeom prst="rect">
+                            <a:avLst/>
+                          </a:prstGeom>
+                        </pic:spPr>
+                      </pic:pic>
+                    </a:graphicData>
+                  </a:graphic>
+                </wp:inline>
+              </w:drawing>
+            </w:r>
           </w:p>
         </w:tc>
       </w:tr>
@@ -3601,21 +3841,7 @@
                 <w:sz w:val="20"/>
                 <w:szCs w:val="20"/>
               </w:rPr>
-              <w:t>Hay un archivo que contiene un identificador</w:t>
-            </w:r>
-            <w:r>
-              <w:rPr>
-                <w:sz w:val="20"/>
-                <w:szCs w:val="20"/>
-              </w:rPr>
-              <w:t xml:space="preserve"> de contabilización</w:t>
-            </w:r>
-            <w:r>
-              <w:rPr>
-                <w:sz w:val="20"/>
-                <w:szCs w:val="20"/>
-              </w:rPr>
-              <w:t xml:space="preserve"> no válido</w:t>
+              <w:t>Hay un archivo que contiene un identificador de contabilización no válido</w:t>
             </w:r>
           </w:p>
         </w:tc>
@@ -3636,6 +3862,23 @@
                 <w:sz w:val="20"/>
                 <w:szCs w:val="20"/>
               </w:rPr>
+              <w:t>Teclear en pantalla:</w:t>
+            </w:r>
+          </w:p>
+          <w:p>
+            <w:pPr>
+              <w:pStyle w:val="Sinespaciado"/>
+              <w:rPr>
+                <w:sz w:val="20"/>
+                <w:szCs w:val="20"/>
+                <w:lang w:val="es-US"/>
+              </w:rPr>
+            </w:pPr>
+            <w:r>
+              <w:rPr>
+                <w:sz w:val="20"/>
+                <w:szCs w:val="20"/>
+              </w:rPr>
               <w:t>TestE</w:t>
             </w:r>
             <w:r>
@@ -3691,24 +3934,6 @@
                 <w:sz w:val="18"/>
                 <w:szCs w:val="18"/>
               </w:rPr>
-              <w:t>Lista: T=42, I=4, B=65, D=35, M=3, A=12</w:t>
-            </w:r>
-          </w:p>
-          <w:p>
-            <w:pPr>
-              <w:pStyle w:val="Sinespaciado"/>
-              <w:rPr>
-                <w:rFonts w:ascii="Consolas" w:hAnsi="Consolas" w:cs="Courier New"/>
-                <w:sz w:val="18"/>
-                <w:szCs w:val="18"/>
-              </w:rPr>
-            </w:pPr>
-            <w:r>
-              <w:rPr>
-                <w:rFonts w:ascii="Consolas" w:hAnsi="Consolas" w:cs="Courier New"/>
-                <w:sz w:val="18"/>
-                <w:szCs w:val="18"/>
-              </w:rPr>
               <w:t>--------------------------------------------</w:t>
             </w:r>
           </w:p>
@@ -3781,24 +4006,6 @@
                 <w:sz w:val="18"/>
                 <w:szCs w:val="18"/>
               </w:rPr>
-              <w:t>Nodo: T=27, I=1, B=27</w:t>
-            </w:r>
-          </w:p>
-          <w:p>
-            <w:pPr>
-              <w:pStyle w:val="Sinespaciado"/>
-              <w:rPr>
-                <w:rFonts w:ascii="Consolas" w:hAnsi="Consolas" w:cs="Courier New"/>
-                <w:sz w:val="18"/>
-                <w:szCs w:val="18"/>
-              </w:rPr>
-            </w:pPr>
-            <w:r>
-              <w:rPr>
-                <w:rFonts w:ascii="Consolas" w:hAnsi="Consolas" w:cs="Courier New"/>
-                <w:sz w:val="18"/>
-                <w:szCs w:val="18"/>
-              </w:rPr>
               <w:t>--------------------------------------------</w:t>
             </w:r>
           </w:p>
@@ -3811,23 +4018,13 @@
                 <w:szCs w:val="18"/>
               </w:rPr>
             </w:pPr>
-            <w:proofErr w:type="gramStart"/>
-            <w:r>
-              <w:rPr>
-                <w:rFonts w:ascii="Consolas" w:hAnsi="Consolas" w:cs="Courier New"/>
-                <w:sz w:val="18"/>
-                <w:szCs w:val="18"/>
-              </w:rPr>
-              <w:t>Total</w:t>
-            </w:r>
-            <w:proofErr w:type="gramEnd"/>
-            <w:r>
-              <w:rPr>
-                <w:rFonts w:ascii="Consolas" w:hAnsi="Consolas" w:cs="Courier New"/>
-                <w:sz w:val="18"/>
-                <w:szCs w:val="18"/>
-              </w:rPr>
-              <w:t xml:space="preserve"> de LDC=69</w:t>
+            <w:r>
+              <w:rPr>
+                <w:rFonts w:ascii="Consolas" w:hAnsi="Consolas" w:cs="Courier New"/>
+                <w:sz w:val="18"/>
+                <w:szCs w:val="18"/>
+              </w:rPr>
+              <w:t>Total de LDC=</w:t>
             </w:r>
           </w:p>
           <w:p>
@@ -3847,27 +4044,37 @@
                 <w:szCs w:val="18"/>
                 <w:lang w:val="es-US"/>
               </w:rPr>
-              <w:t>Identificador no válido: //.</w:t>
-            </w:r>
-            <w:r>
+              <w:t>Identificador no válido: //.x</w:t>
+            </w:r>
+          </w:p>
+          <w:p>
+            <w:pPr>
+              <w:pStyle w:val="Sinespaciado"/>
               <w:rPr>
                 <w:rFonts w:ascii="Consolas" w:hAnsi="Consolas" w:cs="Courier New"/>
                 <w:sz w:val="18"/>
                 <w:szCs w:val="18"/>
                 <w:lang w:val="es-US"/>
               </w:rPr>
-              <w:t>x</w:t>
-            </w:r>
-          </w:p>
-          <w:p>
-            <w:pPr>
-              <w:pStyle w:val="Sinespaciado"/>
+            </w:pPr>
+            <w:r>
               <w:rPr>
                 <w:rFonts w:ascii="Consolas" w:hAnsi="Consolas" w:cs="Courier New"/>
                 <w:sz w:val="18"/>
                 <w:szCs w:val="18"/>
                 <w:lang w:val="es-US"/>
               </w:rPr>
+              <w:t>Identificador no válido: //.y</w:t>
+            </w:r>
+          </w:p>
+          <w:p>
+            <w:pPr>
+              <w:pStyle w:val="Sinespaciado"/>
+              <w:rPr>
+                <w:rFonts w:ascii="Consolas" w:hAnsi="Consolas" w:cs="Courier New"/>
+                <w:sz w:val="18"/>
+                <w:szCs w:val="18"/>
+              </w:rPr>
             </w:pPr>
             <w:r>
               <w:rPr>
@@ -3876,49 +4083,8 @@
                 <w:szCs w:val="18"/>
                 <w:lang w:val="es-US"/>
               </w:rPr>
-              <w:t>Identificador no válido: /</w:t>
-            </w:r>
-            <w:proofErr w:type="gramStart"/>
-            <w:r>
-              <w:rPr>
-                <w:rFonts w:ascii="Consolas" w:hAnsi="Consolas" w:cs="Courier New"/>
-                <w:sz w:val="18"/>
-                <w:szCs w:val="18"/>
-                <w:lang w:val="es-US"/>
-              </w:rPr>
-              <w:t>/.y</w:t>
-            </w:r>
-            <w:proofErr w:type="gramEnd"/>
-          </w:p>
-          <w:p>
-            <w:pPr>
-              <w:pStyle w:val="Sinespaciado"/>
-              <w:rPr>
-                <w:rFonts w:ascii="Consolas" w:hAnsi="Consolas" w:cs="Courier New"/>
-                <w:sz w:val="18"/>
-                <w:szCs w:val="18"/>
-              </w:rPr>
-            </w:pPr>
-            <w:r>
-              <w:rPr>
-                <w:rFonts w:ascii="Consolas" w:hAnsi="Consolas" w:cs="Courier New"/>
-                <w:sz w:val="18"/>
-                <w:szCs w:val="18"/>
-                <w:lang w:val="es-US"/>
-              </w:rPr>
-              <w:t>Identificador no válido: /</w:t>
-            </w:r>
-            <w:proofErr w:type="gramStart"/>
-            <w:r>
-              <w:rPr>
-                <w:rFonts w:ascii="Consolas" w:hAnsi="Consolas" w:cs="Courier New"/>
-                <w:sz w:val="18"/>
-                <w:szCs w:val="18"/>
-                <w:lang w:val="es-US"/>
-              </w:rPr>
-              <w:t>/.z</w:t>
-            </w:r>
-            <w:proofErr w:type="gramEnd"/>
+              <w:t>Identificador no válido: //.z</w:t>
+            </w:r>
           </w:p>
         </w:tc>
         <w:tc>
@@ -3933,6 +4099,47 @@
                 <w:szCs w:val="20"/>
               </w:rPr>
             </w:pPr>
+            <w:r>
+              <w:rPr>
+                <w:sz w:val="20"/>
+                <w:szCs w:val="20"/>
+              </w:rPr>
+              <w:drawing>
+                <wp:inline distT="0" distB="0" distL="0" distR="0" wp14:anchorId="20BEEDD5" wp14:editId="57B6C33E">
+                  <wp:extent cx="2927350" cy="1736090"/>
+                  <wp:effectExtent l="0" t="0" r="6350" b="0"/>
+                  <wp:docPr id="10" name="Imagen 10"/>
+                  <wp:cNvGraphicFramePr>
+                    <a:graphicFrameLocks xmlns:a="http://schemas.openxmlformats.org/drawingml/2006/main" noChangeAspect="1"/>
+                  </wp:cNvGraphicFramePr>
+                  <a:graphic xmlns:a="http://schemas.openxmlformats.org/drawingml/2006/main">
+                    <a:graphicData uri="http://schemas.openxmlformats.org/drawingml/2006/picture">
+                      <pic:pic xmlns:pic="http://schemas.openxmlformats.org/drawingml/2006/picture">
+                        <pic:nvPicPr>
+                          <pic:cNvPr id="1" name=""/>
+                          <pic:cNvPicPr/>
+                        </pic:nvPicPr>
+                        <pic:blipFill>
+                          <a:blip r:embed="rId14"/>
+                          <a:stretch>
+                            <a:fillRect/>
+                          </a:stretch>
+                        </pic:blipFill>
+                        <pic:spPr>
+                          <a:xfrm>
+                            <a:off x="0" y="0"/>
+                            <a:ext cx="2927350" cy="1736090"/>
+                          </a:xfrm>
+                          <a:prstGeom prst="rect">
+                            <a:avLst/>
+                          </a:prstGeom>
+                        </pic:spPr>
+                      </pic:pic>
+                    </a:graphicData>
+                  </a:graphic>
+                </wp:inline>
+              </w:drawing>
+            </w:r>
           </w:p>
         </w:tc>
       </w:tr>
@@ -3960,624 +4167,6 @@
         <w:rPr>
           <w:sz w:val="16"/>
           <w:szCs w:val="16"/>
-        </w:rPr>
-      </w:pPr>
-      <w:r>
-        <w:rPr>
-          <w:sz w:val="16"/>
-          <w:szCs w:val="16"/>
-        </w:rPr>
-        <w:br w:type="page"/>
-      </w:r>
-    </w:p>
-    <w:tbl>
-      <w:tblPr>
-        <w:tblStyle w:val="Tablaconcuadrcula"/>
-        <w:tblW w:w="14741" w:type="dxa"/>
-        <w:tblLayout w:type="fixed"/>
-        <w:tblCellMar>
-          <w:left w:w="28" w:type="dxa"/>
-          <w:right w:w="28" w:type="dxa"/>
-        </w:tblCellMar>
-        <w:tblLook w:val="04A0" w:firstRow="1" w:lastRow="0" w:firstColumn="1" w:lastColumn="0" w:noHBand="0" w:noVBand="1"/>
-      </w:tblPr>
-      <w:tblGrid>
-        <w:gridCol w:w="332"/>
-        <w:gridCol w:w="3348"/>
-        <w:gridCol w:w="3987"/>
-        <w:gridCol w:w="7074"/>
-      </w:tblGrid>
-      <w:tr>
-        <w:tc>
-          <w:tcPr>
-            <w:tcW w:w="227" w:type="dxa"/>
-          </w:tcPr>
-          <w:p>
-            <w:pPr>
-              <w:pStyle w:val="Sinespaciado"/>
-              <w:jc w:val="center"/>
-              <w:rPr>
-                <w:sz w:val="20"/>
-                <w:szCs w:val="20"/>
-              </w:rPr>
-            </w:pPr>
-            <w:r>
-              <w:rPr>
-                <w:sz w:val="20"/>
-                <w:szCs w:val="20"/>
-              </w:rPr>
-              <w:lastRenderedPageBreak/>
-              <w:t>3</w:t>
-            </w:r>
-          </w:p>
-        </w:tc>
-        <w:tc>
-          <w:tcPr>
-            <w:tcW w:w="2288" w:type="dxa"/>
-          </w:tcPr>
-          <w:p>
-            <w:pPr>
-              <w:pStyle w:val="Sinespaciado"/>
-              <w:rPr>
-                <w:sz w:val="20"/>
-                <w:szCs w:val="20"/>
-              </w:rPr>
-            </w:pPr>
-            <w:r>
-              <w:rPr>
-                <w:sz w:val="20"/>
-                <w:szCs w:val="20"/>
-              </w:rPr>
-              <w:t>El nombre de la parte no corresponde con el nombre del archivo</w:t>
-            </w:r>
-          </w:p>
-        </w:tc>
-        <w:tc>
-          <w:tcPr>
-            <w:tcW w:w="2725" w:type="dxa"/>
-          </w:tcPr>
-          <w:p>
-            <w:pPr>
-              <w:pStyle w:val="Sinespaciado"/>
-              <w:rPr>
-                <w:sz w:val="20"/>
-                <w:szCs w:val="20"/>
-              </w:rPr>
-            </w:pPr>
-            <w:r>
-              <w:rPr>
-                <w:sz w:val="20"/>
-                <w:szCs w:val="20"/>
-              </w:rPr>
-              <w:t>Teclear en pantalla:</w:t>
-            </w:r>
-          </w:p>
-          <w:p>
-            <w:pPr>
-              <w:pStyle w:val="Sinespaciado"/>
-              <w:rPr>
-                <w:sz w:val="20"/>
-                <w:szCs w:val="20"/>
-              </w:rPr>
-            </w:pPr>
-            <w:r>
-              <w:rPr>
-                <w:sz w:val="20"/>
-                <w:szCs w:val="20"/>
-              </w:rPr>
-              <w:t>TestE3.txt</w:t>
-            </w:r>
-          </w:p>
-        </w:tc>
-        <w:tc>
-          <w:tcPr>
-            <w:tcW w:w="4835" w:type="dxa"/>
-          </w:tcPr>
-          <w:p>
-            <w:pPr>
-              <w:pStyle w:val="Sinespaciado"/>
-              <w:rPr>
-                <w:rFonts w:ascii="Consolas" w:hAnsi="Consolas" w:cs="Courier New"/>
-                <w:sz w:val="18"/>
-                <w:szCs w:val="18"/>
-              </w:rPr>
-            </w:pPr>
-            <w:r>
-              <w:rPr>
-                <w:rFonts w:ascii="Consolas" w:hAnsi="Consolas" w:cs="Courier New"/>
-                <w:sz w:val="18"/>
-                <w:szCs w:val="18"/>
-              </w:rPr>
-              <w:t>CLASES BASE:</w:t>
-            </w:r>
-          </w:p>
-          <w:p>
-            <w:pPr>
-              <w:pStyle w:val="Sinespaciado"/>
-              <w:rPr>
-                <w:rFonts w:ascii="Consolas" w:hAnsi="Consolas" w:cs="Courier New"/>
-                <w:sz w:val="18"/>
-                <w:szCs w:val="18"/>
-              </w:rPr>
-            </w:pPr>
-            <w:r>
-              <w:rPr>
-                <w:rFonts w:ascii="Consolas" w:hAnsi="Consolas" w:cs="Courier New"/>
-                <w:sz w:val="18"/>
-                <w:szCs w:val="18"/>
-              </w:rPr>
-              <w:t>--------------------------------------------</w:t>
-            </w:r>
-          </w:p>
-          <w:p>
-            <w:pPr>
-              <w:pStyle w:val="Sinespaciado"/>
-              <w:rPr>
-                <w:rFonts w:ascii="Consolas" w:hAnsi="Consolas" w:cs="Courier New"/>
-                <w:sz w:val="18"/>
-                <w:szCs w:val="18"/>
-              </w:rPr>
-            </w:pPr>
-            <w:r>
-              <w:rPr>
-                <w:rFonts w:ascii="Consolas" w:hAnsi="Consolas" w:cs="Courier New"/>
-                <w:sz w:val="18"/>
-                <w:szCs w:val="18"/>
-              </w:rPr>
-              <w:t>CLASES NUEVAS:</w:t>
-            </w:r>
-          </w:p>
-          <w:p>
-            <w:pPr>
-              <w:pStyle w:val="Sinespaciado"/>
-              <w:rPr>
-                <w:rFonts w:ascii="Consolas" w:hAnsi="Consolas" w:cs="Courier New"/>
-                <w:sz w:val="18"/>
-                <w:szCs w:val="18"/>
-              </w:rPr>
-            </w:pPr>
-            <w:r>
-              <w:rPr>
-                <w:rFonts w:ascii="Consolas" w:hAnsi="Consolas" w:cs="Courier New"/>
-                <w:sz w:val="18"/>
-                <w:szCs w:val="18"/>
-              </w:rPr>
-              <w:t>--------------------------------------------</w:t>
-            </w:r>
-          </w:p>
-          <w:p>
-            <w:pPr>
-              <w:pStyle w:val="Sinespaciado"/>
-              <w:rPr>
-                <w:rFonts w:ascii="Consolas" w:hAnsi="Consolas" w:cs="Courier New"/>
-                <w:sz w:val="18"/>
-                <w:szCs w:val="18"/>
-              </w:rPr>
-            </w:pPr>
-            <w:r>
-              <w:rPr>
-                <w:rFonts w:ascii="Consolas" w:hAnsi="Consolas" w:cs="Courier New"/>
-                <w:sz w:val="18"/>
-                <w:szCs w:val="18"/>
-              </w:rPr>
-              <w:t>CLASES REUSADAS:</w:t>
-            </w:r>
-          </w:p>
-          <w:p>
-            <w:pPr>
-              <w:pStyle w:val="Sinespaciado"/>
-              <w:rPr>
-                <w:rFonts w:ascii="Consolas" w:hAnsi="Consolas" w:cs="Courier New"/>
-                <w:sz w:val="18"/>
-                <w:szCs w:val="18"/>
-              </w:rPr>
-            </w:pPr>
-            <w:r>
-              <w:rPr>
-                <w:rFonts w:ascii="Consolas" w:hAnsi="Consolas" w:cs="Courier New"/>
-                <w:sz w:val="18"/>
-                <w:szCs w:val="18"/>
-              </w:rPr>
-              <w:t>--------------------------------------------</w:t>
-            </w:r>
-          </w:p>
-          <w:p>
-            <w:pPr>
-              <w:pStyle w:val="Sinespaciado"/>
-              <w:rPr>
-                <w:rFonts w:ascii="Consolas" w:hAnsi="Consolas" w:cs="Courier New"/>
-                <w:sz w:val="18"/>
-                <w:szCs w:val="18"/>
-              </w:rPr>
-            </w:pPr>
-            <w:proofErr w:type="gramStart"/>
-            <w:r>
-              <w:rPr>
-                <w:rFonts w:ascii="Consolas" w:hAnsi="Consolas" w:cs="Courier New"/>
-                <w:sz w:val="18"/>
-                <w:szCs w:val="18"/>
-              </w:rPr>
-              <w:t>Total</w:t>
-            </w:r>
-            <w:proofErr w:type="gramEnd"/>
-            <w:r>
-              <w:rPr>
-                <w:rFonts w:ascii="Consolas" w:hAnsi="Consolas" w:cs="Courier New"/>
-                <w:sz w:val="18"/>
-                <w:szCs w:val="18"/>
-              </w:rPr>
-              <w:t xml:space="preserve"> de LDC=</w:t>
-            </w:r>
-            <w:r>
-              <w:rPr>
-                <w:rFonts w:ascii="Consolas" w:hAnsi="Consolas" w:cs="Courier New"/>
-                <w:sz w:val="18"/>
-                <w:szCs w:val="18"/>
-              </w:rPr>
-              <w:t>0</w:t>
-            </w:r>
-          </w:p>
-          <w:p>
-            <w:pPr>
-              <w:pStyle w:val="Sinespaciado"/>
-              <w:rPr>
-                <w:rFonts w:ascii="Consolas" w:hAnsi="Consolas" w:cs="Courier New"/>
-                <w:sz w:val="18"/>
-                <w:szCs w:val="18"/>
-              </w:rPr>
-            </w:pPr>
-            <w:r>
-              <w:rPr>
-                <w:rFonts w:ascii="Consolas" w:hAnsi="Consolas" w:cs="Courier New"/>
-                <w:sz w:val="18"/>
-                <w:szCs w:val="18"/>
-              </w:rPr>
-              <w:t>El nombre del archivo Test3.txt no coincide con el nombre de la clase “</w:t>
-            </w:r>
-            <w:proofErr w:type="spellStart"/>
-            <w:r>
-              <w:rPr>
-                <w:rFonts w:ascii="Consolas" w:hAnsi="Consolas" w:cs="Courier New"/>
-                <w:sz w:val="18"/>
-                <w:szCs w:val="18"/>
-              </w:rPr>
-              <w:t>TestClass</w:t>
-            </w:r>
-            <w:proofErr w:type="spellEnd"/>
-            <w:r>
-              <w:rPr>
-                <w:rFonts w:ascii="Consolas" w:hAnsi="Consolas" w:cs="Courier New"/>
-                <w:sz w:val="18"/>
-                <w:szCs w:val="18"/>
-              </w:rPr>
-              <w:t>”</w:t>
-            </w:r>
-          </w:p>
-        </w:tc>
-      </w:tr>
-      <w:tr>
-        <w:tc>
-          <w:tcPr>
-            <w:tcW w:w="227" w:type="dxa"/>
-          </w:tcPr>
-          <w:p>
-            <w:pPr>
-              <w:pStyle w:val="Sinespaciado"/>
-              <w:jc w:val="center"/>
-              <w:rPr>
-                <w:sz w:val="20"/>
-                <w:szCs w:val="20"/>
-              </w:rPr>
-            </w:pPr>
-            <w:r>
-              <w:rPr>
-                <w:sz w:val="20"/>
-                <w:szCs w:val="20"/>
-              </w:rPr>
-              <w:t>4</w:t>
-            </w:r>
-          </w:p>
-        </w:tc>
-        <w:tc>
-          <w:tcPr>
-            <w:tcW w:w="2288" w:type="dxa"/>
-          </w:tcPr>
-          <w:p>
-            <w:pPr>
-              <w:pStyle w:val="Sinespaciado"/>
-              <w:rPr>
-                <w:sz w:val="20"/>
-                <w:szCs w:val="20"/>
-              </w:rPr>
-            </w:pPr>
-            <w:r>
-              <w:rPr>
-                <w:sz w:val="20"/>
-                <w:szCs w:val="20"/>
-              </w:rPr>
-              <w:t>Hay más de 2 partes en un mismo archivo</w:t>
-            </w:r>
-            <w:r>
-              <w:rPr>
-                <w:sz w:val="20"/>
-                <w:szCs w:val="20"/>
-              </w:rPr>
-              <w:t>: se toma en cuenta la clase cuyo nombre sea el del archivo sin extensión</w:t>
-            </w:r>
-          </w:p>
-        </w:tc>
-        <w:tc>
-          <w:tcPr>
-            <w:tcW w:w="2725" w:type="dxa"/>
-          </w:tcPr>
-          <w:p>
-            <w:pPr>
-              <w:pStyle w:val="Sinespaciado"/>
-              <w:rPr>
-                <w:sz w:val="20"/>
-                <w:szCs w:val="20"/>
-              </w:rPr>
-            </w:pPr>
-            <w:r>
-              <w:rPr>
-                <w:sz w:val="20"/>
-                <w:szCs w:val="20"/>
-              </w:rPr>
-              <w:t>Teclear en pantalla:</w:t>
-            </w:r>
-          </w:p>
-          <w:p>
-            <w:pPr>
-              <w:pStyle w:val="Sinespaciado"/>
-              <w:rPr>
-                <w:sz w:val="20"/>
-                <w:szCs w:val="20"/>
-              </w:rPr>
-            </w:pPr>
-            <w:r>
-              <w:rPr>
-                <w:sz w:val="20"/>
-                <w:szCs w:val="20"/>
-              </w:rPr>
-              <w:t>TestE4.txt</w:t>
-            </w:r>
-          </w:p>
-        </w:tc>
-        <w:tc>
-          <w:tcPr>
-            <w:tcW w:w="4835" w:type="dxa"/>
-          </w:tcPr>
-          <w:p>
-            <w:pPr>
-              <w:pStyle w:val="Sinespaciado"/>
-              <w:rPr>
-                <w:rFonts w:ascii="Consolas" w:hAnsi="Consolas" w:cs="Courier New"/>
-                <w:sz w:val="18"/>
-                <w:szCs w:val="18"/>
-              </w:rPr>
-            </w:pPr>
-            <w:r>
-              <w:rPr>
-                <w:rFonts w:ascii="Consolas" w:hAnsi="Consolas" w:cs="Courier New"/>
-                <w:sz w:val="18"/>
-                <w:szCs w:val="18"/>
-              </w:rPr>
-              <w:t>CLASES BASE:</w:t>
-            </w:r>
-          </w:p>
-          <w:p>
-            <w:pPr>
-              <w:pStyle w:val="Sinespaciado"/>
-              <w:rPr>
-                <w:rFonts w:ascii="Consolas" w:hAnsi="Consolas" w:cs="Courier New"/>
-                <w:sz w:val="18"/>
-                <w:szCs w:val="18"/>
-              </w:rPr>
-            </w:pPr>
-            <w:r>
-              <w:rPr>
-                <w:rFonts w:ascii="Consolas" w:hAnsi="Consolas" w:cs="Courier New"/>
-                <w:sz w:val="18"/>
-                <w:szCs w:val="18"/>
-              </w:rPr>
-              <w:t>Lista: T=42, I=4, B=65, D=35, M=3, A=12</w:t>
-            </w:r>
-          </w:p>
-          <w:p>
-            <w:pPr>
-              <w:pStyle w:val="Sinespaciado"/>
-              <w:rPr>
-                <w:rFonts w:ascii="Consolas" w:hAnsi="Consolas" w:cs="Courier New"/>
-                <w:sz w:val="18"/>
-                <w:szCs w:val="18"/>
-              </w:rPr>
-            </w:pPr>
-            <w:r>
-              <w:rPr>
-                <w:rFonts w:ascii="Consolas" w:hAnsi="Consolas" w:cs="Courier New"/>
-                <w:sz w:val="18"/>
-                <w:szCs w:val="18"/>
-              </w:rPr>
-              <w:t>--------------------------------------------</w:t>
-            </w:r>
-          </w:p>
-          <w:p>
-            <w:pPr>
-              <w:pStyle w:val="Sinespaciado"/>
-              <w:rPr>
-                <w:rFonts w:ascii="Consolas" w:hAnsi="Consolas" w:cs="Courier New"/>
-                <w:sz w:val="18"/>
-                <w:szCs w:val="18"/>
-              </w:rPr>
-            </w:pPr>
-            <w:r>
-              <w:rPr>
-                <w:rFonts w:ascii="Consolas" w:hAnsi="Consolas" w:cs="Courier New"/>
-                <w:sz w:val="18"/>
-                <w:szCs w:val="18"/>
-              </w:rPr>
-              <w:t>CLASES NUEVAS:</w:t>
-            </w:r>
-          </w:p>
-          <w:p>
-            <w:pPr>
-              <w:pStyle w:val="Sinespaciado"/>
-              <w:rPr>
-                <w:rFonts w:ascii="Consolas" w:hAnsi="Consolas" w:cs="Courier New"/>
-                <w:sz w:val="18"/>
-                <w:szCs w:val="18"/>
-              </w:rPr>
-            </w:pPr>
-            <w:r>
-              <w:rPr>
-                <w:rFonts w:ascii="Consolas" w:hAnsi="Consolas" w:cs="Courier New"/>
-                <w:sz w:val="18"/>
-                <w:szCs w:val="18"/>
-              </w:rPr>
-              <w:t>--------------------------------------------</w:t>
-            </w:r>
-          </w:p>
-          <w:p>
-            <w:pPr>
-              <w:pStyle w:val="Sinespaciado"/>
-              <w:rPr>
-                <w:rFonts w:ascii="Consolas" w:hAnsi="Consolas" w:cs="Courier New"/>
-                <w:sz w:val="18"/>
-                <w:szCs w:val="18"/>
-              </w:rPr>
-            </w:pPr>
-            <w:r>
-              <w:rPr>
-                <w:rFonts w:ascii="Consolas" w:hAnsi="Consolas" w:cs="Courier New"/>
-                <w:sz w:val="18"/>
-                <w:szCs w:val="18"/>
-              </w:rPr>
-              <w:t>CLASES REUSADAS:</w:t>
-            </w:r>
-          </w:p>
-          <w:p>
-            <w:pPr>
-              <w:pStyle w:val="Sinespaciado"/>
-              <w:rPr>
-                <w:rFonts w:ascii="Consolas" w:hAnsi="Consolas" w:cs="Courier New"/>
-                <w:sz w:val="18"/>
-                <w:szCs w:val="18"/>
-              </w:rPr>
-            </w:pPr>
-            <w:r>
-              <w:rPr>
-                <w:rFonts w:ascii="Consolas" w:hAnsi="Consolas" w:cs="Courier New"/>
-                <w:sz w:val="18"/>
-                <w:szCs w:val="18"/>
-              </w:rPr>
-              <w:t>Nodo: T=27, I=1, B=27</w:t>
-            </w:r>
-          </w:p>
-          <w:p>
-            <w:pPr>
-              <w:pStyle w:val="Sinespaciado"/>
-              <w:rPr>
-                <w:rFonts w:ascii="Consolas" w:hAnsi="Consolas" w:cs="Courier New"/>
-                <w:sz w:val="18"/>
-                <w:szCs w:val="18"/>
-              </w:rPr>
-            </w:pPr>
-            <w:r>
-              <w:rPr>
-                <w:rFonts w:ascii="Consolas" w:hAnsi="Consolas" w:cs="Courier New"/>
-                <w:sz w:val="18"/>
-                <w:szCs w:val="18"/>
-              </w:rPr>
-              <w:t>--------------------------------------------</w:t>
-            </w:r>
-          </w:p>
-          <w:p>
-            <w:pPr>
-              <w:pStyle w:val="Sinespaciado"/>
-              <w:rPr>
-                <w:rFonts w:ascii="Consolas" w:hAnsi="Consolas" w:cs="Courier New"/>
-                <w:sz w:val="18"/>
-                <w:szCs w:val="18"/>
-              </w:rPr>
-            </w:pPr>
-            <w:proofErr w:type="gramStart"/>
-            <w:r>
-              <w:rPr>
-                <w:rFonts w:ascii="Consolas" w:hAnsi="Consolas" w:cs="Courier New"/>
-                <w:sz w:val="18"/>
-                <w:szCs w:val="18"/>
-              </w:rPr>
-              <w:t>Total</w:t>
-            </w:r>
-            <w:proofErr w:type="gramEnd"/>
-            <w:r>
-              <w:rPr>
-                <w:rFonts w:ascii="Consolas" w:hAnsi="Consolas" w:cs="Courier New"/>
-                <w:sz w:val="18"/>
-                <w:szCs w:val="18"/>
-              </w:rPr>
-              <w:t xml:space="preserve"> de LDC=69</w:t>
-            </w:r>
-          </w:p>
-          <w:p>
-            <w:pPr>
-              <w:pStyle w:val="Sinespaciado"/>
-              <w:rPr>
-                <w:rFonts w:ascii="Consolas" w:hAnsi="Consolas" w:cs="Courier New"/>
-                <w:sz w:val="18"/>
-                <w:szCs w:val="18"/>
-                <w:lang w:val="es-US"/>
-              </w:rPr>
-            </w:pPr>
-            <w:r>
-              <w:rPr>
-                <w:rFonts w:ascii="Consolas" w:hAnsi="Consolas" w:cs="Courier New"/>
-                <w:sz w:val="18"/>
-                <w:szCs w:val="18"/>
-                <w:lang w:val="es-US"/>
-              </w:rPr>
-              <w:t>El archivo Test4.txt contiene</w:t>
-            </w:r>
-            <w:r>
-              <w:rPr>
-                <w:rFonts w:ascii="Consolas" w:hAnsi="Consolas" w:cs="Courier New"/>
-                <w:sz w:val="18"/>
-                <w:szCs w:val="18"/>
-                <w:lang w:val="es-US"/>
-              </w:rPr>
-              <w:t xml:space="preserve"> también a la clase “</w:t>
-            </w:r>
-            <w:proofErr w:type="spellStart"/>
-            <w:r>
-              <w:rPr>
-                <w:rFonts w:ascii="Consolas" w:hAnsi="Consolas" w:cs="Courier New"/>
-                <w:sz w:val="18"/>
-                <w:szCs w:val="18"/>
-                <w:lang w:val="es-US"/>
-              </w:rPr>
-              <w:t>TestClass</w:t>
-            </w:r>
-            <w:proofErr w:type="spellEnd"/>
-            <w:r>
-              <w:rPr>
-                <w:rFonts w:ascii="Consolas" w:hAnsi="Consolas" w:cs="Courier New"/>
-                <w:sz w:val="18"/>
-                <w:szCs w:val="18"/>
-                <w:lang w:val="es-US"/>
-              </w:rPr>
-              <w:t>” y esta ha sido omitida en el conteo</w:t>
-            </w:r>
-          </w:p>
-        </w:tc>
-      </w:tr>
-    </w:tbl>
-    <w:p>
-      <w:pPr>
-        <w:pStyle w:val="Sinespaciado"/>
-        <w:rPr>
-          <w:sz w:val="16"/>
-          <w:szCs w:val="16"/>
-          <w:lang w:val="es-US"/>
         </w:rPr>
       </w:pPr>
     </w:p>

</xml_diff>

<commit_message>
Lab 2 de calidad: correcciones mínimas
</commit_message>
<xml_diff>
--- a/calidad-pruebas-software/programa-2/Formato de Diseño de Pruebas y Evidencia Funcionamiento.docx
+++ b/calidad-pruebas-software/programa-2/Formato de Diseño de Pruebas y Evidencia Funcionamiento.docx
@@ -526,7 +526,25 @@
                 <w:sz w:val="20"/>
                 <w:szCs w:val="20"/>
               </w:rPr>
-              <w:t>Imagen (screenshot) del resultado real</w:t>
+              <w:t>Imagen (</w:t>
+            </w:r>
+            <w:proofErr w:type="spellStart"/>
+            <w:r>
+              <w:rPr>
+                <w:b/>
+                <w:sz w:val="20"/>
+                <w:szCs w:val="20"/>
+              </w:rPr>
+              <w:t>screenshot</w:t>
+            </w:r>
+            <w:proofErr w:type="spellEnd"/>
+            <w:r>
+              <w:rPr>
+                <w:b/>
+                <w:sz w:val="20"/>
+                <w:szCs w:val="20"/>
+              </w:rPr>
+              <w:t>) del resultado real</w:t>
             </w:r>
             <w:r>
               <w:rPr>
@@ -668,6 +686,50 @@
                 <w:sz w:val="18"/>
                 <w:szCs w:val="18"/>
                 <w:u w:val="single"/>
+              </w:rPr>
+            </w:pPr>
+            <w:r>
+              <w:rPr>
+                <w:rFonts w:ascii="Consolas" w:hAnsi="Consolas"/>
+                <w:sz w:val="18"/>
+                <w:szCs w:val="18"/>
+              </w:rPr>
+              <w:t xml:space="preserve"> </w:t>
+            </w:r>
+            <w:r>
+              <w:rPr>
+                <w:rFonts w:ascii="Consolas" w:hAnsi="Consolas"/>
+                <w:sz w:val="18"/>
+                <w:szCs w:val="18"/>
+              </w:rPr>
+              <w:t xml:space="preserve">  </w:t>
+            </w:r>
+            <w:proofErr w:type="spellStart"/>
+            <w:r>
+              <w:rPr>
+                <w:rFonts w:ascii="Consolas" w:hAnsi="Consolas"/>
+                <w:sz w:val="18"/>
+                <w:szCs w:val="18"/>
+              </w:rPr>
+              <w:t>Cliente</w:t>
+            </w:r>
+            <w:proofErr w:type="spellEnd"/>
+            <w:r>
+              <w:rPr>
+                <w:rFonts w:ascii="Consolas" w:hAnsi="Consolas"/>
+                <w:sz w:val="18"/>
+                <w:szCs w:val="18"/>
+              </w:rPr>
+              <w:t xml:space="preserve">: T=43, I=4, B=21, D=10, M=5, A=32 </w:t>
+            </w:r>
+          </w:p>
+          <w:p>
+            <w:pPr>
+              <w:pStyle w:val="Default"/>
+              <w:rPr>
+                <w:rFonts w:ascii="Consolas" w:hAnsi="Consolas"/>
+                <w:sz w:val="18"/>
+                <w:szCs w:val="18"/>
                 <w:lang w:val="es-US"/>
               </w:rPr>
             </w:pPr>
@@ -676,9 +738,25 @@
                 <w:rFonts w:ascii="Consolas" w:hAnsi="Consolas"/>
                 <w:sz w:val="18"/>
                 <w:szCs w:val="18"/>
+              </w:rPr>
+              <w:t xml:space="preserve"> </w:t>
+            </w:r>
+            <w:r>
+              <w:rPr>
+                <w:rFonts w:ascii="Consolas" w:hAnsi="Consolas"/>
+                <w:sz w:val="18"/>
+                <w:szCs w:val="18"/>
+              </w:rPr>
+              <w:t xml:space="preserve">  </w:t>
+            </w:r>
+            <w:r>
+              <w:rPr>
+                <w:rFonts w:ascii="Consolas" w:hAnsi="Consolas"/>
+                <w:sz w:val="18"/>
+                <w:szCs w:val="18"/>
                 <w:lang w:val="es-US"/>
               </w:rPr>
-              <w:t xml:space="preserve">Cliente: T=43, I=4, B=21, D=10, M=5, A=32 </w:t>
+              <w:t xml:space="preserve">Cuenta: T=81, I=2, B=38, D=12, M=2, A=55 </w:t>
             </w:r>
           </w:p>
           <w:p>
@@ -698,7 +776,7 @@
                 <w:szCs w:val="18"/>
                 <w:lang w:val="es-US"/>
               </w:rPr>
-              <w:t xml:space="preserve">Cuenta: T=81, I=2, B=38, D=12, M=2, A=55 </w:t>
+              <w:t xml:space="preserve">-------------------------------------------- </w:t>
             </w:r>
           </w:p>
           <w:p>
@@ -718,6 +796,62 @@
                 <w:szCs w:val="18"/>
                 <w:lang w:val="es-US"/>
               </w:rPr>
+              <w:t xml:space="preserve">CLASES NUEVAS: </w:t>
+            </w:r>
+          </w:p>
+          <w:p>
+            <w:pPr>
+              <w:pStyle w:val="Default"/>
+              <w:rPr>
+                <w:rFonts w:ascii="Consolas" w:hAnsi="Consolas"/>
+                <w:sz w:val="18"/>
+                <w:szCs w:val="18"/>
+                <w:lang w:val="es-US"/>
+              </w:rPr>
+            </w:pPr>
+            <w:r>
+              <w:rPr>
+                <w:rFonts w:ascii="Consolas" w:hAnsi="Consolas"/>
+                <w:sz w:val="18"/>
+                <w:szCs w:val="18"/>
+              </w:rPr>
+              <w:t xml:space="preserve"> </w:t>
+            </w:r>
+            <w:r>
+              <w:rPr>
+                <w:rFonts w:ascii="Consolas" w:hAnsi="Consolas"/>
+                <w:sz w:val="18"/>
+                <w:szCs w:val="18"/>
+              </w:rPr>
+              <w:t xml:space="preserve">  </w:t>
+            </w:r>
+            <w:r>
+              <w:rPr>
+                <w:rFonts w:ascii="Consolas" w:hAnsi="Consolas"/>
+                <w:sz w:val="18"/>
+                <w:szCs w:val="18"/>
+                <w:lang w:val="es-US"/>
+              </w:rPr>
+              <w:t xml:space="preserve">Banco: T=35, I=4 </w:t>
+            </w:r>
+          </w:p>
+          <w:p>
+            <w:pPr>
+              <w:pStyle w:val="Default"/>
+              <w:rPr>
+                <w:rFonts w:ascii="Consolas" w:hAnsi="Consolas"/>
+                <w:sz w:val="18"/>
+                <w:szCs w:val="18"/>
+                <w:lang w:val="es-US"/>
+              </w:rPr>
+            </w:pPr>
+            <w:r>
+              <w:rPr>
+                <w:rFonts w:ascii="Consolas" w:hAnsi="Consolas"/>
+                <w:sz w:val="18"/>
+                <w:szCs w:val="18"/>
+                <w:lang w:val="es-US"/>
+              </w:rPr>
               <w:t xml:space="preserve">-------------------------------------------- </w:t>
             </w:r>
           </w:p>
@@ -738,7 +872,7 @@
                 <w:szCs w:val="18"/>
                 <w:lang w:val="es-US"/>
               </w:rPr>
-              <w:t xml:space="preserve">CLASES NUEVAS: </w:t>
+              <w:t xml:space="preserve">CLASES REUSADAS: </w:t>
             </w:r>
           </w:p>
           <w:p>
@@ -758,7 +892,7 @@
                 <w:szCs w:val="18"/>
                 <w:lang w:val="es-US"/>
               </w:rPr>
-              <w:t xml:space="preserve">Banco: T=35, I=4 </w:t>
+              <w:t xml:space="preserve">-------------------------------------------- </w:t>
             </w:r>
           </w:p>
           <w:p>
@@ -771,6 +905,7 @@
                 <w:lang w:val="es-US"/>
               </w:rPr>
             </w:pPr>
+            <w:proofErr w:type="gramStart"/>
             <w:r>
               <w:rPr>
                 <w:rFonts w:ascii="Consolas" w:hAnsi="Consolas"/>
@@ -778,67 +913,17 @@
                 <w:szCs w:val="18"/>
                 <w:lang w:val="es-US"/>
               </w:rPr>
-              <w:t xml:space="preserve">-------------------------------------------- </w:t>
-            </w:r>
-          </w:p>
-          <w:p>
-            <w:pPr>
-              <w:pStyle w:val="Default"/>
+              <w:t>Total</w:t>
+            </w:r>
+            <w:proofErr w:type="gramEnd"/>
+            <w:r>
               <w:rPr>
                 <w:rFonts w:ascii="Consolas" w:hAnsi="Consolas"/>
                 <w:sz w:val="18"/>
                 <w:szCs w:val="18"/>
                 <w:lang w:val="es-US"/>
               </w:rPr>
-            </w:pPr>
-            <w:r>
-              <w:rPr>
-                <w:rFonts w:ascii="Consolas" w:hAnsi="Consolas"/>
-                <w:sz w:val="18"/>
-                <w:szCs w:val="18"/>
-                <w:lang w:val="es-US"/>
-              </w:rPr>
-              <w:t xml:space="preserve">CLASES REUSADAS: </w:t>
-            </w:r>
-          </w:p>
-          <w:p>
-            <w:pPr>
-              <w:pStyle w:val="Default"/>
-              <w:rPr>
-                <w:rFonts w:ascii="Consolas" w:hAnsi="Consolas"/>
-                <w:sz w:val="18"/>
-                <w:szCs w:val="18"/>
-                <w:lang w:val="es-US"/>
-              </w:rPr>
-            </w:pPr>
-            <w:r>
-              <w:rPr>
-                <w:rFonts w:ascii="Consolas" w:hAnsi="Consolas"/>
-                <w:sz w:val="18"/>
-                <w:szCs w:val="18"/>
-                <w:lang w:val="es-US"/>
-              </w:rPr>
-              <w:t xml:space="preserve">-------------------------------------------- </w:t>
-            </w:r>
-          </w:p>
-          <w:p>
-            <w:pPr>
-              <w:pStyle w:val="Default"/>
-              <w:rPr>
-                <w:rFonts w:ascii="Consolas" w:hAnsi="Consolas"/>
-                <w:sz w:val="18"/>
-                <w:szCs w:val="18"/>
-                <w:lang w:val="es-US"/>
-              </w:rPr>
-            </w:pPr>
-            <w:r>
-              <w:rPr>
-                <w:rFonts w:ascii="Consolas" w:hAnsi="Consolas"/>
-                <w:sz w:val="18"/>
-                <w:szCs w:val="18"/>
-                <w:lang w:val="es-US"/>
-              </w:rPr>
-              <w:t>Total de LDC=159</w:t>
+              <w:t xml:space="preserve"> de LDC=159</w:t>
             </w:r>
           </w:p>
         </w:tc>
@@ -1030,6 +1115,23 @@
             </w:pPr>
             <w:r>
               <w:rPr>
+                <w:rFonts w:ascii="Consolas" w:hAnsi="Consolas"/>
+                <w:sz w:val="18"/>
+                <w:szCs w:val="18"/>
+                <w:lang w:val="en-US"/>
+              </w:rPr>
+              <w:t xml:space="preserve"> </w:t>
+            </w:r>
+            <w:r>
+              <w:rPr>
+                <w:rFonts w:ascii="Consolas" w:hAnsi="Consolas"/>
+                <w:sz w:val="18"/>
+                <w:szCs w:val="18"/>
+              </w:rPr>
+              <w:t xml:space="preserve">  </w:t>
+            </w:r>
+            <w:r>
+              <w:rPr>
                 <w:rFonts w:ascii="Consolas" w:hAnsi="Consolas" w:cs="Courier New"/>
                 <w:sz w:val="18"/>
                 <w:szCs w:val="18"/>
@@ -1120,6 +1222,23 @@
             </w:pPr>
             <w:r>
               <w:rPr>
+                <w:rFonts w:ascii="Consolas" w:hAnsi="Consolas"/>
+                <w:sz w:val="18"/>
+                <w:szCs w:val="18"/>
+                <w:lang w:val="en-US"/>
+              </w:rPr>
+              <w:t xml:space="preserve"> </w:t>
+            </w:r>
+            <w:r>
+              <w:rPr>
+                <w:rFonts w:ascii="Consolas" w:hAnsi="Consolas"/>
+                <w:sz w:val="18"/>
+                <w:szCs w:val="18"/>
+              </w:rPr>
+              <w:t xml:space="preserve">  </w:t>
+            </w:r>
+            <w:r>
+              <w:rPr>
                 <w:rFonts w:ascii="Consolas" w:hAnsi="Consolas" w:cs="Courier New"/>
                 <w:sz w:val="18"/>
                 <w:szCs w:val="18"/>
@@ -1154,13 +1273,23 @@
                 <w:szCs w:val="18"/>
               </w:rPr>
             </w:pPr>
-            <w:r>
-              <w:rPr>
-                <w:rFonts w:ascii="Consolas" w:hAnsi="Consolas" w:cs="Courier New"/>
-                <w:sz w:val="18"/>
-                <w:szCs w:val="18"/>
-              </w:rPr>
-              <w:t>Total de LDC=69</w:t>
+            <w:proofErr w:type="gramStart"/>
+            <w:r>
+              <w:rPr>
+                <w:rFonts w:ascii="Consolas" w:hAnsi="Consolas" w:cs="Courier New"/>
+                <w:sz w:val="18"/>
+                <w:szCs w:val="18"/>
+              </w:rPr>
+              <w:t>Total</w:t>
+            </w:r>
+            <w:proofErr w:type="gramEnd"/>
+            <w:r>
+              <w:rPr>
+                <w:rFonts w:ascii="Consolas" w:hAnsi="Consolas" w:cs="Courier New"/>
+                <w:sz w:val="18"/>
+                <w:szCs w:val="18"/>
+              </w:rPr>
+              <w:t xml:space="preserve"> de LDC=69</w:t>
             </w:r>
           </w:p>
         </w:tc>
@@ -1345,15 +1474,37 @@
                 <w:rFonts w:ascii="Consolas" w:hAnsi="Consolas" w:cs="Courier New"/>
                 <w:sz w:val="18"/>
                 <w:szCs w:val="18"/>
-              </w:rPr>
-            </w:pPr>
-            <w:r>
-              <w:rPr>
-                <w:rFonts w:ascii="Consolas" w:hAnsi="Consolas" w:cs="Courier New"/>
-                <w:sz w:val="18"/>
-                <w:szCs w:val="18"/>
-              </w:rPr>
-              <w:t>Cliente: T=43, I=4, B=21, D=10, M=5, A=32</w:t>
+                <w:lang w:val="en-US"/>
+              </w:rPr>
+            </w:pPr>
+            <w:r>
+              <w:rPr>
+                <w:rFonts w:ascii="Consolas" w:hAnsi="Consolas"/>
+                <w:sz w:val="18"/>
+                <w:szCs w:val="18"/>
+                <w:lang w:val="en-US"/>
+              </w:rPr>
+              <w:t xml:space="preserve">   </w:t>
+            </w:r>
+            <w:proofErr w:type="spellStart"/>
+            <w:r>
+              <w:rPr>
+                <w:rFonts w:ascii="Consolas" w:hAnsi="Consolas" w:cs="Courier New"/>
+                <w:sz w:val="18"/>
+                <w:szCs w:val="18"/>
+                <w:lang w:val="en-US"/>
+              </w:rPr>
+              <w:t>Cliente</w:t>
+            </w:r>
+            <w:proofErr w:type="spellEnd"/>
+            <w:r>
+              <w:rPr>
+                <w:rFonts w:ascii="Consolas" w:hAnsi="Consolas" w:cs="Courier New"/>
+                <w:sz w:val="18"/>
+                <w:szCs w:val="18"/>
+                <w:lang w:val="en-US"/>
+              </w:rPr>
+              <w:t>: T=43, I=4, B=21, D=10, M=5, A=32</w:t>
             </w:r>
           </w:p>
           <w:p>
@@ -1403,6 +1554,23 @@
             </w:pPr>
             <w:r>
               <w:rPr>
+                <w:rFonts w:ascii="Consolas" w:hAnsi="Consolas"/>
+                <w:sz w:val="18"/>
+                <w:szCs w:val="18"/>
+                <w:lang w:val="en-US"/>
+              </w:rPr>
+              <w:t xml:space="preserve"> </w:t>
+            </w:r>
+            <w:r>
+              <w:rPr>
+                <w:rFonts w:ascii="Consolas" w:hAnsi="Consolas"/>
+                <w:sz w:val="18"/>
+                <w:szCs w:val="18"/>
+              </w:rPr>
+              <w:t xml:space="preserve">  </w:t>
+            </w:r>
+            <w:r>
+              <w:rPr>
                 <w:rFonts w:ascii="Consolas" w:hAnsi="Consolas" w:cs="Courier New"/>
                 <w:sz w:val="18"/>
                 <w:szCs w:val="18"/>
@@ -1457,6 +1625,23 @@
             </w:pPr>
             <w:r>
               <w:rPr>
+                <w:rFonts w:ascii="Consolas" w:hAnsi="Consolas"/>
+                <w:sz w:val="18"/>
+                <w:szCs w:val="18"/>
+                <w:lang w:val="es-US"/>
+              </w:rPr>
+              <w:t xml:space="preserve"> </w:t>
+            </w:r>
+            <w:r>
+              <w:rPr>
+                <w:rFonts w:ascii="Consolas" w:hAnsi="Consolas"/>
+                <w:sz w:val="18"/>
+                <w:szCs w:val="18"/>
+              </w:rPr>
+              <w:t xml:space="preserve">  </w:t>
+            </w:r>
+            <w:r>
+              <w:rPr>
                 <w:rFonts w:ascii="Consolas" w:hAnsi="Consolas" w:cs="Courier New"/>
                 <w:sz w:val="18"/>
                 <w:szCs w:val="18"/>
@@ -1492,13 +1677,23 @@
                 <w:lang w:val="es-US"/>
               </w:rPr>
             </w:pPr>
-            <w:r>
-              <w:rPr>
-                <w:rFonts w:ascii="Consolas" w:hAnsi="Consolas" w:cs="Courier New"/>
-                <w:sz w:val="18"/>
-                <w:szCs w:val="18"/>
-              </w:rPr>
-              <w:t>Total de LDC=105</w:t>
+            <w:proofErr w:type="gramStart"/>
+            <w:r>
+              <w:rPr>
+                <w:rFonts w:ascii="Consolas" w:hAnsi="Consolas" w:cs="Courier New"/>
+                <w:sz w:val="18"/>
+                <w:szCs w:val="18"/>
+              </w:rPr>
+              <w:t>Total</w:t>
+            </w:r>
+            <w:proofErr w:type="gramEnd"/>
+            <w:r>
+              <w:rPr>
+                <w:rFonts w:ascii="Consolas" w:hAnsi="Consolas" w:cs="Courier New"/>
+                <w:sz w:val="18"/>
+                <w:szCs w:val="18"/>
+              </w:rPr>
+              <w:t xml:space="preserve"> de LDC=105</w:t>
             </w:r>
           </w:p>
         </w:tc>
@@ -1712,6 +1907,23 @@
             </w:pPr>
             <w:r>
               <w:rPr>
+                <w:rFonts w:ascii="Consolas" w:hAnsi="Consolas"/>
+                <w:sz w:val="18"/>
+                <w:szCs w:val="18"/>
+                <w:lang w:val="en-US"/>
+              </w:rPr>
+              <w:t xml:space="preserve"> </w:t>
+            </w:r>
+            <w:r>
+              <w:rPr>
+                <w:rFonts w:ascii="Consolas" w:hAnsi="Consolas"/>
+                <w:sz w:val="18"/>
+                <w:szCs w:val="18"/>
+              </w:rPr>
+              <w:t xml:space="preserve">  </w:t>
+            </w:r>
+            <w:r>
+              <w:rPr>
                 <w:rFonts w:ascii="Consolas" w:hAnsi="Consolas" w:cs="Courier New"/>
                 <w:sz w:val="18"/>
                 <w:szCs w:val="18"/>
@@ -1782,13 +1994,23 @@
                 <w:szCs w:val="18"/>
               </w:rPr>
             </w:pPr>
-            <w:r>
-              <w:rPr>
-                <w:rFonts w:ascii="Consolas" w:hAnsi="Consolas" w:cs="Courier New"/>
-                <w:sz w:val="18"/>
-                <w:szCs w:val="18"/>
-              </w:rPr>
-              <w:t>Total de LDC=35</w:t>
+            <w:proofErr w:type="gramStart"/>
+            <w:r>
+              <w:rPr>
+                <w:rFonts w:ascii="Consolas" w:hAnsi="Consolas" w:cs="Courier New"/>
+                <w:sz w:val="18"/>
+                <w:szCs w:val="18"/>
+              </w:rPr>
+              <w:t>Total</w:t>
+            </w:r>
+            <w:proofErr w:type="gramEnd"/>
+            <w:r>
+              <w:rPr>
+                <w:rFonts w:ascii="Consolas" w:hAnsi="Consolas" w:cs="Courier New"/>
+                <w:sz w:val="18"/>
+                <w:szCs w:val="18"/>
+              </w:rPr>
+              <w:t xml:space="preserve"> de LDC=35</w:t>
             </w:r>
           </w:p>
         </w:tc>
@@ -2004,6 +2226,23 @@
             </w:pPr>
             <w:r>
               <w:rPr>
+                <w:rFonts w:ascii="Consolas" w:hAnsi="Consolas"/>
+                <w:sz w:val="18"/>
+                <w:szCs w:val="18"/>
+                <w:lang w:val="en-US"/>
+              </w:rPr>
+              <w:t xml:space="preserve"> </w:t>
+            </w:r>
+            <w:r>
+              <w:rPr>
+                <w:rFonts w:ascii="Consolas" w:hAnsi="Consolas"/>
+                <w:sz w:val="18"/>
+                <w:szCs w:val="18"/>
+              </w:rPr>
+              <w:t xml:space="preserve">  </w:t>
+            </w:r>
+            <w:r>
+              <w:rPr>
                 <w:rFonts w:ascii="Consolas" w:hAnsi="Consolas" w:cs="Courier New"/>
                 <w:sz w:val="18"/>
                 <w:szCs w:val="18"/>
@@ -2074,13 +2313,23 @@
                 <w:szCs w:val="18"/>
               </w:rPr>
             </w:pPr>
-            <w:r>
-              <w:rPr>
-                <w:rFonts w:ascii="Consolas" w:hAnsi="Consolas" w:cs="Courier New"/>
-                <w:sz w:val="18"/>
-                <w:szCs w:val="18"/>
-              </w:rPr>
-              <w:t>Total de LDC=6</w:t>
+            <w:proofErr w:type="gramStart"/>
+            <w:r>
+              <w:rPr>
+                <w:rFonts w:ascii="Consolas" w:hAnsi="Consolas" w:cs="Courier New"/>
+                <w:sz w:val="18"/>
+                <w:szCs w:val="18"/>
+              </w:rPr>
+              <w:t>Total</w:t>
+            </w:r>
+            <w:proofErr w:type="gramEnd"/>
+            <w:r>
+              <w:rPr>
+                <w:rFonts w:ascii="Consolas" w:hAnsi="Consolas" w:cs="Courier New"/>
+                <w:sz w:val="18"/>
+                <w:szCs w:val="18"/>
+              </w:rPr>
+              <w:t xml:space="preserve"> de LDC=6</w:t>
             </w:r>
           </w:p>
         </w:tc>
@@ -2296,6 +2545,23 @@
             </w:pPr>
             <w:r>
               <w:rPr>
+                <w:rFonts w:ascii="Consolas" w:hAnsi="Consolas"/>
+                <w:sz w:val="18"/>
+                <w:szCs w:val="18"/>
+                <w:lang w:val="en-US"/>
+              </w:rPr>
+              <w:t xml:space="preserve"> </w:t>
+            </w:r>
+            <w:r>
+              <w:rPr>
+                <w:rFonts w:ascii="Consolas" w:hAnsi="Consolas"/>
+                <w:sz w:val="18"/>
+                <w:szCs w:val="18"/>
+              </w:rPr>
+              <w:t xml:space="preserve">  </w:t>
+            </w:r>
+            <w:r>
+              <w:rPr>
                 <w:rFonts w:ascii="Consolas" w:hAnsi="Consolas" w:cs="Courier New"/>
                 <w:sz w:val="18"/>
                 <w:szCs w:val="18"/>
@@ -2374,13 +2640,23 @@
                 <w:szCs w:val="18"/>
               </w:rPr>
             </w:pPr>
-            <w:r>
-              <w:rPr>
-                <w:rFonts w:ascii="Consolas" w:hAnsi="Consolas" w:cs="Courier New"/>
-                <w:sz w:val="18"/>
-                <w:szCs w:val="18"/>
-              </w:rPr>
-              <w:t>Total de LDC=3</w:t>
+            <w:proofErr w:type="gramStart"/>
+            <w:r>
+              <w:rPr>
+                <w:rFonts w:ascii="Consolas" w:hAnsi="Consolas" w:cs="Courier New"/>
+                <w:sz w:val="18"/>
+                <w:szCs w:val="18"/>
+              </w:rPr>
+              <w:t>Total</w:t>
+            </w:r>
+            <w:proofErr w:type="gramEnd"/>
+            <w:r>
+              <w:rPr>
+                <w:rFonts w:ascii="Consolas" w:hAnsi="Consolas" w:cs="Courier New"/>
+                <w:sz w:val="18"/>
+                <w:szCs w:val="18"/>
+              </w:rPr>
+              <w:t xml:space="preserve"> de LDC=3</w:t>
             </w:r>
           </w:p>
         </w:tc>
@@ -2722,7 +2998,25 @@
                 <w:sz w:val="20"/>
                 <w:szCs w:val="20"/>
               </w:rPr>
-              <w:t>Imagen (screenshot) del resultado real</w:t>
+              <w:t>Imagen (</w:t>
+            </w:r>
+            <w:proofErr w:type="spellStart"/>
+            <w:r>
+              <w:rPr>
+                <w:b/>
+                <w:sz w:val="20"/>
+                <w:szCs w:val="20"/>
+              </w:rPr>
+              <w:t>screenshot</w:t>
+            </w:r>
+            <w:proofErr w:type="spellEnd"/>
+            <w:r>
+              <w:rPr>
+                <w:b/>
+                <w:sz w:val="20"/>
+                <w:szCs w:val="20"/>
+              </w:rPr>
+              <w:t>) del resultado real</w:t>
             </w:r>
             <w:r>
               <w:rPr>
@@ -2976,13 +3270,23 @@
                 <w:szCs w:val="18"/>
               </w:rPr>
             </w:pPr>
-            <w:r>
-              <w:rPr>
-                <w:rFonts w:ascii="Consolas" w:hAnsi="Consolas" w:cs="Courier New"/>
-                <w:sz w:val="18"/>
-                <w:szCs w:val="18"/>
-              </w:rPr>
-              <w:t>Total de LDC=</w:t>
+            <w:proofErr w:type="gramStart"/>
+            <w:r>
+              <w:rPr>
+                <w:rFonts w:ascii="Consolas" w:hAnsi="Consolas" w:cs="Courier New"/>
+                <w:sz w:val="18"/>
+                <w:szCs w:val="18"/>
+              </w:rPr>
+              <w:t>Total</w:t>
+            </w:r>
+            <w:proofErr w:type="gramEnd"/>
+            <w:r>
+              <w:rPr>
+                <w:rFonts w:ascii="Consolas" w:hAnsi="Consolas" w:cs="Courier New"/>
+                <w:sz w:val="18"/>
+                <w:szCs w:val="18"/>
+              </w:rPr>
+              <w:t xml:space="preserve"> de LDC=</w:t>
             </w:r>
             <w:r>
               <w:rPr>
@@ -3310,13 +3614,23 @@
                 <w:szCs w:val="18"/>
               </w:rPr>
             </w:pPr>
-            <w:r>
-              <w:rPr>
-                <w:rFonts w:ascii="Consolas" w:hAnsi="Consolas" w:cs="Courier New"/>
-                <w:sz w:val="18"/>
-                <w:szCs w:val="18"/>
-              </w:rPr>
-              <w:t>Total de LDC=</w:t>
+            <w:proofErr w:type="gramStart"/>
+            <w:r>
+              <w:rPr>
+                <w:rFonts w:ascii="Consolas" w:hAnsi="Consolas" w:cs="Courier New"/>
+                <w:sz w:val="18"/>
+                <w:szCs w:val="18"/>
+              </w:rPr>
+              <w:t>Total</w:t>
+            </w:r>
+            <w:proofErr w:type="gramEnd"/>
+            <w:r>
+              <w:rPr>
+                <w:rFonts w:ascii="Consolas" w:hAnsi="Consolas" w:cs="Courier New"/>
+                <w:sz w:val="18"/>
+                <w:szCs w:val="18"/>
+              </w:rPr>
+              <w:t xml:space="preserve"> de LDC=</w:t>
             </w:r>
             <w:r>
               <w:rPr>
@@ -3661,13 +3975,23 @@
                 <w:szCs w:val="18"/>
               </w:rPr>
             </w:pPr>
-            <w:r>
-              <w:rPr>
-                <w:rFonts w:ascii="Consolas" w:hAnsi="Consolas" w:cs="Courier New"/>
-                <w:sz w:val="18"/>
-                <w:szCs w:val="18"/>
-              </w:rPr>
-              <w:t>Total de LDC=</w:t>
+            <w:proofErr w:type="gramStart"/>
+            <w:r>
+              <w:rPr>
+                <w:rFonts w:ascii="Consolas" w:hAnsi="Consolas" w:cs="Courier New"/>
+                <w:sz w:val="18"/>
+                <w:szCs w:val="18"/>
+              </w:rPr>
+              <w:t>Total</w:t>
+            </w:r>
+            <w:proofErr w:type="gramEnd"/>
+            <w:r>
+              <w:rPr>
+                <w:rFonts w:ascii="Consolas" w:hAnsi="Consolas" w:cs="Courier New"/>
+                <w:sz w:val="18"/>
+                <w:szCs w:val="18"/>
+              </w:rPr>
+              <w:t xml:space="preserve"> de LDC=</w:t>
             </w:r>
             <w:r>
               <w:rPr>
@@ -4018,13 +4342,23 @@
                 <w:szCs w:val="18"/>
               </w:rPr>
             </w:pPr>
-            <w:r>
-              <w:rPr>
-                <w:rFonts w:ascii="Consolas" w:hAnsi="Consolas" w:cs="Courier New"/>
-                <w:sz w:val="18"/>
-                <w:szCs w:val="18"/>
-              </w:rPr>
-              <w:t>Total de LDC=</w:t>
+            <w:proofErr w:type="gramStart"/>
+            <w:r>
+              <w:rPr>
+                <w:rFonts w:ascii="Consolas" w:hAnsi="Consolas" w:cs="Courier New"/>
+                <w:sz w:val="18"/>
+                <w:szCs w:val="18"/>
+              </w:rPr>
+              <w:t>Total</w:t>
+            </w:r>
+            <w:proofErr w:type="gramEnd"/>
+            <w:r>
+              <w:rPr>
+                <w:rFonts w:ascii="Consolas" w:hAnsi="Consolas" w:cs="Courier New"/>
+                <w:sz w:val="18"/>
+                <w:szCs w:val="18"/>
+              </w:rPr>
+              <w:t xml:space="preserve"> de LDC=</w:t>
             </w:r>
           </w:p>
           <w:p>
@@ -4064,18 +4398,9 @@
                 <w:szCs w:val="18"/>
                 <w:lang w:val="es-US"/>
               </w:rPr>
-              <w:t>Identificador no válido: //.y</w:t>
-            </w:r>
-          </w:p>
-          <w:p>
-            <w:pPr>
-              <w:pStyle w:val="Sinespaciado"/>
-              <w:rPr>
-                <w:rFonts w:ascii="Consolas" w:hAnsi="Consolas" w:cs="Courier New"/>
-                <w:sz w:val="18"/>
-                <w:szCs w:val="18"/>
-              </w:rPr>
-            </w:pPr>
+              <w:t>Identificador no válido: /</w:t>
+            </w:r>
+            <w:proofErr w:type="gramStart"/>
             <w:r>
               <w:rPr>
                 <w:rFonts w:ascii="Consolas" w:hAnsi="Consolas" w:cs="Courier New"/>
@@ -4083,8 +4408,39 @@
                 <w:szCs w:val="18"/>
                 <w:lang w:val="es-US"/>
               </w:rPr>
-              <w:t>Identificador no válido: //.z</w:t>
-            </w:r>
+              <w:t>/.y</w:t>
+            </w:r>
+            <w:proofErr w:type="gramEnd"/>
+          </w:p>
+          <w:p>
+            <w:pPr>
+              <w:pStyle w:val="Sinespaciado"/>
+              <w:rPr>
+                <w:rFonts w:ascii="Consolas" w:hAnsi="Consolas" w:cs="Courier New"/>
+                <w:sz w:val="18"/>
+                <w:szCs w:val="18"/>
+              </w:rPr>
+            </w:pPr>
+            <w:r>
+              <w:rPr>
+                <w:rFonts w:ascii="Consolas" w:hAnsi="Consolas" w:cs="Courier New"/>
+                <w:sz w:val="18"/>
+                <w:szCs w:val="18"/>
+                <w:lang w:val="es-US"/>
+              </w:rPr>
+              <w:t>Identificador no válido: /</w:t>
+            </w:r>
+            <w:proofErr w:type="gramStart"/>
+            <w:r>
+              <w:rPr>
+                <w:rFonts w:ascii="Consolas" w:hAnsi="Consolas" w:cs="Courier New"/>
+                <w:sz w:val="18"/>
+                <w:szCs w:val="18"/>
+                <w:lang w:val="es-US"/>
+              </w:rPr>
+              <w:t>/.z</w:t>
+            </w:r>
+            <w:proofErr w:type="gramEnd"/>
           </w:p>
         </w:tc>
         <w:tc>

</xml_diff>